<commit_message>
Condense paragraph about 11th standard background
</commit_message>
<xml_diff>
--- a/SOP.docx
+++ b/SOP.docx
@@ -6,6 +6,12 @@
       <w:pPr>
         <w:pStyle w:val="NormalWeb"/>
         <w:spacing w:before="240" w:beforeAutospacing="0" w:after="240" w:afterAutospacing="0"/>
+        <w:rPr>
+          <w:rFonts w:ascii="Arial" w:hAnsi="Arial" w:cs="Arial"/>
+          <w:color w:val="000000"/>
+          <w:sz w:val="22"/>
+          <w:szCs w:val="22"/>
+        </w:rPr>
       </w:pPr>
       <w:r>
         <w:rPr>
@@ -23,7 +29,16 @@
           <w:sz w:val="22"/>
           <w:szCs w:val="22"/>
         </w:rPr>
-        <w:t>onsidered quite ordinary today :</w:t>
+        <w:t xml:space="preserve">onsidered quite ordinary </w:t>
+      </w:r>
+      <w:r>
+        <w:rPr>
+          <w:rFonts w:ascii="Arial" w:hAnsi="Arial" w:cs="Arial"/>
+          <w:color w:val="000000"/>
+          <w:sz w:val="22"/>
+          <w:szCs w:val="22"/>
+        </w:rPr>
+        <w:t>today:</w:t>
       </w:r>
       <w:r>
         <w:rPr>
@@ -41,16 +56,52 @@
           <w:sz w:val="22"/>
           <w:szCs w:val="22"/>
         </w:rPr>
-        <w:t xml:space="preserve"> pressed the “Buy Now”  button, </w:t>
-      </w:r>
-      <w:r>
-        <w:rPr>
-          <w:rFonts w:ascii="Arial" w:hAnsi="Arial" w:cs="Arial"/>
-          <w:color w:val="000000"/>
-          <w:sz w:val="22"/>
-          <w:szCs w:val="22"/>
-        </w:rPr>
-        <w:t>I was filled with the rush of making a new purchase, but at the same time there was also this sense of wonder.  I kept thinking about what went on behind the scenes, that a simple click of a button would result in a package arriving at my doorstep. This curiosity which was sparked in me that day would later shape my academic and career aspirations.</w:t>
+        <w:t xml:space="preserve"> pressed the “Buy Now”</w:t>
+      </w:r>
+      <w:r>
+        <w:rPr>
+          <w:rFonts w:ascii="Arial" w:hAnsi="Arial" w:cs="Arial"/>
+          <w:color w:val="000000"/>
+          <w:sz w:val="22"/>
+          <w:szCs w:val="22"/>
+        </w:rPr>
+        <w:t> button</w:t>
+      </w:r>
+      <w:r>
+        <w:rPr>
+          <w:rFonts w:ascii="Arial" w:hAnsi="Arial" w:cs="Arial"/>
+          <w:color w:val="000000"/>
+          <w:sz w:val="22"/>
+          <w:szCs w:val="22"/>
+        </w:rPr>
+        <w:t xml:space="preserve">, </w:t>
+      </w:r>
+      <w:r>
+        <w:rPr>
+          <w:rFonts w:ascii="Arial" w:hAnsi="Arial" w:cs="Arial"/>
+          <w:color w:val="000000"/>
+          <w:sz w:val="22"/>
+          <w:szCs w:val="22"/>
+        </w:rPr>
+        <w:t xml:space="preserve">I was filled with the rush of making a new purchase, but at the same time there was also this sense of wonder.  I kept thinking about what went on behind the </w:t>
+      </w:r>
+      <w:r>
+        <w:rPr>
+          <w:rFonts w:ascii="Arial" w:hAnsi="Arial" w:cs="Arial"/>
+          <w:color w:val="000000"/>
+          <w:sz w:val="22"/>
+          <w:szCs w:val="22"/>
+        </w:rPr>
+        <w:t>scenes that</w:t>
+      </w:r>
+      <w:r>
+        <w:rPr>
+          <w:rFonts w:ascii="Arial" w:hAnsi="Arial" w:cs="Arial"/>
+          <w:color w:val="000000"/>
+          <w:sz w:val="22"/>
+          <w:szCs w:val="22"/>
+        </w:rPr>
+        <w:t xml:space="preserve"> a simple click of a button would result in a package arriving at my doorstep. This curiosity which was sparked in me that day would later shape my academic and career aspirations.</w:t>
       </w:r>
     </w:p>
     <w:p>
@@ -71,34 +122,16 @@
           <w:sz w:val="22"/>
           <w:szCs w:val="22"/>
         </w:rPr>
-        <w:t>I began researching the mechanics behind online transactions and this curiosity led me to learn the workings of computers, algorithms, and software systems. Guided by this newfound interest of mine I took up the science stream during my junior college where I had the chance to learn computer science as a vocational subject. Here I learned about the basics of computer programming, how code written in human-understandable language is converted into machine-byte code by compilers and then into electric signals to carry out different operations. I learned the basics of computer architecture and how hardware and software are integrated to carry out simple functions such as a “click” on the  GUI. Being from a middle-class family my exposure to computers was limited and hence it was difficult to grasp some of the concepts being taught in the class initially, but I made up for what I lacked by putting in persistent efforts and being proactive, I used to visit the lab after hours so that I could work upon my programming skills and get a deeper understanding of the concepts. I graduated from junior college with good grades and computer science was one of the subjects where I was one</w:t>
-      </w:r>
-      <w:r>
-        <w:rPr>
-          <w:rFonts w:ascii="Arial" w:hAnsi="Arial" w:cs="Arial"/>
-          <w:color w:val="000000"/>
-          <w:sz w:val="22"/>
-          <w:szCs w:val="22"/>
-        </w:rPr>
-        <w:t xml:space="preserve"> of</w:t>
-      </w:r>
-      <w:r>
-        <w:rPr>
-          <w:rFonts w:ascii="Arial" w:hAnsi="Arial" w:cs="Arial"/>
-          <w:color w:val="000000"/>
-          <w:sz w:val="22"/>
-          <w:szCs w:val="22"/>
-        </w:rPr>
-        <w:t xml:space="preserve"> the top scorers</w:t>
-      </w:r>
-      <w:r>
-        <w:rPr>
-          <w:rFonts w:ascii="Arial" w:hAnsi="Arial" w:cs="Arial"/>
-          <w:color w:val="000000"/>
-          <w:sz w:val="22"/>
-          <w:szCs w:val="22"/>
-        </w:rPr>
-        <w:t>.</w:t>
+        <w:t>My curiosity about online transactions led me to explore computer science further. During my junior college, I pursued computer science as a vocational subject</w:t>
+      </w:r>
+      <w:r>
+        <w:rPr>
+          <w:rFonts w:ascii="Arial" w:hAnsi="Arial" w:cs="Arial"/>
+          <w:color w:val="000000"/>
+          <w:sz w:val="22"/>
+          <w:szCs w:val="22"/>
+        </w:rPr>
+        <w:t>, delving into programming, compiler processes, and computer architecture. I learned about the conversion of human readable-code into machine-byte code, the integration of hardware and software for GUI operations, and the fundamentals of computer architecture. Despite limited exposure to computers due to my middle-class background, I compensated for what I lacked with after school hour doubt solving sessions with my professors and extra lab hours, ultimately achieving top scores in computer science and gaining a deep understanding of the fundamental concepts taught in these subjects.</w:t>
       </w:r>
     </w:p>
     <w:p>
@@ -173,7 +206,36 @@
           <w:sz w:val="22"/>
           <w:szCs w:val="22"/>
         </w:rPr>
-        <w:t>,  I was especially interested in the subject of data structures and how different data structures could be used in different scenarios according to their characteristics  to solve specific problems. A</w:t>
+        <w:t>, I</w:t>
+      </w:r>
+      <w:r>
+        <w:rPr>
+          <w:rFonts w:ascii="Arial" w:hAnsi="Arial" w:cs="Arial"/>
+          <w:color w:val="000000"/>
+          <w:sz w:val="22"/>
+          <w:szCs w:val="22"/>
+        </w:rPr>
+        <w:t xml:space="preserve"> was especially interested in the subject of data structures and how different data structures could be used in different scenarios according to their </w:t>
+      </w:r>
+      <w:bookmarkStart w:id="0" w:name="_GoBack"/>
+      <w:bookmarkEnd w:id="0"/>
+      <w:r>
+        <w:rPr>
+          <w:rFonts w:ascii="Arial" w:hAnsi="Arial" w:cs="Arial"/>
+          <w:color w:val="000000"/>
+          <w:sz w:val="22"/>
+          <w:szCs w:val="22"/>
+        </w:rPr>
+        <w:t>characteristics to</w:t>
+      </w:r>
+      <w:r>
+        <w:rPr>
+          <w:rFonts w:ascii="Arial" w:hAnsi="Arial" w:cs="Arial"/>
+          <w:color w:val="000000"/>
+          <w:sz w:val="22"/>
+          <w:szCs w:val="22"/>
+        </w:rPr>
+        <w:t xml:space="preserve"> solve specific problems. A</w:t>
       </w:r>
       <w:r>
         <w:rPr>
@@ -200,7 +262,27 @@
           <w:sz w:val="22"/>
           <w:szCs w:val="22"/>
         </w:rPr>
-        <w:t>ing competitions and hackathons.</w:t>
+        <w:t xml:space="preserve">ing competitions and </w:t>
+      </w:r>
+      <w:proofErr w:type="spellStart"/>
+      <w:r>
+        <w:rPr>
+          <w:rFonts w:ascii="Arial" w:hAnsi="Arial" w:cs="Arial"/>
+          <w:color w:val="000000"/>
+          <w:sz w:val="22"/>
+          <w:szCs w:val="22"/>
+        </w:rPr>
+        <w:t>hackathons</w:t>
+      </w:r>
+      <w:proofErr w:type="spellEnd"/>
+      <w:r>
+        <w:rPr>
+          <w:rFonts w:ascii="Arial" w:hAnsi="Arial" w:cs="Arial"/>
+          <w:color w:val="000000"/>
+          <w:sz w:val="22"/>
+          <w:szCs w:val="22"/>
+        </w:rPr>
+        <w:t>.</w:t>
       </w:r>
     </w:p>
     <w:p>
@@ -267,16 +349,36 @@
           <w:sz w:val="22"/>
           <w:szCs w:val="22"/>
         </w:rPr>
-        <w:t xml:space="preserve"> learned how to make fully-functional websites with responsive frontends using React</w:t>
-      </w:r>
-      <w:r>
-        <w:rPr>
-          <w:rFonts w:ascii="Arial" w:hAnsi="Arial" w:cs="Arial"/>
-          <w:color w:val="000000"/>
-          <w:sz w:val="22"/>
-          <w:szCs w:val="22"/>
-        </w:rPr>
-        <w:t>JS framework,</w:t>
+        <w:t xml:space="preserve"> learned how to make fully-functional websites with responsive frontends using </w:t>
+      </w:r>
+      <w:proofErr w:type="spellStart"/>
+      <w:r>
+        <w:rPr>
+          <w:rFonts w:ascii="Arial" w:hAnsi="Arial" w:cs="Arial"/>
+          <w:color w:val="000000"/>
+          <w:sz w:val="22"/>
+          <w:szCs w:val="22"/>
+        </w:rPr>
+        <w:t>React</w:t>
+      </w:r>
+      <w:r>
+        <w:rPr>
+          <w:rFonts w:ascii="Arial" w:hAnsi="Arial" w:cs="Arial"/>
+          <w:color w:val="000000"/>
+          <w:sz w:val="22"/>
+          <w:szCs w:val="22"/>
+        </w:rPr>
+        <w:t>JS</w:t>
+      </w:r>
+      <w:proofErr w:type="spellEnd"/>
+      <w:r>
+        <w:rPr>
+          <w:rFonts w:ascii="Arial" w:hAnsi="Arial" w:cs="Arial"/>
+          <w:color w:val="000000"/>
+          <w:sz w:val="22"/>
+          <w:szCs w:val="22"/>
+        </w:rPr>
+        <w:t xml:space="preserve"> framework,</w:t>
       </w:r>
       <w:r>
         <w:rPr>
@@ -294,16 +396,96 @@
           <w:sz w:val="22"/>
           <w:szCs w:val="22"/>
         </w:rPr>
-        <w:t>which are able to make asynchronous API calls to endpoints in the backend server built with NodeJS, to fetch, store and modify data in database.</w:t>
-      </w:r>
-      <w:r>
-        <w:rPr>
-          <w:rFonts w:ascii="Arial" w:hAnsi="Arial" w:cs="Arial"/>
-          <w:color w:val="000000"/>
-          <w:sz w:val="22"/>
-          <w:szCs w:val="22"/>
-        </w:rPr>
-        <w:t xml:space="preserve"> To monetise the skills learned in the lockdown period, a classmate along with me decided to initiate a start-up providing services to local businesses who during the lockdown period needed to  shift their trade online. Our first major client came in the form of an investment consultancy company called cyberking capitals and I played a pivotal role in onboarding the client. I was put in charge as the system architect of the project, and it was my job to ensure that the product that we delivered satisfied all the requirements of the client at the same time maintaining the product quality and security.</w:t>
+        <w:t xml:space="preserve">which are able to make asynchronous API calls to endpoints in the backend server built with </w:t>
+      </w:r>
+      <w:proofErr w:type="spellStart"/>
+      <w:r>
+        <w:rPr>
+          <w:rFonts w:ascii="Arial" w:hAnsi="Arial" w:cs="Arial"/>
+          <w:color w:val="000000"/>
+          <w:sz w:val="22"/>
+          <w:szCs w:val="22"/>
+        </w:rPr>
+        <w:t>NodeJS</w:t>
+      </w:r>
+      <w:proofErr w:type="spellEnd"/>
+      <w:r>
+        <w:rPr>
+          <w:rFonts w:ascii="Arial" w:hAnsi="Arial" w:cs="Arial"/>
+          <w:color w:val="000000"/>
+          <w:sz w:val="22"/>
+          <w:szCs w:val="22"/>
+        </w:rPr>
+        <w:t>, to fetch, store and modify data in database.</w:t>
+      </w:r>
+      <w:r>
+        <w:rPr>
+          <w:rFonts w:ascii="Arial" w:hAnsi="Arial" w:cs="Arial"/>
+          <w:color w:val="000000"/>
+          <w:sz w:val="22"/>
+          <w:szCs w:val="22"/>
+        </w:rPr>
+        <w:t xml:space="preserve"> To monetise the skills learned in the lockdown period, a classmate along with me decided to initiate a start-up providing services to local businesses who during the lockdown period needed </w:t>
+      </w:r>
+      <w:proofErr w:type="gramStart"/>
+      <w:r>
+        <w:rPr>
+          <w:rFonts w:ascii="Arial" w:hAnsi="Arial" w:cs="Arial"/>
+          <w:color w:val="000000"/>
+          <w:sz w:val="22"/>
+          <w:szCs w:val="22"/>
+        </w:rPr>
+        <w:t>to  shift</w:t>
+      </w:r>
+      <w:proofErr w:type="gramEnd"/>
+      <w:r>
+        <w:rPr>
+          <w:rFonts w:ascii="Arial" w:hAnsi="Arial" w:cs="Arial"/>
+          <w:color w:val="000000"/>
+          <w:sz w:val="22"/>
+          <w:szCs w:val="22"/>
+        </w:rPr>
+        <w:t xml:space="preserve"> their trade online. Our first major client came in the form of an investment consultancy company called </w:t>
+      </w:r>
+      <w:proofErr w:type="spellStart"/>
+      <w:r>
+        <w:rPr>
+          <w:rFonts w:ascii="Arial" w:hAnsi="Arial" w:cs="Arial"/>
+          <w:color w:val="000000"/>
+          <w:sz w:val="22"/>
+          <w:szCs w:val="22"/>
+        </w:rPr>
+        <w:t>cyberking</w:t>
+      </w:r>
+      <w:proofErr w:type="spellEnd"/>
+      <w:r>
+        <w:rPr>
+          <w:rFonts w:ascii="Arial" w:hAnsi="Arial" w:cs="Arial"/>
+          <w:color w:val="000000"/>
+          <w:sz w:val="22"/>
+          <w:szCs w:val="22"/>
+        </w:rPr>
+        <w:t xml:space="preserve"> capitals and I played a pivotal role in </w:t>
+      </w:r>
+      <w:proofErr w:type="spellStart"/>
+      <w:r>
+        <w:rPr>
+          <w:rFonts w:ascii="Arial" w:hAnsi="Arial" w:cs="Arial"/>
+          <w:color w:val="000000"/>
+          <w:sz w:val="22"/>
+          <w:szCs w:val="22"/>
+        </w:rPr>
+        <w:t>onboarding</w:t>
+      </w:r>
+      <w:proofErr w:type="spellEnd"/>
+      <w:r>
+        <w:rPr>
+          <w:rFonts w:ascii="Arial" w:hAnsi="Arial" w:cs="Arial"/>
+          <w:color w:val="000000"/>
+          <w:sz w:val="22"/>
+          <w:szCs w:val="22"/>
+        </w:rPr>
+        <w:t xml:space="preserve"> the client. I was put in charge as the system architect of the project, and it was my job to ensure that the product that we delivered satisfied all the requirements of the client at the same time maintaining the product quality and security.</w:t>
       </w:r>
     </w:p>
     <w:p>
@@ -317,23 +499,76 @@
           <w:szCs w:val="22"/>
         </w:rPr>
       </w:pPr>
-      <w:r>
-        <w:rPr>
-          <w:rFonts w:ascii="Arial" w:hAnsi="Arial" w:cs="Arial"/>
-          <w:color w:val="000000"/>
-          <w:sz w:val="22"/>
-          <w:szCs w:val="22"/>
-        </w:rPr>
-        <w:t>Cyberking was in need of two websites, the first one a brochure website where they could showcase their services and people would signup to request a callback</w:t>
-      </w:r>
-      <w:r>
-        <w:rPr>
-          <w:rFonts w:ascii="Arial" w:hAnsi="Arial" w:cs="Arial"/>
-          <w:color w:val="000000"/>
-          <w:sz w:val="22"/>
-          <w:szCs w:val="22"/>
-        </w:rPr>
-        <w:t>(these were called “leads” in the system)</w:t>
+      <w:proofErr w:type="spellStart"/>
+      <w:r>
+        <w:rPr>
+          <w:rFonts w:ascii="Arial" w:hAnsi="Arial" w:cs="Arial"/>
+          <w:color w:val="000000"/>
+          <w:sz w:val="22"/>
+          <w:szCs w:val="22"/>
+        </w:rPr>
+        <w:t>Cyberking</w:t>
+      </w:r>
+      <w:proofErr w:type="spellEnd"/>
+      <w:r>
+        <w:rPr>
+          <w:rFonts w:ascii="Arial" w:hAnsi="Arial" w:cs="Arial"/>
+          <w:color w:val="000000"/>
+          <w:sz w:val="22"/>
+          <w:szCs w:val="22"/>
+        </w:rPr>
+        <w:t xml:space="preserve"> was in need of two websites, the first one a brochure website where they could showcase their services and people would </w:t>
+      </w:r>
+      <w:proofErr w:type="spellStart"/>
+      <w:r>
+        <w:rPr>
+          <w:rFonts w:ascii="Arial" w:hAnsi="Arial" w:cs="Arial"/>
+          <w:color w:val="000000"/>
+          <w:sz w:val="22"/>
+          <w:szCs w:val="22"/>
+        </w:rPr>
+        <w:t>signup</w:t>
+      </w:r>
+      <w:proofErr w:type="spellEnd"/>
+      <w:r>
+        <w:rPr>
+          <w:rFonts w:ascii="Arial" w:hAnsi="Arial" w:cs="Arial"/>
+          <w:color w:val="000000"/>
+          <w:sz w:val="22"/>
+          <w:szCs w:val="22"/>
+        </w:rPr>
+        <w:t xml:space="preserve"> to request a </w:t>
+      </w:r>
+      <w:proofErr w:type="spellStart"/>
+      <w:proofErr w:type="gramStart"/>
+      <w:r>
+        <w:rPr>
+          <w:rFonts w:ascii="Arial" w:hAnsi="Arial" w:cs="Arial"/>
+          <w:color w:val="000000"/>
+          <w:sz w:val="22"/>
+          <w:szCs w:val="22"/>
+        </w:rPr>
+        <w:t>callback</w:t>
+      </w:r>
+      <w:proofErr w:type="spellEnd"/>
+      <w:r>
+        <w:rPr>
+          <w:rFonts w:ascii="Arial" w:hAnsi="Arial" w:cs="Arial"/>
+          <w:color w:val="000000"/>
+          <w:sz w:val="22"/>
+          <w:szCs w:val="22"/>
+        </w:rPr>
+        <w:t>(</w:t>
+      </w:r>
+      <w:proofErr w:type="gramEnd"/>
+      <w:r>
+        <w:rPr>
+          <w:rFonts w:ascii="Arial" w:hAnsi="Arial" w:cs="Arial"/>
+          <w:color w:val="000000"/>
+          <w:sz w:val="22"/>
+          <w:szCs w:val="22"/>
+        </w:rPr>
+        <w:t>these were called “leads” in the system)</w:t>
       </w:r>
       <w:r>
         <w:rPr>
@@ -351,7 +586,105 @@
           <w:sz w:val="22"/>
           <w:szCs w:val="22"/>
         </w:rPr>
-        <w:t xml:space="preserve"> management website where the employees of the company  having different roles(telecallers,managers,admin) could be signed up and the leads would be batched and assigned to different telecallers so they could get in touch with </w:t>
+        <w:t xml:space="preserve"> management website where the employees of the company  having different roles(</w:t>
+      </w:r>
+      <w:proofErr w:type="spellStart"/>
+      <w:r>
+        <w:rPr>
+          <w:rFonts w:ascii="Arial" w:hAnsi="Arial" w:cs="Arial"/>
+          <w:color w:val="000000"/>
+          <w:sz w:val="22"/>
+          <w:szCs w:val="22"/>
+        </w:rPr>
+        <w:t>telecallers,managers,admin</w:t>
+      </w:r>
+      <w:proofErr w:type="spellEnd"/>
+      <w:r>
+        <w:rPr>
+          <w:rFonts w:ascii="Arial" w:hAnsi="Arial" w:cs="Arial"/>
+          <w:color w:val="000000"/>
+          <w:sz w:val="22"/>
+          <w:szCs w:val="22"/>
+        </w:rPr>
+        <w:t xml:space="preserve">) could be signed up and the leads would be batched and assigned to different </w:t>
+      </w:r>
+      <w:proofErr w:type="spellStart"/>
+      <w:r>
+        <w:rPr>
+          <w:rFonts w:ascii="Arial" w:hAnsi="Arial" w:cs="Arial"/>
+          <w:color w:val="000000"/>
+          <w:sz w:val="22"/>
+          <w:szCs w:val="22"/>
+        </w:rPr>
+        <w:t>telecallers</w:t>
+      </w:r>
+      <w:proofErr w:type="spellEnd"/>
+      <w:r>
+        <w:rPr>
+          <w:rFonts w:ascii="Arial" w:hAnsi="Arial" w:cs="Arial"/>
+          <w:color w:val="000000"/>
+          <w:sz w:val="22"/>
+          <w:szCs w:val="22"/>
+        </w:rPr>
+        <w:t xml:space="preserve"> so they could get in touch with them and do the processes of the company.</w:t>
+      </w:r>
+      <w:r>
+        <w:rPr>
+          <w:rFonts w:ascii="Arial" w:hAnsi="Arial" w:cs="Arial"/>
+          <w:color w:val="000000"/>
+          <w:sz w:val="22"/>
+          <w:szCs w:val="22"/>
+        </w:rPr>
+        <w:t xml:space="preserve"> The initial implementation was quite straightforward, we built the frontend in React where the admin could register new </w:t>
+      </w:r>
+      <w:proofErr w:type="spellStart"/>
+      <w:r>
+        <w:rPr>
+          <w:rFonts w:ascii="Arial" w:hAnsi="Arial" w:cs="Arial"/>
+          <w:color w:val="000000"/>
+          <w:sz w:val="22"/>
+          <w:szCs w:val="22"/>
+        </w:rPr>
+        <w:t>telecallers</w:t>
+      </w:r>
+      <w:proofErr w:type="spellEnd"/>
+      <w:r>
+        <w:rPr>
+          <w:rFonts w:ascii="Arial" w:hAnsi="Arial" w:cs="Arial"/>
+          <w:color w:val="000000"/>
+          <w:sz w:val="22"/>
+          <w:szCs w:val="22"/>
+        </w:rPr>
+        <w:t xml:space="preserve"> and managers, their credentials were stored in an encrypted manner in an SQL database. On the frontend, the registered users could view and update the information of the leads assigned to them</w:t>
+      </w:r>
+      <w:r>
+        <w:rPr>
+          <w:rFonts w:ascii="Arial" w:hAnsi="Arial" w:cs="Arial"/>
+          <w:color w:val="000000"/>
+          <w:sz w:val="22"/>
+          <w:szCs w:val="22"/>
+        </w:rPr>
+        <w:t xml:space="preserve">, the managers were able to see the work of the </w:t>
+      </w:r>
+      <w:proofErr w:type="spellStart"/>
+      <w:r>
+        <w:rPr>
+          <w:rFonts w:ascii="Arial" w:hAnsi="Arial" w:cs="Arial"/>
+          <w:color w:val="000000"/>
+          <w:sz w:val="22"/>
+          <w:szCs w:val="22"/>
+        </w:rPr>
+        <w:t>telecallers</w:t>
+      </w:r>
+      <w:proofErr w:type="spellEnd"/>
+      <w:r>
+        <w:rPr>
+          <w:rFonts w:ascii="Arial" w:hAnsi="Arial" w:cs="Arial"/>
+          <w:color w:val="000000"/>
+          <w:sz w:val="22"/>
+          <w:szCs w:val="22"/>
+        </w:rPr>
+        <w:t xml:space="preserve"> under their </w:t>
       </w:r>
       <w:r>
         <w:rPr>
@@ -361,25 +694,67 @@
           <w:szCs w:val="22"/>
         </w:rPr>
         <w:lastRenderedPageBreak/>
-        <w:t>them and do the processes of the company.</w:t>
-      </w:r>
-      <w:r>
-        <w:rPr>
-          <w:rFonts w:ascii="Arial" w:hAnsi="Arial" w:cs="Arial"/>
-          <w:color w:val="000000"/>
-          <w:sz w:val="22"/>
-          <w:szCs w:val="22"/>
-        </w:rPr>
-        <w:t xml:space="preserve"> The initial implementation was quite straightforward, we built the frontend in React where the admin could register new telecallers and managers, their credentials were stored in an encrypted manner in an SQL database. On the frontend, the registered users could view and update the information of the leads assigned to them</w:t>
-      </w:r>
-      <w:r>
-        <w:rPr>
-          <w:rFonts w:ascii="Arial" w:hAnsi="Arial" w:cs="Arial"/>
-          <w:color w:val="000000"/>
-          <w:sz w:val="22"/>
-          <w:szCs w:val="22"/>
-        </w:rPr>
-        <w:t>, the managers were able to see the work of the telecallers under their management and the admins had birds eye view of the system as a whole and also some additional telemetry information, like the no of new leads added, no of leads onboarded with them successfully etc. The registration of new users, assignment of leads to telecallers, view</w:t>
+        <w:t xml:space="preserve">management and the admins had </w:t>
+      </w:r>
+      <w:proofErr w:type="spellStart"/>
+      <w:r>
+        <w:rPr>
+          <w:rFonts w:ascii="Arial" w:hAnsi="Arial" w:cs="Arial"/>
+          <w:color w:val="000000"/>
+          <w:sz w:val="22"/>
+          <w:szCs w:val="22"/>
+        </w:rPr>
+        <w:t>birds</w:t>
+      </w:r>
+      <w:proofErr w:type="spellEnd"/>
+      <w:r>
+        <w:rPr>
+          <w:rFonts w:ascii="Arial" w:hAnsi="Arial" w:cs="Arial"/>
+          <w:color w:val="000000"/>
+          <w:sz w:val="22"/>
+          <w:szCs w:val="22"/>
+        </w:rPr>
+        <w:t xml:space="preserve"> eye view of the system as a whole and also some additional telemetry information, like the no of new leads added, no of leads </w:t>
+      </w:r>
+      <w:proofErr w:type="spellStart"/>
+      <w:r>
+        <w:rPr>
+          <w:rFonts w:ascii="Arial" w:hAnsi="Arial" w:cs="Arial"/>
+          <w:color w:val="000000"/>
+          <w:sz w:val="22"/>
+          <w:szCs w:val="22"/>
+        </w:rPr>
+        <w:t>onboarded</w:t>
+      </w:r>
+      <w:proofErr w:type="spellEnd"/>
+      <w:r>
+        <w:rPr>
+          <w:rFonts w:ascii="Arial" w:hAnsi="Arial" w:cs="Arial"/>
+          <w:color w:val="000000"/>
+          <w:sz w:val="22"/>
+          <w:szCs w:val="22"/>
+        </w:rPr>
+        <w:t xml:space="preserve"> with them successfully etc. The registration of new users, assignment of leads to </w:t>
+      </w:r>
+      <w:proofErr w:type="spellStart"/>
+      <w:r>
+        <w:rPr>
+          <w:rFonts w:ascii="Arial" w:hAnsi="Arial" w:cs="Arial"/>
+          <w:color w:val="000000"/>
+          <w:sz w:val="22"/>
+          <w:szCs w:val="22"/>
+        </w:rPr>
+        <w:t>telecallers</w:t>
+      </w:r>
+      <w:proofErr w:type="spellEnd"/>
+      <w:r>
+        <w:rPr>
+          <w:rFonts w:ascii="Arial" w:hAnsi="Arial" w:cs="Arial"/>
+          <w:color w:val="000000"/>
+          <w:sz w:val="22"/>
+          <w:szCs w:val="22"/>
+        </w:rPr>
+        <w:t>, view</w:t>
       </w:r>
       <w:r>
         <w:rPr>
@@ -406,16 +781,138 @@
           <w:sz w:val="22"/>
           <w:szCs w:val="22"/>
         </w:rPr>
-        <w:t xml:space="preserve">to backend server’s api which was built using NodeJs and ExpressJs. The backend acted as an interface between the PostgresSQL database and the frontend, doing intermediate processing like authentication, pagination </w:t>
-      </w:r>
-      <w:r>
-        <w:rPr>
-          <w:rFonts w:ascii="Arial" w:hAnsi="Arial" w:cs="Arial"/>
-          <w:color w:val="000000"/>
-          <w:sz w:val="22"/>
-          <w:szCs w:val="22"/>
-        </w:rPr>
-        <w:t>of the records fetched from the database and some processing of data from the database to extract information which needed to  be shown to the admins. The system worked seamlessly for upto 10,000 leads being processed at a time. As the number of leads being processed at a time jumped up from 10,000 to upto 50,000 in the following months after the first deployment, the system started having performance issues.</w:t>
+        <w:t xml:space="preserve">to backend server’s </w:t>
+      </w:r>
+      <w:proofErr w:type="spellStart"/>
+      <w:proofErr w:type="gramStart"/>
+      <w:r>
+        <w:rPr>
+          <w:rFonts w:ascii="Arial" w:hAnsi="Arial" w:cs="Arial"/>
+          <w:color w:val="000000"/>
+          <w:sz w:val="22"/>
+          <w:szCs w:val="22"/>
+        </w:rPr>
+        <w:t>api</w:t>
+      </w:r>
+      <w:proofErr w:type="spellEnd"/>
+      <w:proofErr w:type="gramEnd"/>
+      <w:r>
+        <w:rPr>
+          <w:rFonts w:ascii="Arial" w:hAnsi="Arial" w:cs="Arial"/>
+          <w:color w:val="000000"/>
+          <w:sz w:val="22"/>
+          <w:szCs w:val="22"/>
+        </w:rPr>
+        <w:t xml:space="preserve"> which was built using </w:t>
+      </w:r>
+      <w:proofErr w:type="spellStart"/>
+      <w:r>
+        <w:rPr>
+          <w:rFonts w:ascii="Arial" w:hAnsi="Arial" w:cs="Arial"/>
+          <w:color w:val="000000"/>
+          <w:sz w:val="22"/>
+          <w:szCs w:val="22"/>
+        </w:rPr>
+        <w:t>NodeJs</w:t>
+      </w:r>
+      <w:proofErr w:type="spellEnd"/>
+      <w:r>
+        <w:rPr>
+          <w:rFonts w:ascii="Arial" w:hAnsi="Arial" w:cs="Arial"/>
+          <w:color w:val="000000"/>
+          <w:sz w:val="22"/>
+          <w:szCs w:val="22"/>
+        </w:rPr>
+        <w:t xml:space="preserve"> and </w:t>
+      </w:r>
+      <w:proofErr w:type="spellStart"/>
+      <w:r>
+        <w:rPr>
+          <w:rFonts w:ascii="Arial" w:hAnsi="Arial" w:cs="Arial"/>
+          <w:color w:val="000000"/>
+          <w:sz w:val="22"/>
+          <w:szCs w:val="22"/>
+        </w:rPr>
+        <w:t>ExpressJs</w:t>
+      </w:r>
+      <w:proofErr w:type="spellEnd"/>
+      <w:r>
+        <w:rPr>
+          <w:rFonts w:ascii="Arial" w:hAnsi="Arial" w:cs="Arial"/>
+          <w:color w:val="000000"/>
+          <w:sz w:val="22"/>
+          <w:szCs w:val="22"/>
+        </w:rPr>
+        <w:t xml:space="preserve">. The backend acted as an interface between the </w:t>
+      </w:r>
+      <w:proofErr w:type="spellStart"/>
+      <w:r>
+        <w:rPr>
+          <w:rFonts w:ascii="Arial" w:hAnsi="Arial" w:cs="Arial"/>
+          <w:color w:val="000000"/>
+          <w:sz w:val="22"/>
+          <w:szCs w:val="22"/>
+        </w:rPr>
+        <w:t>PostgresSQL</w:t>
+      </w:r>
+      <w:proofErr w:type="spellEnd"/>
+      <w:r>
+        <w:rPr>
+          <w:rFonts w:ascii="Arial" w:hAnsi="Arial" w:cs="Arial"/>
+          <w:color w:val="000000"/>
+          <w:sz w:val="22"/>
+          <w:szCs w:val="22"/>
+        </w:rPr>
+        <w:t xml:space="preserve"> database and the frontend, doing intermediate processing like authentication, pagination </w:t>
+      </w:r>
+      <w:r>
+        <w:rPr>
+          <w:rFonts w:ascii="Arial" w:hAnsi="Arial" w:cs="Arial"/>
+          <w:color w:val="000000"/>
+          <w:sz w:val="22"/>
+          <w:szCs w:val="22"/>
+        </w:rPr>
+        <w:t xml:space="preserve">of the records fetched from the database and some processing of data from the database to extract information which needed to  be shown to the admins. The system worked seamlessly for </w:t>
+      </w:r>
+      <w:proofErr w:type="spellStart"/>
+      <w:r>
+        <w:rPr>
+          <w:rFonts w:ascii="Arial" w:hAnsi="Arial" w:cs="Arial"/>
+          <w:color w:val="000000"/>
+          <w:sz w:val="22"/>
+          <w:szCs w:val="22"/>
+        </w:rPr>
+        <w:t>upto</w:t>
+      </w:r>
+      <w:proofErr w:type="spellEnd"/>
+      <w:r>
+        <w:rPr>
+          <w:rFonts w:ascii="Arial" w:hAnsi="Arial" w:cs="Arial"/>
+          <w:color w:val="000000"/>
+          <w:sz w:val="22"/>
+          <w:szCs w:val="22"/>
+        </w:rPr>
+        <w:t xml:space="preserve"> 10,000 leads being processed at a time. As the number of leads being processed at a time jumped up from 10,000 to </w:t>
+      </w:r>
+      <w:proofErr w:type="spellStart"/>
+      <w:r>
+        <w:rPr>
+          <w:rFonts w:ascii="Arial" w:hAnsi="Arial" w:cs="Arial"/>
+          <w:color w:val="000000"/>
+          <w:sz w:val="22"/>
+          <w:szCs w:val="22"/>
+        </w:rPr>
+        <w:t>upto</w:t>
+      </w:r>
+      <w:proofErr w:type="spellEnd"/>
+      <w:r>
+        <w:rPr>
+          <w:rFonts w:ascii="Arial" w:hAnsi="Arial" w:cs="Arial"/>
+          <w:color w:val="000000"/>
+          <w:sz w:val="22"/>
+          <w:szCs w:val="22"/>
+        </w:rPr>
+        <w:t xml:space="preserve"> 50,000 in the following months after the first deployment, the system started having performance issues.</w:t>
       </w:r>
       <w:r>
         <w:rPr>
@@ -505,7 +1002,47 @@
           <w:sz w:val="22"/>
           <w:szCs w:val="22"/>
         </w:rPr>
-        <w:t xml:space="preserve">d to use Redux which is a javascript library which used to maintain and manage centralised application state. </w:t>
+        <w:t xml:space="preserve">d to use </w:t>
+      </w:r>
+      <w:proofErr w:type="spellStart"/>
+      <w:r>
+        <w:rPr>
+          <w:rFonts w:ascii="Arial" w:hAnsi="Arial" w:cs="Arial"/>
+          <w:color w:val="000000"/>
+          <w:sz w:val="22"/>
+          <w:szCs w:val="22"/>
+        </w:rPr>
+        <w:t>Redux</w:t>
+      </w:r>
+      <w:proofErr w:type="spellEnd"/>
+      <w:r>
+        <w:rPr>
+          <w:rFonts w:ascii="Arial" w:hAnsi="Arial" w:cs="Arial"/>
+          <w:color w:val="000000"/>
+          <w:sz w:val="22"/>
+          <w:szCs w:val="22"/>
+        </w:rPr>
+        <w:t xml:space="preserve"> which is a </w:t>
+      </w:r>
+      <w:proofErr w:type="spellStart"/>
+      <w:r>
+        <w:rPr>
+          <w:rFonts w:ascii="Arial" w:hAnsi="Arial" w:cs="Arial"/>
+          <w:color w:val="000000"/>
+          <w:sz w:val="22"/>
+          <w:szCs w:val="22"/>
+        </w:rPr>
+        <w:t>javascript</w:t>
+      </w:r>
+      <w:proofErr w:type="spellEnd"/>
+      <w:r>
+        <w:rPr>
+          <w:rFonts w:ascii="Arial" w:hAnsi="Arial" w:cs="Arial"/>
+          <w:color w:val="000000"/>
+          <w:sz w:val="22"/>
+          <w:szCs w:val="22"/>
+        </w:rPr>
+        <w:t xml:space="preserve"> library which used to maintain and manage centralised application state. </w:t>
       </w:r>
       <w:r>
         <w:rPr>
@@ -550,7 +1087,47 @@
           <w:sz w:val="22"/>
           <w:szCs w:val="22"/>
         </w:rPr>
-        <w:t>the number of network calls made to the backend started to increase, which introduced a latency while loading up the UI. To resolve this issue I decided that we should incorporate GraphQL into our project.</w:t>
+        <w:t xml:space="preserve">the number of network calls made to the backend started to increase, which introduced </w:t>
+      </w:r>
+      <w:proofErr w:type="gramStart"/>
+      <w:r>
+        <w:rPr>
+          <w:rFonts w:ascii="Arial" w:hAnsi="Arial" w:cs="Arial"/>
+          <w:color w:val="000000"/>
+          <w:sz w:val="22"/>
+          <w:szCs w:val="22"/>
+        </w:rPr>
+        <w:t>a latency</w:t>
+      </w:r>
+      <w:proofErr w:type="gramEnd"/>
+      <w:r>
+        <w:rPr>
+          <w:rFonts w:ascii="Arial" w:hAnsi="Arial" w:cs="Arial"/>
+          <w:color w:val="000000"/>
+          <w:sz w:val="22"/>
+          <w:szCs w:val="22"/>
+        </w:rPr>
+        <w:t xml:space="preserve"> while loading up the UI. To resolve this issue I decided that we should incorporate </w:t>
+      </w:r>
+      <w:proofErr w:type="spellStart"/>
+      <w:r>
+        <w:rPr>
+          <w:rFonts w:ascii="Arial" w:hAnsi="Arial" w:cs="Arial"/>
+          <w:color w:val="000000"/>
+          <w:sz w:val="22"/>
+          <w:szCs w:val="22"/>
+        </w:rPr>
+        <w:t>GraphQL</w:t>
+      </w:r>
+      <w:proofErr w:type="spellEnd"/>
+      <w:r>
+        <w:rPr>
+          <w:rFonts w:ascii="Arial" w:hAnsi="Arial" w:cs="Arial"/>
+          <w:color w:val="000000"/>
+          <w:sz w:val="22"/>
+          <w:szCs w:val="22"/>
+        </w:rPr>
+        <w:t xml:space="preserve"> into our project.</w:t>
       </w:r>
       <w:r>
         <w:rPr>
@@ -613,7 +1190,27 @@
           <w:sz w:val="22"/>
           <w:szCs w:val="22"/>
         </w:rPr>
-        <w:t xml:space="preserve"> I got to learn about Entity Relationship Model and how real world entities and the relationships among them were mimicked in the database. I learned about normal forms of the database and how using the concept of normalisation, one could reduce data redundancy and also help in writing sql commands which could query the database in a much more efficient way. With this new found information and perspective we inspected our database and found that for some of the tables we had not formed the entity relationship correctly, additionally I also found that the tables in our database were not normalised correctly which was resulting in data redundancy and also preventing us from writing optimised queries.</w:t>
+        <w:t xml:space="preserve"> I got to learn about Entity Relationship Model and how real world entities and the relationships among them were mimicked in the database. I learned about normal forms of the database and how using the concept of normalisation, one could reduce data redundancy and also help in writing </w:t>
+      </w:r>
+      <w:proofErr w:type="spellStart"/>
+      <w:r>
+        <w:rPr>
+          <w:rFonts w:ascii="Arial" w:hAnsi="Arial" w:cs="Arial"/>
+          <w:color w:val="000000"/>
+          <w:sz w:val="22"/>
+          <w:szCs w:val="22"/>
+        </w:rPr>
+        <w:t>sql</w:t>
+      </w:r>
+      <w:proofErr w:type="spellEnd"/>
+      <w:r>
+        <w:rPr>
+          <w:rFonts w:ascii="Arial" w:hAnsi="Arial" w:cs="Arial"/>
+          <w:color w:val="000000"/>
+          <w:sz w:val="22"/>
+          <w:szCs w:val="22"/>
+        </w:rPr>
+        <w:t xml:space="preserve"> commands which could query the database in a much more efficient way. With this new found information and perspective we inspected our database and found that for some of the tables we had not formed the entity relationship correctly, additionally I also found that the tables in our database were not normalised correctly which was resulting in data redundancy and also preventing us from writing optimised queries.</w:t>
       </w:r>
       <w:r>
         <w:rPr>
@@ -649,17 +1246,7 @@
           <w:sz w:val="22"/>
           <w:szCs w:val="22"/>
         </w:rPr>
-        <w:t xml:space="preserve">base frequently so we offloaded these tasks from the server to the database </w:t>
-      </w:r>
-      <w:r>
-        <w:rPr>
-          <w:rFonts w:ascii="Arial" w:hAnsi="Arial" w:cs="Arial"/>
-          <w:color w:val="000000"/>
-          <w:sz w:val="22"/>
-          <w:szCs w:val="22"/>
-        </w:rPr>
-        <w:lastRenderedPageBreak/>
-        <w:t xml:space="preserve">itself using stored procedures. All these changes improved the performance </w:t>
+        <w:t xml:space="preserve">base frequently so we offloaded these tasks from the server to the database itself using stored procedures. All these changes improved the performance </w:t>
       </w:r>
       <w:r>
         <w:rPr>
@@ -689,7 +1276,17 @@
           <w:sz w:val="22"/>
           <w:szCs w:val="22"/>
         </w:rPr>
-        <w:t>Apart from this, as an organisation we also faced some non-technical problems, being novice entrepreneurs we had limited knowledge when it came to scheduling and planning. Initially we were using the basic waterfall methodology as our software development process but as the size of the project increased and the deadlines started to get more stringent</w:t>
+        <w:t xml:space="preserve">Apart from this, as an organisation we also faced some non-technical problems, being novice entrepreneurs we had limited knowledge when it came to scheduling and planning. </w:t>
+      </w:r>
+      <w:r>
+        <w:rPr>
+          <w:rFonts w:ascii="Arial" w:hAnsi="Arial" w:cs="Arial"/>
+          <w:color w:val="000000"/>
+          <w:sz w:val="22"/>
+          <w:szCs w:val="22"/>
+        </w:rPr>
+        <w:lastRenderedPageBreak/>
+        <w:t>Initially we were using the basic waterfall methodology as our software development process but as the size of the project increased and the deadlines started to get more stringent</w:t>
       </w:r>
       <w:r>
         <w:rPr>
@@ -821,7 +1418,47 @@
           <w:sz w:val="22"/>
           <w:szCs w:val="22"/>
         </w:rPr>
-        <w:t xml:space="preserve"> by this interest in the technology I chose “Bitcoin Price prediction using ML” as my final year project.</w:t>
+        <w:t xml:space="preserve"> by this interest in the technology I chose “</w:t>
+      </w:r>
+      <w:proofErr w:type="spellStart"/>
+      <w:r>
+        <w:rPr>
+          <w:rFonts w:ascii="Arial" w:hAnsi="Arial" w:cs="Arial"/>
+          <w:color w:val="000000"/>
+          <w:sz w:val="22"/>
+          <w:szCs w:val="22"/>
+        </w:rPr>
+        <w:t>Bitcoin</w:t>
+      </w:r>
+      <w:proofErr w:type="spellEnd"/>
+      <w:r>
+        <w:rPr>
+          <w:rFonts w:ascii="Arial" w:hAnsi="Arial" w:cs="Arial"/>
+          <w:color w:val="000000"/>
+          <w:sz w:val="22"/>
+          <w:szCs w:val="22"/>
+        </w:rPr>
+        <w:t xml:space="preserve"> Price </w:t>
+      </w:r>
+      <w:proofErr w:type="gramStart"/>
+      <w:r>
+        <w:rPr>
+          <w:rFonts w:ascii="Arial" w:hAnsi="Arial" w:cs="Arial"/>
+          <w:color w:val="000000"/>
+          <w:sz w:val="22"/>
+          <w:szCs w:val="22"/>
+        </w:rPr>
+        <w:t>prediction using</w:t>
+      </w:r>
+      <w:proofErr w:type="gramEnd"/>
+      <w:r>
+        <w:rPr>
+          <w:rFonts w:ascii="Arial" w:hAnsi="Arial" w:cs="Arial"/>
+          <w:color w:val="000000"/>
+          <w:sz w:val="22"/>
+          <w:szCs w:val="22"/>
+        </w:rPr>
+        <w:t xml:space="preserve"> ML” as my final year project.</w:t>
       </w:r>
     </w:p>
     <w:p>
@@ -851,7 +1488,27 @@
           <w:sz w:val="22"/>
           <w:szCs w:val="22"/>
         </w:rPr>
-        <w:t>having historical data of bitcoin prices over the years. We decid</w:t>
+        <w:t xml:space="preserve">having historical data of </w:t>
+      </w:r>
+      <w:proofErr w:type="spellStart"/>
+      <w:r>
+        <w:rPr>
+          <w:rFonts w:ascii="Arial" w:hAnsi="Arial" w:cs="Arial"/>
+          <w:color w:val="000000"/>
+          <w:sz w:val="22"/>
+          <w:szCs w:val="22"/>
+        </w:rPr>
+        <w:t>bitcoin</w:t>
+      </w:r>
+      <w:proofErr w:type="spellEnd"/>
+      <w:r>
+        <w:rPr>
+          <w:rFonts w:ascii="Arial" w:hAnsi="Arial" w:cs="Arial"/>
+          <w:color w:val="000000"/>
+          <w:sz w:val="22"/>
+          <w:szCs w:val="22"/>
+        </w:rPr>
+        <w:t xml:space="preserve"> prices over the years. We decid</w:t>
       </w:r>
       <w:r>
         <w:rPr>
@@ -878,16 +1535,76 @@
           <w:sz w:val="22"/>
           <w:szCs w:val="22"/>
         </w:rPr>
-        <w:t xml:space="preserve"> One serious limitation of RNN is that it cannot capture long term dependencies and to overcome this we used Long Short Term Memory(LSTM) which can be considered as an extension to RNN as a form of memory. The default behaviour of the LSTM is remembering informatio</w:t>
-      </w:r>
-      <w:r>
-        <w:rPr>
-          <w:rFonts w:ascii="Arial" w:hAnsi="Arial" w:cs="Arial"/>
-          <w:color w:val="000000"/>
-          <w:sz w:val="22"/>
-          <w:szCs w:val="22"/>
-        </w:rPr>
-        <w:t>n for prolonged periods of time, this information was then fed into the RNN to find dependencies in the long term. As bitcoin price data is quite volatile we used 10-fold cross validation, and validated the activation function on each fold to get the best activation function out of those evaluations.</w:t>
+        <w:t xml:space="preserve"> One serious limitation of RNN is that it cannot capture long term dependencies and to overcome this we used Long Short Term </w:t>
+      </w:r>
+      <w:proofErr w:type="gramStart"/>
+      <w:r>
+        <w:rPr>
+          <w:rFonts w:ascii="Arial" w:hAnsi="Arial" w:cs="Arial"/>
+          <w:color w:val="000000"/>
+          <w:sz w:val="22"/>
+          <w:szCs w:val="22"/>
+        </w:rPr>
+        <w:t>Memory(</w:t>
+      </w:r>
+      <w:proofErr w:type="gramEnd"/>
+      <w:r>
+        <w:rPr>
+          <w:rFonts w:ascii="Arial" w:hAnsi="Arial" w:cs="Arial"/>
+          <w:color w:val="000000"/>
+          <w:sz w:val="22"/>
+          <w:szCs w:val="22"/>
+        </w:rPr>
+        <w:t>LSTM) which can be considered as an extension to RNN as a form of memory. The default behaviour of the LSTM is remembering informatio</w:t>
+      </w:r>
+      <w:r>
+        <w:rPr>
+          <w:rFonts w:ascii="Arial" w:hAnsi="Arial" w:cs="Arial"/>
+          <w:color w:val="000000"/>
+          <w:sz w:val="22"/>
+          <w:szCs w:val="22"/>
+        </w:rPr>
+        <w:t xml:space="preserve">n for prolonged periods of </w:t>
+      </w:r>
+      <w:proofErr w:type="gramStart"/>
+      <w:r>
+        <w:rPr>
+          <w:rFonts w:ascii="Arial" w:hAnsi="Arial" w:cs="Arial"/>
+          <w:color w:val="000000"/>
+          <w:sz w:val="22"/>
+          <w:szCs w:val="22"/>
+        </w:rPr>
+        <w:t>time,</w:t>
+      </w:r>
+      <w:proofErr w:type="gramEnd"/>
+      <w:r>
+        <w:rPr>
+          <w:rFonts w:ascii="Arial" w:hAnsi="Arial" w:cs="Arial"/>
+          <w:color w:val="000000"/>
+          <w:sz w:val="22"/>
+          <w:szCs w:val="22"/>
+        </w:rPr>
+        <w:t xml:space="preserve"> this information was then fed into the RNN to find dependencies in the long term. As </w:t>
+      </w:r>
+      <w:proofErr w:type="spellStart"/>
+      <w:r>
+        <w:rPr>
+          <w:rFonts w:ascii="Arial" w:hAnsi="Arial" w:cs="Arial"/>
+          <w:color w:val="000000"/>
+          <w:sz w:val="22"/>
+          <w:szCs w:val="22"/>
+        </w:rPr>
+        <w:t>bitcoin</w:t>
+      </w:r>
+      <w:proofErr w:type="spellEnd"/>
+      <w:r>
+        <w:rPr>
+          <w:rFonts w:ascii="Arial" w:hAnsi="Arial" w:cs="Arial"/>
+          <w:color w:val="000000"/>
+          <w:sz w:val="22"/>
+          <w:szCs w:val="22"/>
+        </w:rPr>
+        <w:t xml:space="preserve"> price data is quite volatile we used 10-fold cross validation, and validated the activation function on each fold to get the best activation function out of those evaluations.</w:t>
       </w:r>
       <w:r>
         <w:rPr>
@@ -917,7 +1634,57 @@
           <w:sz w:val="22"/>
           <w:szCs w:val="22"/>
         </w:rPr>
-        <w:t xml:space="preserve">Despite being very active academically, I was equally passionate about sports, especially soccer. Being a very competitive person, the game provided me with an outlet for my competitive spirit, and allowed me to push and exceed my boundaries and fostered personal </w:t>
+        <w:t xml:space="preserve">Despite being very active academically, I was equally passionate about sports, especially soccer. Being a very competitive person, the game provided me with an outlet for my competitive spirit, and allowed me to push and exceed my boundaries and fostered personal growth. Playing football instilled in me the values of hard work and persistence, and made me realise that no success comes without </w:t>
+      </w:r>
+      <w:proofErr w:type="spellStart"/>
+      <w:r>
+        <w:rPr>
+          <w:rFonts w:ascii="Arial" w:hAnsi="Arial" w:cs="Arial"/>
+          <w:color w:val="000000"/>
+          <w:sz w:val="22"/>
+          <w:szCs w:val="22"/>
+        </w:rPr>
+        <w:t>hardwork</w:t>
+      </w:r>
+      <w:proofErr w:type="spellEnd"/>
+      <w:r>
+        <w:rPr>
+          <w:rFonts w:ascii="Arial" w:hAnsi="Arial" w:cs="Arial"/>
+          <w:color w:val="000000"/>
+          <w:sz w:val="22"/>
+          <w:szCs w:val="22"/>
+        </w:rPr>
+        <w:t xml:space="preserve">. These principles have stayed with me and transcended the </w:t>
+      </w:r>
+      <w:proofErr w:type="gramStart"/>
+      <w:r>
+        <w:rPr>
+          <w:rFonts w:ascii="Arial" w:hAnsi="Arial" w:cs="Arial"/>
+          <w:color w:val="000000"/>
+          <w:sz w:val="22"/>
+          <w:szCs w:val="22"/>
+        </w:rPr>
+        <w:t>field ,</w:t>
+      </w:r>
+      <w:proofErr w:type="gramEnd"/>
+      <w:r>
+        <w:rPr>
+          <w:rFonts w:ascii="Arial" w:hAnsi="Arial" w:cs="Arial"/>
+          <w:color w:val="000000"/>
+          <w:sz w:val="22"/>
+          <w:szCs w:val="22"/>
+        </w:rPr>
+        <w:t xml:space="preserve"> influencing various aspects of my life. As an introverted individual, stepping onto the field and playing in front of a crowd and securing victories helped me bolster my confidence, and taught me the transformative power of stepping </w:t>
+      </w:r>
+      <w:proofErr w:type="gramStart"/>
+      <w:r>
+        <w:rPr>
+          <w:rFonts w:ascii="Arial" w:hAnsi="Arial" w:cs="Arial"/>
+          <w:color w:val="000000"/>
+          <w:sz w:val="22"/>
+          <w:szCs w:val="22"/>
+        </w:rPr>
+        <w:t xml:space="preserve">out  </w:t>
       </w:r>
       <w:r>
         <w:rPr>
@@ -927,7 +1694,17 @@
           <w:szCs w:val="22"/>
         </w:rPr>
         <w:lastRenderedPageBreak/>
-        <w:t xml:space="preserve">growth. Playing football instilled in me the values of hard work and persistence, and made me realise that no success comes without hardwork. These principles have stayed with me and transcended the field , influencing various aspects of my life. As an introverted individual, stepping onto the field and playing in front of a crowd and securing victories helped me bolster my confidence, and taught me the transformative power of stepping out  of one’s comfort zone. As a part of the team, </w:t>
+        <w:t>of</w:t>
+      </w:r>
+      <w:proofErr w:type="gramEnd"/>
+      <w:r>
+        <w:rPr>
+          <w:rFonts w:ascii="Arial" w:hAnsi="Arial" w:cs="Arial"/>
+          <w:color w:val="000000"/>
+          <w:sz w:val="22"/>
+          <w:szCs w:val="22"/>
+        </w:rPr>
+        <w:t xml:space="preserve"> one’s comfort zone. As a part of the team, </w:t>
       </w:r>
       <w:r>
         <w:rPr>
@@ -946,16 +1723,76 @@
           <w:szCs w:val="22"/>
         </w:rPr>
         <w:tab/>
-        <w:t>in the Shahu Trophy, another prestigious state-level soccer tournament organised by AISSMS College are some of the notable ones.</w:t>
-      </w:r>
-      <w:r>
-        <w:rPr>
-          <w:rFonts w:ascii="Arial" w:hAnsi="Arial" w:cs="Arial"/>
-          <w:color w:val="000000"/>
-          <w:sz w:val="22"/>
-          <w:szCs w:val="22"/>
-        </w:rPr>
-        <w:t>These experiences  reinforced the notion that teamwork, determination and self-improvement are integral components of success, both on and off the field.</w:t>
+        <w:t xml:space="preserve">in the </w:t>
+      </w:r>
+      <w:proofErr w:type="spellStart"/>
+      <w:r>
+        <w:rPr>
+          <w:rFonts w:ascii="Arial" w:hAnsi="Arial" w:cs="Arial"/>
+          <w:color w:val="000000"/>
+          <w:sz w:val="22"/>
+          <w:szCs w:val="22"/>
+        </w:rPr>
+        <w:t>Shahu</w:t>
+      </w:r>
+      <w:proofErr w:type="spellEnd"/>
+      <w:r>
+        <w:rPr>
+          <w:rFonts w:ascii="Arial" w:hAnsi="Arial" w:cs="Arial"/>
+          <w:color w:val="000000"/>
+          <w:sz w:val="22"/>
+          <w:szCs w:val="22"/>
+        </w:rPr>
+        <w:t xml:space="preserve"> Trophy, another prestigious state-level soccer tournament organised by AISSMS College are some of the notable </w:t>
+      </w:r>
+      <w:proofErr w:type="spellStart"/>
+      <w:r>
+        <w:rPr>
+          <w:rFonts w:ascii="Arial" w:hAnsi="Arial" w:cs="Arial"/>
+          <w:color w:val="000000"/>
+          <w:sz w:val="22"/>
+          <w:szCs w:val="22"/>
+        </w:rPr>
+        <w:t>ones.</w:t>
+      </w:r>
+      <w:r>
+        <w:rPr>
+          <w:rFonts w:ascii="Arial" w:hAnsi="Arial" w:cs="Arial"/>
+          <w:color w:val="000000"/>
+          <w:sz w:val="22"/>
+          <w:szCs w:val="22"/>
+        </w:rPr>
+        <w:t>These</w:t>
+      </w:r>
+      <w:proofErr w:type="spellEnd"/>
+      <w:r>
+        <w:rPr>
+          <w:rFonts w:ascii="Arial" w:hAnsi="Arial" w:cs="Arial"/>
+          <w:color w:val="000000"/>
+          <w:sz w:val="22"/>
+          <w:szCs w:val="22"/>
+        </w:rPr>
+        <w:t xml:space="preserve"> </w:t>
+      </w:r>
+      <w:proofErr w:type="gramStart"/>
+      <w:r>
+        <w:rPr>
+          <w:rFonts w:ascii="Arial" w:hAnsi="Arial" w:cs="Arial"/>
+          <w:color w:val="000000"/>
+          <w:sz w:val="22"/>
+          <w:szCs w:val="22"/>
+        </w:rPr>
+        <w:t>experiences  reinforced</w:t>
+      </w:r>
+      <w:proofErr w:type="gramEnd"/>
+      <w:r>
+        <w:rPr>
+          <w:rFonts w:ascii="Arial" w:hAnsi="Arial" w:cs="Arial"/>
+          <w:color w:val="000000"/>
+          <w:sz w:val="22"/>
+          <w:szCs w:val="22"/>
+        </w:rPr>
+        <w:t xml:space="preserve"> the notion that teamwork, determination and self-improvement are integral components of success, both on and off the field.</w:t>
       </w:r>
     </w:p>
     <w:p>
@@ -976,25 +1813,65 @@
           <w:sz w:val="22"/>
           <w:szCs w:val="22"/>
         </w:rPr>
-        <w:t xml:space="preserve">After graduation I have been working as a fullstack developer at the well </w:t>
-      </w:r>
-      <w:r>
-        <w:rPr>
-          <w:rFonts w:ascii="Arial" w:hAnsi="Arial" w:cs="Arial"/>
-          <w:color w:val="000000"/>
-          <w:sz w:val="22"/>
-          <w:szCs w:val="22"/>
-        </w:rPr>
-        <w:t>reputed Persistent Systems Limited. As a part of this organisation I have been working on an online prescription system project in the healthcare domain. As I started out as a junior backend developer who was in charge of implementing business logic in the backend as per the client’</w:t>
-      </w:r>
-      <w:r>
-        <w:rPr>
-          <w:rFonts w:ascii="Arial" w:hAnsi="Arial" w:cs="Arial"/>
-          <w:color w:val="000000"/>
-          <w:sz w:val="22"/>
-          <w:szCs w:val="22"/>
-        </w:rPr>
-        <w:t xml:space="preserve">s requirements. I was quickly promoted to a </w:t>
+        <w:t xml:space="preserve">After graduation I have been working as a </w:t>
+      </w:r>
+      <w:proofErr w:type="spellStart"/>
+      <w:r>
+        <w:rPr>
+          <w:rFonts w:ascii="Arial" w:hAnsi="Arial" w:cs="Arial"/>
+          <w:color w:val="000000"/>
+          <w:sz w:val="22"/>
+          <w:szCs w:val="22"/>
+        </w:rPr>
+        <w:t>fullstack</w:t>
+      </w:r>
+      <w:proofErr w:type="spellEnd"/>
+      <w:r>
+        <w:rPr>
+          <w:rFonts w:ascii="Arial" w:hAnsi="Arial" w:cs="Arial"/>
+          <w:color w:val="000000"/>
+          <w:sz w:val="22"/>
+          <w:szCs w:val="22"/>
+        </w:rPr>
+        <w:t xml:space="preserve"> developer at the well </w:t>
+      </w:r>
+      <w:r>
+        <w:rPr>
+          <w:rFonts w:ascii="Arial" w:hAnsi="Arial" w:cs="Arial"/>
+          <w:color w:val="000000"/>
+          <w:sz w:val="22"/>
+          <w:szCs w:val="22"/>
+        </w:rPr>
+        <w:t xml:space="preserve">reputed Persistent Systems Limited. As a part of this organisation I have been working on an online prescription system project in the healthcare domain. </w:t>
+      </w:r>
+      <w:proofErr w:type="gramStart"/>
+      <w:r>
+        <w:rPr>
+          <w:rFonts w:ascii="Arial" w:hAnsi="Arial" w:cs="Arial"/>
+          <w:color w:val="000000"/>
+          <w:sz w:val="22"/>
+          <w:szCs w:val="22"/>
+        </w:rPr>
+        <w:t>As I started out as a junior backend developer who was in charge of implementing business logic in the backend as per the client’</w:t>
+      </w:r>
+      <w:r>
+        <w:rPr>
+          <w:rFonts w:ascii="Arial" w:hAnsi="Arial" w:cs="Arial"/>
+          <w:color w:val="000000"/>
+          <w:sz w:val="22"/>
+          <w:szCs w:val="22"/>
+        </w:rPr>
+        <w:t>s requirements.</w:t>
+      </w:r>
+      <w:proofErr w:type="gramEnd"/>
+      <w:r>
+        <w:rPr>
+          <w:rFonts w:ascii="Arial" w:hAnsi="Arial" w:cs="Arial"/>
+          <w:color w:val="000000"/>
+          <w:sz w:val="22"/>
+          <w:szCs w:val="22"/>
+        </w:rPr>
+        <w:t xml:space="preserve"> I was quickly promoted to a </w:t>
       </w:r>
       <w:r>
         <w:rPr>
@@ -1048,16 +1925,36 @@
           <w:sz w:val="22"/>
           <w:szCs w:val="22"/>
         </w:rPr>
-        <w:t xml:space="preserve"> scripts to transform and mi</w:t>
-      </w:r>
-      <w:r>
-        <w:rPr>
-          <w:rFonts w:ascii="Arial" w:hAnsi="Arial" w:cs="Arial"/>
-          <w:color w:val="000000"/>
-          <w:sz w:val="22"/>
-          <w:szCs w:val="22"/>
-        </w:rPr>
-        <w:t>grate data between two azure database resources</w:t>
+        <w:t xml:space="preserve"> scripts to transform and </w:t>
+      </w:r>
+      <w:proofErr w:type="gramStart"/>
+      <w:r>
+        <w:rPr>
+          <w:rFonts w:ascii="Arial" w:hAnsi="Arial" w:cs="Arial"/>
+          <w:color w:val="000000"/>
+          <w:sz w:val="22"/>
+          <w:szCs w:val="22"/>
+        </w:rPr>
+        <w:t>mi</w:t>
+      </w:r>
+      <w:r>
+        <w:rPr>
+          <w:rFonts w:ascii="Arial" w:hAnsi="Arial" w:cs="Arial"/>
+          <w:color w:val="000000"/>
+          <w:sz w:val="22"/>
+          <w:szCs w:val="22"/>
+        </w:rPr>
+        <w:t>grate</w:t>
+      </w:r>
+      <w:proofErr w:type="gramEnd"/>
+      <w:r>
+        <w:rPr>
+          <w:rFonts w:ascii="Arial" w:hAnsi="Arial" w:cs="Arial"/>
+          <w:color w:val="000000"/>
+          <w:sz w:val="22"/>
+          <w:szCs w:val="22"/>
+        </w:rPr>
+        <w:t xml:space="preserve"> data between two azure database resources</w:t>
       </w:r>
       <w:r>
         <w:rPr>
@@ -1102,7 +1999,27 @@
           <w:sz w:val="22"/>
           <w:szCs w:val="22"/>
         </w:rPr>
-        <w:t xml:space="preserve">how blockchain can make the </w:t>
+        <w:t xml:space="preserve">how </w:t>
+      </w:r>
+      <w:proofErr w:type="spellStart"/>
+      <w:r>
+        <w:rPr>
+          <w:rFonts w:ascii="Arial" w:hAnsi="Arial" w:cs="Arial"/>
+          <w:color w:val="000000"/>
+          <w:sz w:val="22"/>
+          <w:szCs w:val="22"/>
+        </w:rPr>
+        <w:t>blockchain</w:t>
+      </w:r>
+      <w:proofErr w:type="spellEnd"/>
+      <w:r>
+        <w:rPr>
+          <w:rFonts w:ascii="Arial" w:hAnsi="Arial" w:cs="Arial"/>
+          <w:color w:val="000000"/>
+          <w:sz w:val="22"/>
+          <w:szCs w:val="22"/>
+        </w:rPr>
+        <w:t xml:space="preserve"> can make the </w:t>
       </w:r>
       <w:r>
         <w:rPr>
@@ -1186,61 +2103,143 @@
           <w:sz w:val="22"/>
           <w:szCs w:val="22"/>
         </w:rPr>
-        <w:t xml:space="preserve">Considering the combined technical knowledge I have amassed during my undergraduate studies, my experience being a part of a start-up environment focused mainly on web technology, and my current role </w:t>
-      </w:r>
-      <w:r>
-        <w:rPr>
-          <w:rFonts w:ascii="Arial" w:hAnsi="Arial" w:cs="Arial"/>
-          <w:color w:val="000000"/>
-          <w:sz w:val="22"/>
-          <w:szCs w:val="22"/>
-        </w:rPr>
-        <w:t xml:space="preserve">as a fullstack developer, and learning about the blockchain technology </w:t>
-      </w:r>
-      <w:r>
-        <w:rPr>
-          <w:rFonts w:ascii="Arial" w:hAnsi="Arial" w:cs="Arial"/>
-          <w:color w:val="000000"/>
-          <w:sz w:val="22"/>
-          <w:szCs w:val="22"/>
-        </w:rPr>
-        <w:t xml:space="preserve">and it’s potential to create digital platforms which are more </w:t>
-      </w:r>
-      <w:r>
-        <w:rPr>
-          <w:rFonts w:ascii="Arial" w:hAnsi="Arial" w:cs="Arial"/>
-          <w:color w:val="000000"/>
-          <w:sz w:val="22"/>
-          <w:szCs w:val="22"/>
-        </w:rPr>
-        <w:t>secure, interoperable</w:t>
-      </w:r>
-      <w:r>
-        <w:rPr>
-          <w:rFonts w:ascii="Arial" w:hAnsi="Arial" w:cs="Arial"/>
-          <w:color w:val="000000"/>
-          <w:sz w:val="22"/>
-          <w:szCs w:val="22"/>
-        </w:rPr>
-        <w:t xml:space="preserve"> and private. I am driven to amalgamate these skills together into a cohesive career for the future. </w:t>
-      </w:r>
-      <w:r>
-        <w:rPr>
-          <w:rFonts w:ascii="Arial" w:hAnsi="Arial" w:cs="Arial"/>
-          <w:color w:val="000000"/>
-          <w:sz w:val="22"/>
-          <w:szCs w:val="22"/>
-        </w:rPr>
-        <w:t>My goal is to become a blockchain developer developing decentralised applications capable of revolutionizing the current industry standards. These application have the potential to make digital platforms more secure, interoperable, and private, making trustless, censorship-resistant, and globally accessible</w:t>
-      </w:r>
-      <w:r>
-        <w:rPr>
-          <w:rFonts w:ascii="Arial" w:hAnsi="Arial" w:cs="Arial"/>
-          <w:color w:val="000000"/>
-          <w:sz w:val="22"/>
-          <w:szCs w:val="22"/>
-        </w:rPr>
-        <w:t xml:space="preserve"> software solutions a standard, shifting the ownership and control of any digital information from centralised entities to a distributed network of users. However Ifirmly believe that mastering this skill begins with mastering the basics. Blockchain technology is built upon the fundamental concepts of computer networking, cryptography and distributed systems. Consequently, I am convinced that pursuing a master’s degree in computer science is a crucial step towards gaining a comprehensive understanding of these core concepts, providing me with an competitive edge and the foundation to excel as a blockchain developer in the future.</w:t>
+        <w:t xml:space="preserve">Considering the combined technical knowledge I have </w:t>
+      </w:r>
+      <w:r>
+        <w:rPr>
+          <w:rFonts w:ascii="Arial" w:hAnsi="Arial" w:cs="Arial"/>
+          <w:color w:val="000000"/>
+          <w:sz w:val="22"/>
+          <w:szCs w:val="22"/>
+        </w:rPr>
+        <w:t xml:space="preserve">gained </w:t>
+      </w:r>
+      <w:r>
+        <w:rPr>
+          <w:rFonts w:ascii="Arial" w:hAnsi="Arial" w:cs="Arial"/>
+          <w:color w:val="000000"/>
+          <w:sz w:val="22"/>
+          <w:szCs w:val="22"/>
+        </w:rPr>
+        <w:t xml:space="preserve">during my undergraduate studies, my experience being a part of a start-up environment focused mainly on web technology, my current role as a full-stack developer, and learning about </w:t>
+      </w:r>
+      <w:proofErr w:type="spellStart"/>
+      <w:r>
+        <w:rPr>
+          <w:rFonts w:ascii="Arial" w:hAnsi="Arial" w:cs="Arial"/>
+          <w:color w:val="000000"/>
+          <w:sz w:val="22"/>
+          <w:szCs w:val="22"/>
+        </w:rPr>
+        <w:t>blockchain</w:t>
+      </w:r>
+      <w:proofErr w:type="spellEnd"/>
+      <w:r>
+        <w:rPr>
+          <w:rFonts w:ascii="Arial" w:hAnsi="Arial" w:cs="Arial"/>
+          <w:color w:val="000000"/>
+          <w:sz w:val="22"/>
+          <w:szCs w:val="22"/>
+        </w:rPr>
+        <w:t xml:space="preserve"> technology and its potential to create digital platforms that are more secure, interoperable and private. I am driven to </w:t>
+      </w:r>
+      <w:r>
+        <w:rPr>
+          <w:rFonts w:ascii="Arial" w:hAnsi="Arial" w:cs="Arial"/>
+          <w:color w:val="000000"/>
+          <w:sz w:val="22"/>
+          <w:szCs w:val="22"/>
+        </w:rPr>
+        <w:t>pursue a career where I can combine these skills together</w:t>
+      </w:r>
+      <w:r>
+        <w:rPr>
+          <w:rFonts w:ascii="Arial" w:hAnsi="Arial" w:cs="Arial"/>
+          <w:color w:val="000000"/>
+          <w:sz w:val="22"/>
+          <w:szCs w:val="22"/>
+        </w:rPr>
+        <w:t xml:space="preserve">. I aim to become a </w:t>
+      </w:r>
+      <w:proofErr w:type="spellStart"/>
+      <w:r>
+        <w:rPr>
+          <w:rFonts w:ascii="Arial" w:hAnsi="Arial" w:cs="Arial"/>
+          <w:color w:val="000000"/>
+          <w:sz w:val="22"/>
+          <w:szCs w:val="22"/>
+        </w:rPr>
+        <w:t>blockchain</w:t>
+      </w:r>
+      <w:proofErr w:type="spellEnd"/>
+      <w:r>
+        <w:rPr>
+          <w:rFonts w:ascii="Arial" w:hAnsi="Arial" w:cs="Arial"/>
+          <w:color w:val="000000"/>
+          <w:sz w:val="22"/>
+          <w:szCs w:val="22"/>
+        </w:rPr>
+        <w:t xml:space="preserve"> developer developing decentralized applications capable of revolutionizing the current industry standards. These applications have the potential to make digital platforms more secure, interoperable, and private, making </w:t>
+      </w:r>
+      <w:proofErr w:type="spellStart"/>
+      <w:r>
+        <w:rPr>
+          <w:rFonts w:ascii="Arial" w:hAnsi="Arial" w:cs="Arial"/>
+          <w:color w:val="000000"/>
+          <w:sz w:val="22"/>
+          <w:szCs w:val="22"/>
+        </w:rPr>
+        <w:t>trustless</w:t>
+      </w:r>
+      <w:proofErr w:type="spellEnd"/>
+      <w:r>
+        <w:rPr>
+          <w:rFonts w:ascii="Arial" w:hAnsi="Arial" w:cs="Arial"/>
+          <w:color w:val="000000"/>
+          <w:sz w:val="22"/>
+          <w:szCs w:val="22"/>
+        </w:rPr>
+        <w:t xml:space="preserve">, censorship-resistant, and globally accessible software solutions a standard, shifting the ownership and control of any digital information from centralized entities to a distributed network of users. However, I firmly believe mastering this skill begins with mastering the basics. </w:t>
+      </w:r>
+      <w:proofErr w:type="spellStart"/>
+      <w:r>
+        <w:rPr>
+          <w:rFonts w:ascii="Arial" w:hAnsi="Arial" w:cs="Arial"/>
+          <w:color w:val="000000"/>
+          <w:sz w:val="22"/>
+          <w:szCs w:val="22"/>
+        </w:rPr>
+        <w:t>Blockchain</w:t>
+      </w:r>
+      <w:proofErr w:type="spellEnd"/>
+      <w:r>
+        <w:rPr>
+          <w:rFonts w:ascii="Arial" w:hAnsi="Arial" w:cs="Arial"/>
+          <w:color w:val="000000"/>
+          <w:sz w:val="22"/>
+          <w:szCs w:val="22"/>
+        </w:rPr>
+        <w:t xml:space="preserve"> technology is built upon the fundamental concepts of computer networking, cryptography, and distributed systems. Consequently, I am convinced that pursuing a master’s degree in computer science is a crucial step towards gaining a comprehensive understanding of these core concepts, providing me with a competitive edge and the foundation to excel as a </w:t>
+      </w:r>
+      <w:proofErr w:type="spellStart"/>
+      <w:r>
+        <w:rPr>
+          <w:rFonts w:ascii="Arial" w:hAnsi="Arial" w:cs="Arial"/>
+          <w:color w:val="000000"/>
+          <w:sz w:val="22"/>
+          <w:szCs w:val="22"/>
+        </w:rPr>
+        <w:t>blockchain</w:t>
+      </w:r>
+      <w:proofErr w:type="spellEnd"/>
+      <w:r>
+        <w:rPr>
+          <w:rFonts w:ascii="Arial" w:hAnsi="Arial" w:cs="Arial"/>
+          <w:color w:val="000000"/>
+          <w:sz w:val="22"/>
+          <w:szCs w:val="22"/>
+        </w:rPr>
+        <w:t xml:space="preserve"> developer in the future.</w:t>
       </w:r>
     </w:p>
     <w:p>
@@ -1270,10 +2269,17 @@
           <w:sz w:val="22"/>
           <w:szCs w:val="22"/>
         </w:rPr>
-        <w:t xml:space="preserve"> and include some work of the professors working there.</w:t>
-      </w:r>
-      <w:bookmarkStart w:id="0" w:name="_GoBack"/>
-      <w:bookmarkEnd w:id="0"/>
+        <w:t xml:space="preserve"> and include some work </w:t>
+      </w:r>
+      <w:r>
+        <w:rPr>
+          <w:rFonts w:ascii="Arial" w:hAnsi="Arial" w:cs="Arial"/>
+          <w:color w:val="000000"/>
+          <w:sz w:val="22"/>
+          <w:szCs w:val="22"/>
+        </w:rPr>
+        <w:t>of the professors working there</w:t>
+      </w:r>
     </w:p>
     <w:sectPr>
       <w:pgSz w:w="11906" w:h="16838"/>
@@ -2125,7 +3131,7 @@
 </file>
 
 <file path=customXml/itemProps1.xml><?xml version="1.0" encoding="utf-8"?>
-<ds:datastoreItem xmlns:ds="http://schemas.openxmlformats.org/officeDocument/2006/customXml" ds:itemID="{23EA3E33-75B2-425C-BA9F-1C908465ACB6}">
+<ds:datastoreItem xmlns:ds="http://schemas.openxmlformats.org/officeDocument/2006/customXml" ds:itemID="{7088928C-C651-4242-A682-00346C99C787}">
   <ds:schemaRefs>
     <ds:schemaRef ds:uri="http://schemas.openxmlformats.org/officeDocument/2006/bibliography"/>
   </ds:schemaRefs>

</xml_diff>

<commit_message>
Condense paragraph about First year activities
</commit_message>
<xml_diff>
--- a/SOP.docx
+++ b/SOP.docx
@@ -133,6 +133,8 @@
         </w:rPr>
         <w:t>, delving into programming, compiler processes, and computer architecture. I learned about the conversion of human readable-code into machine-byte code, the integration of hardware and software for GUI operations, and the fundamentals of computer architecture. Despite limited exposure to computers due to my middle-class background, I compensated for what I lacked with after school hour doubt solving sessions with my professors and extra lab hours, ultimately achieving top scores in computer science and gaining a deep understanding of the fundamental concepts taught in these subjects.</w:t>
       </w:r>
+      <w:bookmarkStart w:id="0" w:name="_GoBack"/>
+      <w:bookmarkEnd w:id="0"/>
     </w:p>
     <w:p>
       <w:pPr>
@@ -152,117 +154,119 @@
           <w:sz w:val="22"/>
           <w:szCs w:val="22"/>
         </w:rPr>
-        <w:t>I did my undergraduate in Com</w:t>
-      </w:r>
-      <w:r>
-        <w:rPr>
-          <w:rFonts w:ascii="Arial" w:hAnsi="Arial" w:cs="Arial"/>
-          <w:color w:val="000000"/>
-          <w:sz w:val="22"/>
-          <w:szCs w:val="22"/>
-        </w:rPr>
-        <w:t>puter Science from MES College o</w:t>
-      </w:r>
-      <w:r>
-        <w:rPr>
-          <w:rFonts w:ascii="Arial" w:hAnsi="Arial" w:cs="Arial"/>
-          <w:color w:val="000000"/>
-          <w:sz w:val="22"/>
-          <w:szCs w:val="22"/>
-        </w:rPr>
-        <w:t>f Engineering, Pune</w:t>
-      </w:r>
-      <w:r>
-        <w:rPr>
-          <w:rFonts w:ascii="Arial" w:hAnsi="Arial" w:cs="Arial"/>
-          <w:color w:val="000000"/>
-          <w:sz w:val="22"/>
-          <w:szCs w:val="22"/>
-        </w:rPr>
-        <w:t xml:space="preserve">. Here during the first year of my programme I had the opportunity to </w:t>
-      </w:r>
-      <w:r>
-        <w:rPr>
-          <w:rFonts w:ascii="Arial" w:hAnsi="Arial" w:cs="Arial"/>
-          <w:color w:val="000000"/>
-          <w:sz w:val="22"/>
-          <w:szCs w:val="22"/>
-        </w:rPr>
-        <w:t>learn the fundamenta</w:t>
-      </w:r>
-      <w:r>
-        <w:rPr>
-          <w:rFonts w:ascii="Arial" w:hAnsi="Arial" w:cs="Arial"/>
-          <w:color w:val="000000"/>
-          <w:sz w:val="22"/>
-          <w:szCs w:val="22"/>
-        </w:rPr>
-        <w:t>ls of programming and data structures how it could be used in problem solving</w:t>
-      </w:r>
-      <w:r>
-        <w:rPr>
-          <w:rFonts w:ascii="Arial" w:hAnsi="Arial" w:cs="Arial"/>
-          <w:color w:val="000000"/>
-          <w:sz w:val="22"/>
-          <w:szCs w:val="22"/>
-        </w:rPr>
-        <w:t>, I</w:t>
-      </w:r>
-      <w:r>
-        <w:rPr>
-          <w:rFonts w:ascii="Arial" w:hAnsi="Arial" w:cs="Arial"/>
-          <w:color w:val="000000"/>
-          <w:sz w:val="22"/>
-          <w:szCs w:val="22"/>
-        </w:rPr>
-        <w:t xml:space="preserve"> was especially interested in the subject of data structures and how different data structures could be used in different scenarios according to their </w:t>
-      </w:r>
-      <w:bookmarkStart w:id="0" w:name="_GoBack"/>
-      <w:bookmarkEnd w:id="0"/>
-      <w:r>
-        <w:rPr>
-          <w:rFonts w:ascii="Arial" w:hAnsi="Arial" w:cs="Arial"/>
-          <w:color w:val="000000"/>
-          <w:sz w:val="22"/>
-          <w:szCs w:val="22"/>
-        </w:rPr>
-        <w:t>characteristics to</w:t>
-      </w:r>
-      <w:r>
-        <w:rPr>
-          <w:rFonts w:ascii="Arial" w:hAnsi="Arial" w:cs="Arial"/>
-          <w:color w:val="000000"/>
-          <w:sz w:val="22"/>
-          <w:szCs w:val="22"/>
-        </w:rPr>
-        <w:t xml:space="preserve"> solve specific problems. A</w:t>
-      </w:r>
-      <w:r>
-        <w:rPr>
-          <w:rFonts w:ascii="Arial" w:hAnsi="Arial" w:cs="Arial"/>
-          <w:color w:val="000000"/>
-          <w:sz w:val="22"/>
-          <w:szCs w:val="22"/>
-        </w:rPr>
-        <w:t>s I had learned about some of these concepts before I used to explain these to my classmates and this helped me gain a deeper understanding of the subject.</w:t>
-      </w:r>
-      <w:r>
-        <w:rPr>
-          <w:rFonts w:ascii="Arial" w:hAnsi="Arial" w:cs="Arial"/>
-          <w:color w:val="000000"/>
-          <w:sz w:val="22"/>
-          <w:szCs w:val="22"/>
-        </w:rPr>
-        <w:t xml:space="preserve"> It was during this period that I applied and got accepted into the Google Developer Students Club of my college, as part of this club I had the chance to participate in many cod</w:t>
-      </w:r>
-      <w:r>
-        <w:rPr>
-          <w:rFonts w:ascii="Arial" w:hAnsi="Arial" w:cs="Arial"/>
-          <w:color w:val="000000"/>
-          <w:sz w:val="22"/>
-          <w:szCs w:val="22"/>
-        </w:rPr>
-        <w:t xml:space="preserve">ing competitions and </w:t>
+        <w:t xml:space="preserve">I pursued my undergraduate degree in Computer Science at MES College of Engineering, Pune, affiliated with the esteemed </w:t>
+      </w:r>
+      <w:proofErr w:type="spellStart"/>
+      <w:r>
+        <w:rPr>
+          <w:rFonts w:ascii="Arial" w:hAnsi="Arial" w:cs="Arial"/>
+          <w:color w:val="000000"/>
+          <w:sz w:val="22"/>
+          <w:szCs w:val="22"/>
+        </w:rPr>
+        <w:t>Savitribai</w:t>
+      </w:r>
+      <w:proofErr w:type="spellEnd"/>
+      <w:r>
+        <w:rPr>
+          <w:rFonts w:ascii="Arial" w:hAnsi="Arial" w:cs="Arial"/>
+          <w:color w:val="000000"/>
+          <w:sz w:val="22"/>
+          <w:szCs w:val="22"/>
+        </w:rPr>
+        <w:t xml:space="preserve"> </w:t>
+      </w:r>
+      <w:proofErr w:type="spellStart"/>
+      <w:r>
+        <w:rPr>
+          <w:rFonts w:ascii="Arial" w:hAnsi="Arial" w:cs="Arial"/>
+          <w:color w:val="000000"/>
+          <w:sz w:val="22"/>
+          <w:szCs w:val="22"/>
+        </w:rPr>
+        <w:t>Phule</w:t>
+      </w:r>
+      <w:proofErr w:type="spellEnd"/>
+      <w:r>
+        <w:rPr>
+          <w:rFonts w:ascii="Arial" w:hAnsi="Arial" w:cs="Arial"/>
+          <w:color w:val="000000"/>
+          <w:sz w:val="22"/>
+          <w:szCs w:val="22"/>
+        </w:rPr>
+        <w:t xml:space="preserve"> Pune University. </w:t>
+      </w:r>
+      <w:r>
+        <w:rPr>
+          <w:rFonts w:ascii="Arial" w:hAnsi="Arial" w:cs="Arial"/>
+          <w:color w:val="000000"/>
+          <w:sz w:val="22"/>
+          <w:szCs w:val="22"/>
+        </w:rPr>
+        <w:t xml:space="preserve">During my first year, I had the opportunity to delve into the fundamentals of programming and data structures, discovering their practical applications in problem solving. I developed a particular interest in data structures and their adaptability to solve </w:t>
+      </w:r>
+      <w:r>
+        <w:rPr>
+          <w:rFonts w:ascii="Arial" w:hAnsi="Arial" w:cs="Arial"/>
+          <w:color w:val="000000"/>
+          <w:sz w:val="22"/>
+          <w:szCs w:val="22"/>
+        </w:rPr>
+        <w:t xml:space="preserve">various problems depending upon the unique characteristic of each data structure being used. Having learned some of these concepts beforehand in junior college, I was able to </w:t>
+      </w:r>
+      <w:r>
+        <w:rPr>
+          <w:rFonts w:ascii="Arial" w:hAnsi="Arial" w:cs="Arial"/>
+          <w:color w:val="000000"/>
+          <w:sz w:val="22"/>
+          <w:szCs w:val="22"/>
+        </w:rPr>
+        <w:t>share some of knowledge with my classmates which helped me gain a deeper understanding of the</w:t>
+      </w:r>
+      <w:r>
+        <w:rPr>
+          <w:rFonts w:ascii="Arial" w:hAnsi="Arial" w:cs="Arial"/>
+          <w:color w:val="000000"/>
+          <w:sz w:val="22"/>
+          <w:szCs w:val="22"/>
+        </w:rPr>
+        <w:t>se</w:t>
+      </w:r>
+      <w:r>
+        <w:rPr>
+          <w:rFonts w:ascii="Arial" w:hAnsi="Arial" w:cs="Arial"/>
+          <w:color w:val="000000"/>
+          <w:sz w:val="22"/>
+          <w:szCs w:val="22"/>
+        </w:rPr>
+        <w:t xml:space="preserve"> subject</w:t>
+      </w:r>
+      <w:r>
+        <w:rPr>
+          <w:rFonts w:ascii="Arial" w:hAnsi="Arial" w:cs="Arial"/>
+          <w:color w:val="000000"/>
+          <w:sz w:val="22"/>
+          <w:szCs w:val="22"/>
+        </w:rPr>
+        <w:t>s</w:t>
+      </w:r>
+      <w:r>
+        <w:rPr>
+          <w:rFonts w:ascii="Arial" w:hAnsi="Arial" w:cs="Arial"/>
+          <w:color w:val="000000"/>
+          <w:sz w:val="22"/>
+          <w:szCs w:val="22"/>
+        </w:rPr>
+        <w:t>.</w:t>
+      </w:r>
+      <w:r>
+        <w:rPr>
+          <w:rFonts w:ascii="Arial" w:hAnsi="Arial" w:cs="Arial"/>
+          <w:color w:val="000000"/>
+          <w:sz w:val="22"/>
+          <w:szCs w:val="22"/>
+        </w:rPr>
+        <w:t xml:space="preserve"> Additionally, I became a member of my college’s Google Developer Students Club, where I actively participated in coding competitions and </w:t>
       </w:r>
       <w:proofErr w:type="spellStart"/>
       <w:r>
@@ -282,7 +286,7 @@
           <w:sz w:val="22"/>
           <w:szCs w:val="22"/>
         </w:rPr>
-        <w:t>.</w:t>
+        <w:t>, further honing my skills and cultivating a genuine interest for practical application in real world scenarios.</w:t>
       </w:r>
     </w:p>
     <w:p>
@@ -331,16 +335,70 @@
           <w:sz w:val="22"/>
           <w:szCs w:val="22"/>
         </w:rPr>
-        <w:t>the first wave covid-19 hit my city and all my classes and activities shifted to the online mode. Although most of the extra-curricular activities I did as the part of the coding c</w:t>
-      </w:r>
-      <w:r>
-        <w:rPr>
-          <w:rFonts w:ascii="Arial" w:hAnsi="Arial" w:cs="Arial"/>
-          <w:color w:val="000000"/>
-          <w:sz w:val="22"/>
-          <w:szCs w:val="22"/>
-        </w:rPr>
-        <w:t>lub or personally got cancelled, anyway I used this extra time to learn new skills online. This is when I started to learn the technology which had got me interested in learning about computer technology in the first place that is web technology. I</w:t>
+        <w:t xml:space="preserve">the first covid-19 </w:t>
+      </w:r>
+      <w:r>
+        <w:rPr>
+          <w:rFonts w:ascii="Arial" w:hAnsi="Arial" w:cs="Arial"/>
+          <w:color w:val="000000"/>
+          <w:sz w:val="22"/>
+          <w:szCs w:val="22"/>
+        </w:rPr>
+        <w:t xml:space="preserve">wave </w:t>
+      </w:r>
+      <w:r>
+        <w:rPr>
+          <w:rFonts w:ascii="Arial" w:hAnsi="Arial" w:cs="Arial"/>
+          <w:color w:val="000000"/>
+          <w:sz w:val="22"/>
+          <w:szCs w:val="22"/>
+        </w:rPr>
+        <w:t>hit my city and all my classes and activities shifted to the online mode. Although most of the extra-curricular activities I did as the part of the coding c</w:t>
+      </w:r>
+      <w:r>
+        <w:rPr>
+          <w:rFonts w:ascii="Arial" w:hAnsi="Arial" w:cs="Arial"/>
+          <w:color w:val="000000"/>
+          <w:sz w:val="22"/>
+          <w:szCs w:val="22"/>
+        </w:rPr>
+        <w:t xml:space="preserve">lub or personally </w:t>
+      </w:r>
+      <w:r>
+        <w:rPr>
+          <w:rFonts w:ascii="Arial" w:hAnsi="Arial" w:cs="Arial"/>
+          <w:color w:val="000000"/>
+          <w:sz w:val="22"/>
+          <w:szCs w:val="22"/>
+        </w:rPr>
+        <w:t xml:space="preserve">had </w:t>
+      </w:r>
+      <w:r>
+        <w:rPr>
+          <w:rFonts w:ascii="Arial" w:hAnsi="Arial" w:cs="Arial"/>
+          <w:color w:val="000000"/>
+          <w:sz w:val="22"/>
+          <w:szCs w:val="22"/>
+        </w:rPr>
+        <w:t xml:space="preserve">got cancelled, </w:t>
+      </w:r>
+      <w:r>
+        <w:rPr>
+          <w:rFonts w:ascii="Arial" w:hAnsi="Arial" w:cs="Arial"/>
+          <w:color w:val="000000"/>
+          <w:sz w:val="22"/>
+          <w:szCs w:val="22"/>
+        </w:rPr>
+        <w:t>nevertheless</w:t>
+      </w:r>
+      <w:r>
+        <w:rPr>
+          <w:rFonts w:ascii="Arial" w:hAnsi="Arial" w:cs="Arial"/>
+          <w:color w:val="000000"/>
+          <w:sz w:val="22"/>
+          <w:szCs w:val="22"/>
+        </w:rPr>
+        <w:t xml:space="preserve"> I used this extra time to learn new skills online. This is when I started to learn the technology which had got me interested in learning about computer technology in the first place that is web technology. I</w:t>
       </w:r>
       <w:r>
         <w:rPr>
@@ -425,7 +483,16 @@
           <w:sz w:val="22"/>
           <w:szCs w:val="22"/>
         </w:rPr>
-        <w:t xml:space="preserve"> To monetise the skills learned in the lockdown period, a classmate along with me decided to initiate a start-up providing services to local businesses who during the lockdown period needed </w:t>
+        <w:t xml:space="preserve"> To monetise the skills learned in the lockdown p</w:t>
+      </w:r>
+      <w:r>
+        <w:rPr>
+          <w:rFonts w:ascii="Arial" w:hAnsi="Arial" w:cs="Arial"/>
+          <w:color w:val="000000"/>
+          <w:sz w:val="22"/>
+          <w:szCs w:val="22"/>
+        </w:rPr>
+        <w:t xml:space="preserve">eriod, </w:t>
       </w:r>
       <w:proofErr w:type="gramStart"/>
       <w:r>
@@ -435,7 +502,7 @@
           <w:sz w:val="22"/>
           <w:szCs w:val="22"/>
         </w:rPr>
-        <w:t>to  shift</w:t>
+        <w:t>me</w:t>
       </w:r>
       <w:proofErr w:type="gramEnd"/>
       <w:r>
@@ -445,6 +512,33 @@
           <w:sz w:val="22"/>
           <w:szCs w:val="22"/>
         </w:rPr>
+        <w:t xml:space="preserve"> along with a classmate of mine</w:t>
+      </w:r>
+      <w:r>
+        <w:rPr>
+          <w:rFonts w:ascii="Arial" w:hAnsi="Arial" w:cs="Arial"/>
+          <w:color w:val="000000"/>
+          <w:sz w:val="22"/>
+          <w:szCs w:val="22"/>
+        </w:rPr>
+        <w:t xml:space="preserve"> decided to initiate a start-up providing services to local businesses who during the lockdown period needed </w:t>
+      </w:r>
+      <w:r>
+        <w:rPr>
+          <w:rFonts w:ascii="Arial" w:hAnsi="Arial" w:cs="Arial"/>
+          <w:color w:val="000000"/>
+          <w:sz w:val="22"/>
+          <w:szCs w:val="22"/>
+        </w:rPr>
+        <w:t>to shift</w:t>
+      </w:r>
+      <w:r>
+        <w:rPr>
+          <w:rFonts w:ascii="Arial" w:hAnsi="Arial" w:cs="Arial"/>
+          <w:color w:val="000000"/>
+          <w:sz w:val="22"/>
+          <w:szCs w:val="22"/>
+        </w:rPr>
         <w:t xml:space="preserve"> their trade online. Our first major client came in the form of an investment consultancy company called </w:t>
       </w:r>
       <w:proofErr w:type="spellStart"/>
@@ -467,17 +561,26 @@
         </w:rPr>
         <w:t xml:space="preserve"> capitals and I played a pivotal role in </w:t>
       </w:r>
-      <w:proofErr w:type="spellStart"/>
-      <w:r>
-        <w:rPr>
-          <w:rFonts w:ascii="Arial" w:hAnsi="Arial" w:cs="Arial"/>
-          <w:color w:val="000000"/>
-          <w:sz w:val="22"/>
-          <w:szCs w:val="22"/>
-        </w:rPr>
-        <w:t>onboarding</w:t>
-      </w:r>
-      <w:proofErr w:type="spellEnd"/>
+      <w:r>
+        <w:rPr>
+          <w:rFonts w:ascii="Arial" w:hAnsi="Arial" w:cs="Arial"/>
+          <w:color w:val="000000"/>
+          <w:sz w:val="22"/>
+          <w:szCs w:val="22"/>
+        </w:rPr>
+        <w:t xml:space="preserve">on </w:t>
+      </w:r>
+      <w:proofErr w:type="gramStart"/>
+      <w:r>
+        <w:rPr>
+          <w:rFonts w:ascii="Arial" w:hAnsi="Arial" w:cs="Arial"/>
+          <w:color w:val="000000"/>
+          <w:sz w:val="22"/>
+          <w:szCs w:val="22"/>
+        </w:rPr>
+        <w:t>boarding</w:t>
+      </w:r>
+      <w:proofErr w:type="gramEnd"/>
       <w:r>
         <w:rPr>
           <w:rFonts w:ascii="Arial" w:hAnsi="Arial" w:cs="Arial"/>
@@ -655,7 +758,17 @@
           <w:sz w:val="22"/>
           <w:szCs w:val="22"/>
         </w:rPr>
-        <w:t xml:space="preserve"> and managers, their credentials were stored in an encrypted manner in an SQL database. On the frontend, the registered users could view and update the information of the leads assigned to them</w:t>
+        <w:t xml:space="preserve"> and managers, their credentials were stored in an encrypted manner in an SQL database. </w:t>
+      </w:r>
+      <w:r>
+        <w:rPr>
+          <w:rFonts w:ascii="Arial" w:hAnsi="Arial" w:cs="Arial"/>
+          <w:color w:val="000000"/>
+          <w:sz w:val="22"/>
+          <w:szCs w:val="22"/>
+        </w:rPr>
+        <w:lastRenderedPageBreak/>
+        <w:t>On the frontend, the registered users could view and update the information of the leads assigned to them</w:t>
       </w:r>
       <w:r>
         <w:rPr>
@@ -684,17 +797,7 @@
           <w:sz w:val="22"/>
           <w:szCs w:val="22"/>
         </w:rPr>
-        <w:t xml:space="preserve"> under their </w:t>
-      </w:r>
-      <w:r>
-        <w:rPr>
-          <w:rFonts w:ascii="Arial" w:hAnsi="Arial" w:cs="Arial"/>
-          <w:color w:val="000000"/>
-          <w:sz w:val="22"/>
-          <w:szCs w:val="22"/>
-        </w:rPr>
-        <w:lastRenderedPageBreak/>
-        <w:t xml:space="preserve">management and the admins had </w:t>
+        <w:t xml:space="preserve"> under their management and the admins had </w:t>
       </w:r>
       <w:proofErr w:type="spellStart"/>
       <w:r>
@@ -1276,17 +1379,8 @@
           <w:sz w:val="22"/>
           <w:szCs w:val="22"/>
         </w:rPr>
-        <w:t xml:space="preserve">Apart from this, as an organisation we also faced some non-technical problems, being novice entrepreneurs we had limited knowledge when it came to scheduling and planning. </w:t>
-      </w:r>
-      <w:r>
-        <w:rPr>
-          <w:rFonts w:ascii="Arial" w:hAnsi="Arial" w:cs="Arial"/>
-          <w:color w:val="000000"/>
-          <w:sz w:val="22"/>
-          <w:szCs w:val="22"/>
-        </w:rPr>
         <w:lastRenderedPageBreak/>
-        <w:t>Initially we were using the basic waterfall methodology as our software development process but as the size of the project increased and the deadlines started to get more stringent</w:t>
+        <w:t>Apart from this, as an organisation we also faced some non-technical problems, being novice entrepreneurs we had limited knowledge when it came to scheduling and planning. Initially we were using the basic waterfall methodology as our software development process but as the size of the project increased and the deadlines started to get more stringent</w:t>
       </w:r>
       <w:r>
         <w:rPr>
@@ -1674,7 +1768,17 @@
           <w:sz w:val="22"/>
           <w:szCs w:val="22"/>
         </w:rPr>
-        <w:t xml:space="preserve"> influencing various aspects of my life. As an introverted individual, stepping onto the field and playing in front of a crowd and securing victories helped me bolster my confidence, and taught me the transformative power of stepping </w:t>
+        <w:t xml:space="preserve"> influencing various aspects of my life. As an introverted </w:t>
+      </w:r>
+      <w:r>
+        <w:rPr>
+          <w:rFonts w:ascii="Arial" w:hAnsi="Arial" w:cs="Arial"/>
+          <w:color w:val="000000"/>
+          <w:sz w:val="22"/>
+          <w:szCs w:val="22"/>
+        </w:rPr>
+        <w:lastRenderedPageBreak/>
+        <w:t xml:space="preserve">individual, stepping onto the field and playing in front of a crowd and securing victories helped me bolster my confidence, and taught me the transformative power of stepping </w:t>
       </w:r>
       <w:proofErr w:type="gramStart"/>
       <w:r>
@@ -1684,17 +1788,7 @@
           <w:sz w:val="22"/>
           <w:szCs w:val="22"/>
         </w:rPr>
-        <w:t xml:space="preserve">out  </w:t>
-      </w:r>
-      <w:r>
-        <w:rPr>
-          <w:rFonts w:ascii="Arial" w:hAnsi="Arial" w:cs="Arial"/>
-          <w:color w:val="000000"/>
-          <w:sz w:val="22"/>
-          <w:szCs w:val="22"/>
-        </w:rPr>
-        <w:lastRenderedPageBreak/>
-        <w:t>of</w:t>
+        <w:t>out  of</w:t>
       </w:r>
       <w:proofErr w:type="gramEnd"/>
       <w:r>
@@ -3131,7 +3225,7 @@
 </file>
 
 <file path=customXml/itemProps1.xml><?xml version="1.0" encoding="utf-8"?>
-<ds:datastoreItem xmlns:ds="http://schemas.openxmlformats.org/officeDocument/2006/customXml" ds:itemID="{7088928C-C651-4242-A682-00346C99C787}">
+<ds:datastoreItem xmlns:ds="http://schemas.openxmlformats.org/officeDocument/2006/customXml" ds:itemID="{5FD71295-8BFF-464B-9DB1-96E3EA81BFA8}">
   <ds:schemaRefs>
     <ds:schemaRef ds:uri="http://schemas.openxmlformats.org/officeDocument/2006/bibliography"/>
   </ds:schemaRefs>

</xml_diff>

<commit_message>
Restructure paragraph about 2nd year in college
</commit_message>
<xml_diff>
--- a/SOP.docx
+++ b/SOP.docx
@@ -133,6 +133,159 @@
         </w:rPr>
         <w:t>, delving into programming, compiler processes, and computer architecture. I learned about the conversion of human readable-code into machine-byte code, the integration of hardware and software for GUI operations, and the fundamentals of computer architecture. Despite limited exposure to computers due to my middle-class background, I compensated for what I lacked with after school hour doubt solving sessions with my professors and extra lab hours, ultimately achieving top scores in computer science and gaining a deep understanding of the fundamental concepts taught in these subjects.</w:t>
       </w:r>
+    </w:p>
+    <w:p>
+      <w:pPr>
+        <w:pStyle w:val="NormalWeb"/>
+        <w:spacing w:before="240" w:beforeAutospacing="0" w:after="240" w:afterAutospacing="0"/>
+        <w:rPr>
+          <w:rFonts w:ascii="Arial" w:hAnsi="Arial" w:cs="Arial"/>
+          <w:color w:val="000000"/>
+          <w:sz w:val="22"/>
+          <w:szCs w:val="22"/>
+        </w:rPr>
+      </w:pPr>
+      <w:r>
+        <w:rPr>
+          <w:rFonts w:ascii="Arial" w:hAnsi="Arial" w:cs="Arial"/>
+          <w:color w:val="000000"/>
+          <w:sz w:val="22"/>
+          <w:szCs w:val="22"/>
+        </w:rPr>
+        <w:t xml:space="preserve">I pursued my undergraduate degree in Computer Science at MES College of Engineering, Pune, affiliated with the esteemed </w:t>
+      </w:r>
+      <w:proofErr w:type="spellStart"/>
+      <w:r>
+        <w:rPr>
+          <w:rFonts w:ascii="Arial" w:hAnsi="Arial" w:cs="Arial"/>
+          <w:color w:val="000000"/>
+          <w:sz w:val="22"/>
+          <w:szCs w:val="22"/>
+        </w:rPr>
+        <w:t>Savitribai</w:t>
+      </w:r>
+      <w:proofErr w:type="spellEnd"/>
+      <w:r>
+        <w:rPr>
+          <w:rFonts w:ascii="Arial" w:hAnsi="Arial" w:cs="Arial"/>
+          <w:color w:val="000000"/>
+          <w:sz w:val="22"/>
+          <w:szCs w:val="22"/>
+        </w:rPr>
+        <w:t xml:space="preserve"> </w:t>
+      </w:r>
+      <w:proofErr w:type="spellStart"/>
+      <w:r>
+        <w:rPr>
+          <w:rFonts w:ascii="Arial" w:hAnsi="Arial" w:cs="Arial"/>
+          <w:color w:val="000000"/>
+          <w:sz w:val="22"/>
+          <w:szCs w:val="22"/>
+        </w:rPr>
+        <w:t>Phule</w:t>
+      </w:r>
+      <w:proofErr w:type="spellEnd"/>
+      <w:r>
+        <w:rPr>
+          <w:rFonts w:ascii="Arial" w:hAnsi="Arial" w:cs="Arial"/>
+          <w:color w:val="000000"/>
+          <w:sz w:val="22"/>
+          <w:szCs w:val="22"/>
+        </w:rPr>
+        <w:t xml:space="preserve"> Pune University. </w:t>
+      </w:r>
+      <w:r>
+        <w:rPr>
+          <w:rFonts w:ascii="Arial" w:hAnsi="Arial" w:cs="Arial"/>
+          <w:color w:val="000000"/>
+          <w:sz w:val="22"/>
+          <w:szCs w:val="22"/>
+        </w:rPr>
+        <w:t xml:space="preserve">During my first year, I had the opportunity to delve into the fundamentals of programming and data structures, discovering their practical applications in problem solving. I developed a particular interest in data structures and their adaptability to solve </w:t>
+      </w:r>
+      <w:r>
+        <w:rPr>
+          <w:rFonts w:ascii="Arial" w:hAnsi="Arial" w:cs="Arial"/>
+          <w:color w:val="000000"/>
+          <w:sz w:val="22"/>
+          <w:szCs w:val="22"/>
+        </w:rPr>
+        <w:t xml:space="preserve">various problems depending upon the unique characteristic of each data structure being used. Having learned some of these concepts beforehand in junior college, I was able to </w:t>
+      </w:r>
+      <w:r>
+        <w:rPr>
+          <w:rFonts w:ascii="Arial" w:hAnsi="Arial" w:cs="Arial"/>
+          <w:color w:val="000000"/>
+          <w:sz w:val="22"/>
+          <w:szCs w:val="22"/>
+        </w:rPr>
+        <w:t>share some of knowledge with my classmates which helped me gain a deeper understanding of the</w:t>
+      </w:r>
+      <w:r>
+        <w:rPr>
+          <w:rFonts w:ascii="Arial" w:hAnsi="Arial" w:cs="Arial"/>
+          <w:color w:val="000000"/>
+          <w:sz w:val="22"/>
+          <w:szCs w:val="22"/>
+        </w:rPr>
+        <w:t>se</w:t>
+      </w:r>
+      <w:r>
+        <w:rPr>
+          <w:rFonts w:ascii="Arial" w:hAnsi="Arial" w:cs="Arial"/>
+          <w:color w:val="000000"/>
+          <w:sz w:val="22"/>
+          <w:szCs w:val="22"/>
+        </w:rPr>
+        <w:t xml:space="preserve"> subject</w:t>
+      </w:r>
+      <w:r>
+        <w:rPr>
+          <w:rFonts w:ascii="Arial" w:hAnsi="Arial" w:cs="Arial"/>
+          <w:color w:val="000000"/>
+          <w:sz w:val="22"/>
+          <w:szCs w:val="22"/>
+        </w:rPr>
+        <w:t>s</w:t>
+      </w:r>
+      <w:r>
+        <w:rPr>
+          <w:rFonts w:ascii="Arial" w:hAnsi="Arial" w:cs="Arial"/>
+          <w:color w:val="000000"/>
+          <w:sz w:val="22"/>
+          <w:szCs w:val="22"/>
+        </w:rPr>
+        <w:t>.</w:t>
+      </w:r>
+      <w:r>
+        <w:rPr>
+          <w:rFonts w:ascii="Arial" w:hAnsi="Arial" w:cs="Arial"/>
+          <w:color w:val="000000"/>
+          <w:sz w:val="22"/>
+          <w:szCs w:val="22"/>
+        </w:rPr>
+        <w:t xml:space="preserve"> Additionally, I became a member of my college’s Google Developer Students Club, where I actively participated in coding competitions and </w:t>
+      </w:r>
+      <w:proofErr w:type="spellStart"/>
+      <w:r>
+        <w:rPr>
+          <w:rFonts w:ascii="Arial" w:hAnsi="Arial" w:cs="Arial"/>
+          <w:color w:val="000000"/>
+          <w:sz w:val="22"/>
+          <w:szCs w:val="22"/>
+        </w:rPr>
+        <w:t>hackathons</w:t>
+      </w:r>
+      <w:proofErr w:type="spellEnd"/>
+      <w:r>
+        <w:rPr>
+          <w:rFonts w:ascii="Arial" w:hAnsi="Arial" w:cs="Arial"/>
+          <w:color w:val="000000"/>
+          <w:sz w:val="22"/>
+          <w:szCs w:val="22"/>
+        </w:rPr>
+        <w:t>, further honing my skills and cultivating a genuine interest for practical application in real world scenarios.</w:t>
+      </w:r>
       <w:bookmarkStart w:id="0" w:name="_GoBack"/>
       <w:bookmarkEnd w:id="0"/>
     </w:p>
@@ -154,139 +307,105 @@
           <w:sz w:val="22"/>
           <w:szCs w:val="22"/>
         </w:rPr>
-        <w:t xml:space="preserve">I pursued my undergraduate degree in Computer Science at MES College of Engineering, Pune, affiliated with the esteemed </w:t>
-      </w:r>
-      <w:proofErr w:type="spellStart"/>
-      <w:r>
-        <w:rPr>
-          <w:rFonts w:ascii="Arial" w:hAnsi="Arial" w:cs="Arial"/>
-          <w:color w:val="000000"/>
-          <w:sz w:val="22"/>
-          <w:szCs w:val="22"/>
-        </w:rPr>
-        <w:t>Savitribai</w:t>
-      </w:r>
-      <w:proofErr w:type="spellEnd"/>
-      <w:r>
-        <w:rPr>
-          <w:rFonts w:ascii="Arial" w:hAnsi="Arial" w:cs="Arial"/>
-          <w:color w:val="000000"/>
-          <w:sz w:val="22"/>
-          <w:szCs w:val="22"/>
-        </w:rPr>
-        <w:t xml:space="preserve"> </w:t>
-      </w:r>
-      <w:proofErr w:type="spellStart"/>
-      <w:r>
-        <w:rPr>
-          <w:rFonts w:ascii="Arial" w:hAnsi="Arial" w:cs="Arial"/>
-          <w:color w:val="000000"/>
-          <w:sz w:val="22"/>
-          <w:szCs w:val="22"/>
-        </w:rPr>
-        <w:t>Phule</w:t>
-      </w:r>
-      <w:proofErr w:type="spellEnd"/>
-      <w:r>
-        <w:rPr>
-          <w:rFonts w:ascii="Arial" w:hAnsi="Arial" w:cs="Arial"/>
-          <w:color w:val="000000"/>
-          <w:sz w:val="22"/>
-          <w:szCs w:val="22"/>
-        </w:rPr>
-        <w:t xml:space="preserve"> Pune University. </w:t>
-      </w:r>
-      <w:r>
-        <w:rPr>
-          <w:rFonts w:ascii="Arial" w:hAnsi="Arial" w:cs="Arial"/>
-          <w:color w:val="000000"/>
-          <w:sz w:val="22"/>
-          <w:szCs w:val="22"/>
-        </w:rPr>
-        <w:t xml:space="preserve">During my first year, I had the opportunity to delve into the fundamentals of programming and data structures, discovering their practical applications in problem solving. I developed a particular interest in data structures and their adaptability to solve </w:t>
-      </w:r>
-      <w:r>
-        <w:rPr>
-          <w:rFonts w:ascii="Arial" w:hAnsi="Arial" w:cs="Arial"/>
-          <w:color w:val="000000"/>
-          <w:sz w:val="22"/>
-          <w:szCs w:val="22"/>
-        </w:rPr>
-        <w:t xml:space="preserve">various problems depending upon the unique characteristic of each data structure being used. Having learned some of these concepts beforehand in junior college, I was able to </w:t>
-      </w:r>
-      <w:r>
-        <w:rPr>
-          <w:rFonts w:ascii="Arial" w:hAnsi="Arial" w:cs="Arial"/>
-          <w:color w:val="000000"/>
-          <w:sz w:val="22"/>
-          <w:szCs w:val="22"/>
-        </w:rPr>
-        <w:t>share some of knowledge with my classmates which helped me gain a deeper understanding of the</w:t>
-      </w:r>
-      <w:r>
-        <w:rPr>
-          <w:rFonts w:ascii="Arial" w:hAnsi="Arial" w:cs="Arial"/>
-          <w:color w:val="000000"/>
-          <w:sz w:val="22"/>
-          <w:szCs w:val="22"/>
-        </w:rPr>
-        <w:t>se</w:t>
-      </w:r>
-      <w:r>
-        <w:rPr>
-          <w:rFonts w:ascii="Arial" w:hAnsi="Arial" w:cs="Arial"/>
-          <w:color w:val="000000"/>
-          <w:sz w:val="22"/>
-          <w:szCs w:val="22"/>
-        </w:rPr>
-        <w:t xml:space="preserve"> subject</w:t>
-      </w:r>
-      <w:r>
-        <w:rPr>
-          <w:rFonts w:ascii="Arial" w:hAnsi="Arial" w:cs="Arial"/>
-          <w:color w:val="000000"/>
-          <w:sz w:val="22"/>
-          <w:szCs w:val="22"/>
-        </w:rPr>
-        <w:t>s</w:t>
-      </w:r>
-      <w:r>
-        <w:rPr>
-          <w:rFonts w:ascii="Arial" w:hAnsi="Arial" w:cs="Arial"/>
-          <w:color w:val="000000"/>
-          <w:sz w:val="22"/>
-          <w:szCs w:val="22"/>
-        </w:rPr>
-        <w:t>.</w:t>
-      </w:r>
-      <w:r>
-        <w:rPr>
-          <w:rFonts w:ascii="Arial" w:hAnsi="Arial" w:cs="Arial"/>
-          <w:color w:val="000000"/>
-          <w:sz w:val="22"/>
-          <w:szCs w:val="22"/>
-        </w:rPr>
-        <w:t xml:space="preserve"> Additionally, I became a member of my college’s Google Developer Students Club, where I actively participated in coding competitions and </w:t>
-      </w:r>
-      <w:proofErr w:type="spellStart"/>
-      <w:r>
-        <w:rPr>
-          <w:rFonts w:ascii="Arial" w:hAnsi="Arial" w:cs="Arial"/>
-          <w:color w:val="000000"/>
-          <w:sz w:val="22"/>
-          <w:szCs w:val="22"/>
-        </w:rPr>
-        <w:t>hackathons</w:t>
-      </w:r>
-      <w:proofErr w:type="spellEnd"/>
-      <w:r>
-        <w:rPr>
-          <w:rFonts w:ascii="Arial" w:hAnsi="Arial" w:cs="Arial"/>
-          <w:color w:val="000000"/>
-          <w:sz w:val="22"/>
-          <w:szCs w:val="22"/>
-        </w:rPr>
-        <w:t>, further honing my skills and cultivating a genuine interest for practical application in real world scenarios.</w:t>
+        <w:t>During my second year in college, as the first wave of COVID-19 pandemic hit my city, leading to a sudden shift in online classes. While this transition disrupted many of the extracurricular activities I had been engaged in, I tried to make best of a difficult situation and use the extra time to further my knowledge and skills.</w:t>
+      </w:r>
+      <w:r>
+        <w:rPr>
+          <w:rFonts w:ascii="Arial" w:hAnsi="Arial" w:cs="Arial"/>
+          <w:color w:val="000000"/>
+          <w:sz w:val="22"/>
+          <w:szCs w:val="22"/>
+        </w:rPr>
+        <w:t xml:space="preserve"> It was during this period that I decided to take online course to delve in web technology, the very field that had sparked my initial interest in computer science. I learnt how to create fully functional websites, mastering the </w:t>
+      </w:r>
+      <w:proofErr w:type="spellStart"/>
+      <w:r>
+        <w:rPr>
+          <w:rFonts w:ascii="Arial" w:hAnsi="Arial" w:cs="Arial"/>
+          <w:color w:val="000000"/>
+          <w:sz w:val="22"/>
+          <w:szCs w:val="22"/>
+        </w:rPr>
+        <w:t>ReactJS</w:t>
+      </w:r>
+      <w:proofErr w:type="spellEnd"/>
+      <w:r>
+        <w:rPr>
+          <w:rFonts w:ascii="Arial" w:hAnsi="Arial" w:cs="Arial"/>
+          <w:color w:val="000000"/>
+          <w:sz w:val="22"/>
+          <w:szCs w:val="22"/>
+        </w:rPr>
+        <w:t xml:space="preserve"> framework for front-end development and building robust backend servers using </w:t>
+      </w:r>
+      <w:proofErr w:type="spellStart"/>
+      <w:r>
+        <w:rPr>
+          <w:rFonts w:ascii="Arial" w:hAnsi="Arial" w:cs="Arial"/>
+          <w:color w:val="000000"/>
+          <w:sz w:val="22"/>
+          <w:szCs w:val="22"/>
+        </w:rPr>
+        <w:t>NodeJs</w:t>
+      </w:r>
+      <w:proofErr w:type="spellEnd"/>
+      <w:r>
+        <w:rPr>
+          <w:rFonts w:ascii="Arial" w:hAnsi="Arial" w:cs="Arial"/>
+          <w:color w:val="000000"/>
+          <w:sz w:val="22"/>
+          <w:szCs w:val="22"/>
+        </w:rPr>
+        <w:t xml:space="preserve">. These servers not only handled authentication </w:t>
+      </w:r>
+      <w:proofErr w:type="gramStart"/>
+      <w:r>
+        <w:rPr>
+          <w:rFonts w:ascii="Arial" w:hAnsi="Arial" w:cs="Arial"/>
+          <w:color w:val="000000"/>
+          <w:sz w:val="22"/>
+          <w:szCs w:val="22"/>
+        </w:rPr>
+        <w:t>and  API</w:t>
+      </w:r>
+      <w:proofErr w:type="gramEnd"/>
+      <w:r>
+        <w:rPr>
+          <w:rFonts w:ascii="Arial" w:hAnsi="Arial" w:cs="Arial"/>
+          <w:color w:val="000000"/>
+          <w:sz w:val="22"/>
+          <w:szCs w:val="22"/>
+        </w:rPr>
+        <w:t xml:space="preserve"> calls</w:t>
+      </w:r>
+      <w:r>
+        <w:rPr>
+          <w:rFonts w:ascii="Arial" w:hAnsi="Arial" w:cs="Arial"/>
+          <w:color w:val="000000"/>
+          <w:sz w:val="22"/>
+          <w:szCs w:val="22"/>
+        </w:rPr>
+        <w:t xml:space="preserve"> from the front end but also seamlessly interacted with databases, allowing for data storage and modification. To leverage the skills acquired during the lockdown, a classmate and I initiated a start-up venture, providing services to the local businesses transitioning to online platforms due to the pandemic. Our first significant client, </w:t>
+      </w:r>
+      <w:proofErr w:type="spellStart"/>
+      <w:r>
+        <w:rPr>
+          <w:rFonts w:ascii="Arial" w:hAnsi="Arial" w:cs="Arial"/>
+          <w:color w:val="000000"/>
+          <w:sz w:val="22"/>
+          <w:szCs w:val="22"/>
+        </w:rPr>
+        <w:t>Cyberking</w:t>
+      </w:r>
+      <w:proofErr w:type="spellEnd"/>
+      <w:r>
+        <w:rPr>
+          <w:rFonts w:ascii="Arial" w:hAnsi="Arial" w:cs="Arial"/>
+          <w:color w:val="000000"/>
+          <w:sz w:val="22"/>
+          <w:szCs w:val="22"/>
+        </w:rPr>
+        <w:t xml:space="preserve"> Capitals, an investment consultancy company, entrusted us with their project. In my role as the system architect, I was tasked with ensuring that our product not only met all the client’s requirements but also maintained high-quality standards. This experience proved invaluable in developing my technical and project management skills, setting the stage for my future endeavours in computer science.</w:t>
       </w:r>
     </w:p>
     <w:p>
@@ -300,144 +419,155 @@
           <w:szCs w:val="22"/>
         </w:rPr>
       </w:pPr>
-      <w:r>
-        <w:rPr>
-          <w:rFonts w:ascii="Arial" w:hAnsi="Arial" w:cs="Arial"/>
-          <w:color w:val="000000"/>
-          <w:sz w:val="22"/>
-          <w:szCs w:val="22"/>
-        </w:rPr>
-        <w:t>During the 2</w:t>
-      </w:r>
-      <w:r>
-        <w:rPr>
-          <w:rFonts w:ascii="Arial" w:hAnsi="Arial" w:cs="Arial"/>
-          <w:color w:val="000000"/>
-          <w:sz w:val="22"/>
-          <w:szCs w:val="22"/>
-          <w:vertAlign w:val="superscript"/>
-        </w:rPr>
-        <w:t>nd</w:t>
-      </w:r>
-      <w:r>
-        <w:rPr>
-          <w:rFonts w:ascii="Arial" w:hAnsi="Arial" w:cs="Arial"/>
-          <w:color w:val="000000"/>
-          <w:sz w:val="22"/>
-          <w:szCs w:val="22"/>
-        </w:rPr>
-        <w:t xml:space="preserve"> year of my graduate college is when </w:t>
-      </w:r>
-      <w:r>
-        <w:rPr>
-          <w:rFonts w:ascii="Arial" w:hAnsi="Arial" w:cs="Arial"/>
-          <w:color w:val="000000"/>
-          <w:sz w:val="22"/>
-          <w:szCs w:val="22"/>
-        </w:rPr>
-        <w:t xml:space="preserve">the first covid-19 </w:t>
-      </w:r>
-      <w:r>
-        <w:rPr>
-          <w:rFonts w:ascii="Arial" w:hAnsi="Arial" w:cs="Arial"/>
-          <w:color w:val="000000"/>
-          <w:sz w:val="22"/>
-          <w:szCs w:val="22"/>
-        </w:rPr>
-        <w:t xml:space="preserve">wave </w:t>
-      </w:r>
-      <w:r>
-        <w:rPr>
-          <w:rFonts w:ascii="Arial" w:hAnsi="Arial" w:cs="Arial"/>
-          <w:color w:val="000000"/>
-          <w:sz w:val="22"/>
-          <w:szCs w:val="22"/>
-        </w:rPr>
-        <w:t>hit my city and all my classes and activities shifted to the online mode. Although most of the extra-curricular activities I did as the part of the coding c</w:t>
-      </w:r>
-      <w:r>
-        <w:rPr>
-          <w:rFonts w:ascii="Arial" w:hAnsi="Arial" w:cs="Arial"/>
-          <w:color w:val="000000"/>
-          <w:sz w:val="22"/>
-          <w:szCs w:val="22"/>
-        </w:rPr>
-        <w:t xml:space="preserve">lub or personally </w:t>
-      </w:r>
-      <w:r>
-        <w:rPr>
-          <w:rFonts w:ascii="Arial" w:hAnsi="Arial" w:cs="Arial"/>
-          <w:color w:val="000000"/>
-          <w:sz w:val="22"/>
-          <w:szCs w:val="22"/>
-        </w:rPr>
-        <w:t xml:space="preserve">had </w:t>
-      </w:r>
-      <w:r>
-        <w:rPr>
-          <w:rFonts w:ascii="Arial" w:hAnsi="Arial" w:cs="Arial"/>
-          <w:color w:val="000000"/>
-          <w:sz w:val="22"/>
-          <w:szCs w:val="22"/>
-        </w:rPr>
-        <w:t xml:space="preserve">got cancelled, </w:t>
-      </w:r>
-      <w:r>
-        <w:rPr>
-          <w:rFonts w:ascii="Arial" w:hAnsi="Arial" w:cs="Arial"/>
-          <w:color w:val="000000"/>
-          <w:sz w:val="22"/>
-          <w:szCs w:val="22"/>
-        </w:rPr>
-        <w:t>nevertheless</w:t>
-      </w:r>
-      <w:r>
-        <w:rPr>
-          <w:rFonts w:ascii="Arial" w:hAnsi="Arial" w:cs="Arial"/>
-          <w:color w:val="000000"/>
-          <w:sz w:val="22"/>
-          <w:szCs w:val="22"/>
-        </w:rPr>
-        <w:t xml:space="preserve"> I used this extra time to learn new skills online. This is when I started to learn the technology which had got me interested in learning about computer technology in the first place that is web technology. I</w:t>
-      </w:r>
-      <w:r>
-        <w:rPr>
-          <w:rFonts w:ascii="Arial" w:hAnsi="Arial" w:cs="Arial"/>
-          <w:color w:val="000000"/>
-          <w:sz w:val="22"/>
-          <w:szCs w:val="22"/>
-        </w:rPr>
-        <w:t xml:space="preserve"> learned how to make fully-functional websites with responsive frontends using </w:t>
-      </w:r>
-      <w:proofErr w:type="spellStart"/>
-      <w:r>
-        <w:rPr>
-          <w:rFonts w:ascii="Arial" w:hAnsi="Arial" w:cs="Arial"/>
-          <w:color w:val="000000"/>
-          <w:sz w:val="22"/>
-          <w:szCs w:val="22"/>
-        </w:rPr>
-        <w:t>React</w:t>
-      </w:r>
-      <w:r>
-        <w:rPr>
-          <w:rFonts w:ascii="Arial" w:hAnsi="Arial" w:cs="Arial"/>
-          <w:color w:val="000000"/>
-          <w:sz w:val="22"/>
-          <w:szCs w:val="22"/>
-        </w:rPr>
-        <w:t>JS</w:t>
-      </w:r>
-      <w:proofErr w:type="spellEnd"/>
-      <w:r>
-        <w:rPr>
-          <w:rFonts w:ascii="Arial" w:hAnsi="Arial" w:cs="Arial"/>
-          <w:color w:val="000000"/>
-          <w:sz w:val="22"/>
-          <w:szCs w:val="22"/>
-        </w:rPr>
-        <w:t xml:space="preserve"> framework,</w:t>
-      </w:r>
+      <w:proofErr w:type="spellStart"/>
+      <w:r>
+        <w:rPr>
+          <w:rFonts w:ascii="Arial" w:hAnsi="Arial" w:cs="Arial"/>
+          <w:color w:val="000000"/>
+          <w:sz w:val="22"/>
+          <w:szCs w:val="22"/>
+        </w:rPr>
+        <w:t>Cyberking</w:t>
+      </w:r>
+      <w:proofErr w:type="spellEnd"/>
+      <w:r>
+        <w:rPr>
+          <w:rFonts w:ascii="Arial" w:hAnsi="Arial" w:cs="Arial"/>
+          <w:color w:val="000000"/>
+          <w:sz w:val="22"/>
+          <w:szCs w:val="22"/>
+        </w:rPr>
+        <w:t xml:space="preserve"> was in need of two websites, the first one a brochure website where they could showcase their services and people would </w:t>
+      </w:r>
+      <w:proofErr w:type="spellStart"/>
+      <w:r>
+        <w:rPr>
+          <w:rFonts w:ascii="Arial" w:hAnsi="Arial" w:cs="Arial"/>
+          <w:color w:val="000000"/>
+          <w:sz w:val="22"/>
+          <w:szCs w:val="22"/>
+        </w:rPr>
+        <w:t>signup</w:t>
+      </w:r>
+      <w:proofErr w:type="spellEnd"/>
+      <w:r>
+        <w:rPr>
+          <w:rFonts w:ascii="Arial" w:hAnsi="Arial" w:cs="Arial"/>
+          <w:color w:val="000000"/>
+          <w:sz w:val="22"/>
+          <w:szCs w:val="22"/>
+        </w:rPr>
+        <w:t xml:space="preserve"> to request a </w:t>
+      </w:r>
+      <w:proofErr w:type="spellStart"/>
+      <w:proofErr w:type="gramStart"/>
+      <w:r>
+        <w:rPr>
+          <w:rFonts w:ascii="Arial" w:hAnsi="Arial" w:cs="Arial"/>
+          <w:color w:val="000000"/>
+          <w:sz w:val="22"/>
+          <w:szCs w:val="22"/>
+        </w:rPr>
+        <w:t>callback</w:t>
+      </w:r>
+      <w:proofErr w:type="spellEnd"/>
+      <w:r>
+        <w:rPr>
+          <w:rFonts w:ascii="Arial" w:hAnsi="Arial" w:cs="Arial"/>
+          <w:color w:val="000000"/>
+          <w:sz w:val="22"/>
+          <w:szCs w:val="22"/>
+        </w:rPr>
+        <w:t>(</w:t>
+      </w:r>
+      <w:proofErr w:type="gramEnd"/>
+      <w:r>
+        <w:rPr>
+          <w:rFonts w:ascii="Arial" w:hAnsi="Arial" w:cs="Arial"/>
+          <w:color w:val="000000"/>
+          <w:sz w:val="22"/>
+          <w:szCs w:val="22"/>
+        </w:rPr>
+        <w:t>these were called “leads” in the system)</w:t>
+      </w:r>
+      <w:r>
+        <w:rPr>
+          <w:rFonts w:ascii="Arial" w:hAnsi="Arial" w:cs="Arial"/>
+          <w:color w:val="000000"/>
+          <w:sz w:val="22"/>
+          <w:szCs w:val="22"/>
+        </w:rPr>
+        <w:t>, the second a</w:t>
+      </w:r>
+      <w:r>
+        <w:rPr>
+          <w:rFonts w:ascii="Arial" w:hAnsi="Arial" w:cs="Arial"/>
+          <w:color w:val="000000"/>
+          <w:sz w:val="22"/>
+          <w:szCs w:val="22"/>
+        </w:rPr>
+        <w:t xml:space="preserve"> management website where the employees of the company  having different roles(</w:t>
+      </w:r>
+      <w:proofErr w:type="spellStart"/>
+      <w:r>
+        <w:rPr>
+          <w:rFonts w:ascii="Arial" w:hAnsi="Arial" w:cs="Arial"/>
+          <w:color w:val="000000"/>
+          <w:sz w:val="22"/>
+          <w:szCs w:val="22"/>
+        </w:rPr>
+        <w:t>telecallers,managers,admin</w:t>
+      </w:r>
+      <w:proofErr w:type="spellEnd"/>
+      <w:r>
+        <w:rPr>
+          <w:rFonts w:ascii="Arial" w:hAnsi="Arial" w:cs="Arial"/>
+          <w:color w:val="000000"/>
+          <w:sz w:val="22"/>
+          <w:szCs w:val="22"/>
+        </w:rPr>
+        <w:t xml:space="preserve">) could be signed up and the leads would be batched and assigned to different </w:t>
+      </w:r>
+      <w:proofErr w:type="spellStart"/>
+      <w:r>
+        <w:rPr>
+          <w:rFonts w:ascii="Arial" w:hAnsi="Arial" w:cs="Arial"/>
+          <w:color w:val="000000"/>
+          <w:sz w:val="22"/>
+          <w:szCs w:val="22"/>
+        </w:rPr>
+        <w:t>telecallers</w:t>
+      </w:r>
+      <w:proofErr w:type="spellEnd"/>
+      <w:r>
+        <w:rPr>
+          <w:rFonts w:ascii="Arial" w:hAnsi="Arial" w:cs="Arial"/>
+          <w:color w:val="000000"/>
+          <w:sz w:val="22"/>
+          <w:szCs w:val="22"/>
+        </w:rPr>
+        <w:t xml:space="preserve"> so they could get in touch with them and do the processes of the company.</w:t>
+      </w:r>
+      <w:r>
+        <w:rPr>
+          <w:rFonts w:ascii="Arial" w:hAnsi="Arial" w:cs="Arial"/>
+          <w:color w:val="000000"/>
+          <w:sz w:val="22"/>
+          <w:szCs w:val="22"/>
+        </w:rPr>
+        <w:t xml:space="preserve"> The initial implementation was quite straightforward, we built the frontend in React where the admin could register new </w:t>
+      </w:r>
+      <w:proofErr w:type="spellStart"/>
+      <w:r>
+        <w:rPr>
+          <w:rFonts w:ascii="Arial" w:hAnsi="Arial" w:cs="Arial"/>
+          <w:color w:val="000000"/>
+          <w:sz w:val="22"/>
+          <w:szCs w:val="22"/>
+        </w:rPr>
+        <w:t>telecallers</w:t>
+      </w:r>
+      <w:proofErr w:type="spellEnd"/>
       <w:r>
         <w:rPr>
           <w:rFonts w:ascii="Arial" w:hAnsi="Arial" w:cs="Arial"/>
@@ -454,321 +584,8 @@
           <w:sz w:val="22"/>
           <w:szCs w:val="22"/>
         </w:rPr>
-        <w:t xml:space="preserve">which are able to make asynchronous API calls to endpoints in the backend server built with </w:t>
-      </w:r>
-      <w:proofErr w:type="spellStart"/>
-      <w:r>
-        <w:rPr>
-          <w:rFonts w:ascii="Arial" w:hAnsi="Arial" w:cs="Arial"/>
-          <w:color w:val="000000"/>
-          <w:sz w:val="22"/>
-          <w:szCs w:val="22"/>
-        </w:rPr>
-        <w:t>NodeJS</w:t>
-      </w:r>
-      <w:proofErr w:type="spellEnd"/>
-      <w:r>
-        <w:rPr>
-          <w:rFonts w:ascii="Arial" w:hAnsi="Arial" w:cs="Arial"/>
-          <w:color w:val="000000"/>
-          <w:sz w:val="22"/>
-          <w:szCs w:val="22"/>
-        </w:rPr>
-        <w:t>, to fetch, store and modify data in database.</w:t>
-      </w:r>
-      <w:r>
-        <w:rPr>
-          <w:rFonts w:ascii="Arial" w:hAnsi="Arial" w:cs="Arial"/>
-          <w:color w:val="000000"/>
-          <w:sz w:val="22"/>
-          <w:szCs w:val="22"/>
-        </w:rPr>
-        <w:t xml:space="preserve"> To monetise the skills learned in the lockdown p</w:t>
-      </w:r>
-      <w:r>
-        <w:rPr>
-          <w:rFonts w:ascii="Arial" w:hAnsi="Arial" w:cs="Arial"/>
-          <w:color w:val="000000"/>
-          <w:sz w:val="22"/>
-          <w:szCs w:val="22"/>
-        </w:rPr>
-        <w:t xml:space="preserve">eriod, </w:t>
-      </w:r>
-      <w:proofErr w:type="gramStart"/>
-      <w:r>
-        <w:rPr>
-          <w:rFonts w:ascii="Arial" w:hAnsi="Arial" w:cs="Arial"/>
-          <w:color w:val="000000"/>
-          <w:sz w:val="22"/>
-          <w:szCs w:val="22"/>
-        </w:rPr>
-        <w:t>me</w:t>
-      </w:r>
-      <w:proofErr w:type="gramEnd"/>
-      <w:r>
-        <w:rPr>
-          <w:rFonts w:ascii="Arial" w:hAnsi="Arial" w:cs="Arial"/>
-          <w:color w:val="000000"/>
-          <w:sz w:val="22"/>
-          <w:szCs w:val="22"/>
-        </w:rPr>
-        <w:t xml:space="preserve"> along with a classmate of mine</w:t>
-      </w:r>
-      <w:r>
-        <w:rPr>
-          <w:rFonts w:ascii="Arial" w:hAnsi="Arial" w:cs="Arial"/>
-          <w:color w:val="000000"/>
-          <w:sz w:val="22"/>
-          <w:szCs w:val="22"/>
-        </w:rPr>
-        <w:t xml:space="preserve"> decided to initiate a start-up providing services to local businesses who during the lockdown period needed </w:t>
-      </w:r>
-      <w:r>
-        <w:rPr>
-          <w:rFonts w:ascii="Arial" w:hAnsi="Arial" w:cs="Arial"/>
-          <w:color w:val="000000"/>
-          <w:sz w:val="22"/>
-          <w:szCs w:val="22"/>
-        </w:rPr>
-        <w:t>to shift</w:t>
-      </w:r>
-      <w:r>
-        <w:rPr>
-          <w:rFonts w:ascii="Arial" w:hAnsi="Arial" w:cs="Arial"/>
-          <w:color w:val="000000"/>
-          <w:sz w:val="22"/>
-          <w:szCs w:val="22"/>
-        </w:rPr>
-        <w:t xml:space="preserve"> their trade online. Our first major client came in the form of an investment consultancy company called </w:t>
-      </w:r>
-      <w:proofErr w:type="spellStart"/>
-      <w:r>
-        <w:rPr>
-          <w:rFonts w:ascii="Arial" w:hAnsi="Arial" w:cs="Arial"/>
-          <w:color w:val="000000"/>
-          <w:sz w:val="22"/>
-          <w:szCs w:val="22"/>
-        </w:rPr>
-        <w:t>cyberking</w:t>
-      </w:r>
-      <w:proofErr w:type="spellEnd"/>
-      <w:r>
-        <w:rPr>
-          <w:rFonts w:ascii="Arial" w:hAnsi="Arial" w:cs="Arial"/>
-          <w:color w:val="000000"/>
-          <w:sz w:val="22"/>
-          <w:szCs w:val="22"/>
-        </w:rPr>
-        <w:t xml:space="preserve"> capitals and I played a pivotal role in </w:t>
-      </w:r>
-      <w:r>
-        <w:rPr>
-          <w:rFonts w:ascii="Arial" w:hAnsi="Arial" w:cs="Arial"/>
-          <w:color w:val="000000"/>
-          <w:sz w:val="22"/>
-          <w:szCs w:val="22"/>
-        </w:rPr>
-        <w:t xml:space="preserve">on </w:t>
-      </w:r>
-      <w:proofErr w:type="gramStart"/>
-      <w:r>
-        <w:rPr>
-          <w:rFonts w:ascii="Arial" w:hAnsi="Arial" w:cs="Arial"/>
-          <w:color w:val="000000"/>
-          <w:sz w:val="22"/>
-          <w:szCs w:val="22"/>
-        </w:rPr>
-        <w:t>boarding</w:t>
-      </w:r>
-      <w:proofErr w:type="gramEnd"/>
-      <w:r>
-        <w:rPr>
-          <w:rFonts w:ascii="Arial" w:hAnsi="Arial" w:cs="Arial"/>
-          <w:color w:val="000000"/>
-          <w:sz w:val="22"/>
-          <w:szCs w:val="22"/>
-        </w:rPr>
-        <w:t xml:space="preserve"> the client. I was put in charge as the system architect of the project, and it was my job to ensure that the product that we delivered satisfied all the requirements of the client at the same time maintaining the product quality and security.</w:t>
-      </w:r>
-    </w:p>
-    <w:p>
-      <w:pPr>
-        <w:pStyle w:val="NormalWeb"/>
-        <w:spacing w:before="240" w:beforeAutospacing="0" w:after="240" w:afterAutospacing="0"/>
-        <w:rPr>
-          <w:rFonts w:ascii="Arial" w:hAnsi="Arial" w:cs="Arial"/>
-          <w:color w:val="000000"/>
-          <w:sz w:val="22"/>
-          <w:szCs w:val="22"/>
-        </w:rPr>
-      </w:pPr>
-      <w:proofErr w:type="spellStart"/>
-      <w:r>
-        <w:rPr>
-          <w:rFonts w:ascii="Arial" w:hAnsi="Arial" w:cs="Arial"/>
-          <w:color w:val="000000"/>
-          <w:sz w:val="22"/>
-          <w:szCs w:val="22"/>
-        </w:rPr>
-        <w:t>Cyberking</w:t>
-      </w:r>
-      <w:proofErr w:type="spellEnd"/>
-      <w:r>
-        <w:rPr>
-          <w:rFonts w:ascii="Arial" w:hAnsi="Arial" w:cs="Arial"/>
-          <w:color w:val="000000"/>
-          <w:sz w:val="22"/>
-          <w:szCs w:val="22"/>
-        </w:rPr>
-        <w:t xml:space="preserve"> was in need of two websites, the first one a brochure website where they could showcase their services and people would </w:t>
-      </w:r>
-      <w:proofErr w:type="spellStart"/>
-      <w:r>
-        <w:rPr>
-          <w:rFonts w:ascii="Arial" w:hAnsi="Arial" w:cs="Arial"/>
-          <w:color w:val="000000"/>
-          <w:sz w:val="22"/>
-          <w:szCs w:val="22"/>
-        </w:rPr>
-        <w:t>signup</w:t>
-      </w:r>
-      <w:proofErr w:type="spellEnd"/>
-      <w:r>
-        <w:rPr>
-          <w:rFonts w:ascii="Arial" w:hAnsi="Arial" w:cs="Arial"/>
-          <w:color w:val="000000"/>
-          <w:sz w:val="22"/>
-          <w:szCs w:val="22"/>
-        </w:rPr>
-        <w:t xml:space="preserve"> to request a </w:t>
-      </w:r>
-      <w:proofErr w:type="spellStart"/>
-      <w:proofErr w:type="gramStart"/>
-      <w:r>
-        <w:rPr>
-          <w:rFonts w:ascii="Arial" w:hAnsi="Arial" w:cs="Arial"/>
-          <w:color w:val="000000"/>
-          <w:sz w:val="22"/>
-          <w:szCs w:val="22"/>
-        </w:rPr>
-        <w:t>callback</w:t>
-      </w:r>
-      <w:proofErr w:type="spellEnd"/>
-      <w:r>
-        <w:rPr>
-          <w:rFonts w:ascii="Arial" w:hAnsi="Arial" w:cs="Arial"/>
-          <w:color w:val="000000"/>
-          <w:sz w:val="22"/>
-          <w:szCs w:val="22"/>
-        </w:rPr>
-        <w:t>(</w:t>
-      </w:r>
-      <w:proofErr w:type="gramEnd"/>
-      <w:r>
-        <w:rPr>
-          <w:rFonts w:ascii="Arial" w:hAnsi="Arial" w:cs="Arial"/>
-          <w:color w:val="000000"/>
-          <w:sz w:val="22"/>
-          <w:szCs w:val="22"/>
-        </w:rPr>
-        <w:t>these were called “leads” in the system)</w:t>
-      </w:r>
-      <w:r>
-        <w:rPr>
-          <w:rFonts w:ascii="Arial" w:hAnsi="Arial" w:cs="Arial"/>
-          <w:color w:val="000000"/>
-          <w:sz w:val="22"/>
-          <w:szCs w:val="22"/>
-        </w:rPr>
-        <w:t>, the second a</w:t>
-      </w:r>
-      <w:r>
-        <w:rPr>
-          <w:rFonts w:ascii="Arial" w:hAnsi="Arial" w:cs="Arial"/>
-          <w:color w:val="000000"/>
-          <w:sz w:val="22"/>
-          <w:szCs w:val="22"/>
-        </w:rPr>
-        <w:t xml:space="preserve"> management website where the employees of the company  having different roles(</w:t>
-      </w:r>
-      <w:proofErr w:type="spellStart"/>
-      <w:r>
-        <w:rPr>
-          <w:rFonts w:ascii="Arial" w:hAnsi="Arial" w:cs="Arial"/>
-          <w:color w:val="000000"/>
-          <w:sz w:val="22"/>
-          <w:szCs w:val="22"/>
-        </w:rPr>
-        <w:t>telecallers,managers,admin</w:t>
-      </w:r>
-      <w:proofErr w:type="spellEnd"/>
-      <w:r>
-        <w:rPr>
-          <w:rFonts w:ascii="Arial" w:hAnsi="Arial" w:cs="Arial"/>
-          <w:color w:val="000000"/>
-          <w:sz w:val="22"/>
-          <w:szCs w:val="22"/>
-        </w:rPr>
-        <w:t xml:space="preserve">) could be signed up and the leads would be batched and assigned to different </w:t>
-      </w:r>
-      <w:proofErr w:type="spellStart"/>
-      <w:r>
-        <w:rPr>
-          <w:rFonts w:ascii="Arial" w:hAnsi="Arial" w:cs="Arial"/>
-          <w:color w:val="000000"/>
-          <w:sz w:val="22"/>
-          <w:szCs w:val="22"/>
-        </w:rPr>
-        <w:t>telecallers</w:t>
-      </w:r>
-      <w:proofErr w:type="spellEnd"/>
-      <w:r>
-        <w:rPr>
-          <w:rFonts w:ascii="Arial" w:hAnsi="Arial" w:cs="Arial"/>
-          <w:color w:val="000000"/>
-          <w:sz w:val="22"/>
-          <w:szCs w:val="22"/>
-        </w:rPr>
-        <w:t xml:space="preserve"> so they could get in touch with them and do the processes of the company.</w:t>
-      </w:r>
-      <w:r>
-        <w:rPr>
-          <w:rFonts w:ascii="Arial" w:hAnsi="Arial" w:cs="Arial"/>
-          <w:color w:val="000000"/>
-          <w:sz w:val="22"/>
-          <w:szCs w:val="22"/>
-        </w:rPr>
-        <w:t xml:space="preserve"> The initial implementation was quite straightforward, we built the frontend in React where the admin could register new </w:t>
-      </w:r>
-      <w:proofErr w:type="spellStart"/>
-      <w:r>
-        <w:rPr>
-          <w:rFonts w:ascii="Arial" w:hAnsi="Arial" w:cs="Arial"/>
-          <w:color w:val="000000"/>
-          <w:sz w:val="22"/>
-          <w:szCs w:val="22"/>
-        </w:rPr>
-        <w:t>telecallers</w:t>
-      </w:r>
-      <w:proofErr w:type="spellEnd"/>
-      <w:r>
-        <w:rPr>
-          <w:rFonts w:ascii="Arial" w:hAnsi="Arial" w:cs="Arial"/>
-          <w:color w:val="000000"/>
-          <w:sz w:val="22"/>
-          <w:szCs w:val="22"/>
-        </w:rPr>
-        <w:t xml:space="preserve"> and managers, their credentials were stored in an encrypted manner in an SQL database. </w:t>
-      </w:r>
-      <w:r>
-        <w:rPr>
-          <w:rFonts w:ascii="Arial" w:hAnsi="Arial" w:cs="Arial"/>
-          <w:color w:val="000000"/>
-          <w:sz w:val="22"/>
-          <w:szCs w:val="22"/>
-        </w:rPr>
         <w:lastRenderedPageBreak/>
-        <w:t>On the frontend, the registered users could view and update the information of the leads assigned to them</w:t>
+        <w:t>and managers, their credentials were stored in an encrypted manner in an SQL database. On the frontend, the registered users could view and update the information of the leads assigned to them</w:t>
       </w:r>
       <w:r>
         <w:rPr>
@@ -3225,7 +3042,7 @@
 </file>
 
 <file path=customXml/itemProps1.xml><?xml version="1.0" encoding="utf-8"?>
-<ds:datastoreItem xmlns:ds="http://schemas.openxmlformats.org/officeDocument/2006/customXml" ds:itemID="{5FD71295-8BFF-464B-9DB1-96E3EA81BFA8}">
+<ds:datastoreItem xmlns:ds="http://schemas.openxmlformats.org/officeDocument/2006/customXml" ds:itemID="{5701BEEC-F90F-405A-8CE7-61467FCB1D3B}">
   <ds:schemaRefs>
     <ds:schemaRef ds:uri="http://schemas.openxmlformats.org/officeDocument/2006/bibliography"/>
   </ds:schemaRefs>

</xml_diff>

<commit_message>
Add changes to remove unnecessarry second passage about jr college(condensed and added to first)
</commit_message>
<xml_diff>
--- a/SOP.docx
+++ b/SOP.docx
@@ -103,6 +103,47 @@
         </w:rPr>
         <w:t xml:space="preserve"> a simple click of a button would result in a package arriving at my doorstep. This curiosity which was sparked in me that day would later shape my academic and career aspirations.</w:t>
       </w:r>
+      <w:r>
+        <w:t xml:space="preserve"> </w:t>
+      </w:r>
+      <w:r>
+        <w:rPr>
+          <w:rFonts w:ascii="Arial" w:hAnsi="Arial" w:cs="Arial"/>
+          <w:color w:val="000000"/>
+          <w:sz w:val="22"/>
+          <w:szCs w:val="22"/>
+        </w:rPr>
+        <w:t>During junior college, I pursued computer science, delving into programming, compiler processes, and computer architecture. Despite limited computer exposure due to my middle-class background, I compensated through after-college doubt-solving sessions and extra lab hours, ultimately achieving top scores in computer science and a</w:t>
+      </w:r>
+      <w:r>
+        <w:rPr>
+          <w:rFonts w:ascii="Arial" w:hAnsi="Arial" w:cs="Arial"/>
+          <w:color w:val="000000"/>
+          <w:sz w:val="22"/>
+          <w:szCs w:val="22"/>
+        </w:rPr>
+        <w:t>n</w:t>
+      </w:r>
+      <w:bookmarkStart w:id="0" w:name="_GoBack"/>
+      <w:bookmarkEnd w:id="0"/>
+      <w:r>
+        <w:rPr>
+          <w:rFonts w:ascii="Arial" w:hAnsi="Arial" w:cs="Arial"/>
+          <w:color w:val="000000"/>
+          <w:sz w:val="22"/>
+          <w:szCs w:val="22"/>
+        </w:rPr>
+        <w:t xml:space="preserve"> understanding of fundamental concepts</w:t>
+      </w:r>
+      <w:r>
+        <w:rPr>
+          <w:rFonts w:ascii="Arial" w:hAnsi="Arial" w:cs="Arial"/>
+          <w:color w:val="000000"/>
+          <w:sz w:val="22"/>
+          <w:szCs w:val="22"/>
+        </w:rPr>
+        <w:t>.</w:t>
+      </w:r>
     </w:p>
     <w:p>
       <w:pPr>
@@ -122,36 +163,79 @@
           <w:sz w:val="22"/>
           <w:szCs w:val="22"/>
         </w:rPr>
-        <w:t>My curiosity about online transactions led me to explore computer science further. During my junior college, I pursued computer science as a vocational subject</w:t>
-      </w:r>
-      <w:r>
-        <w:rPr>
-          <w:rFonts w:ascii="Arial" w:hAnsi="Arial" w:cs="Arial"/>
-          <w:color w:val="000000"/>
-          <w:sz w:val="22"/>
-          <w:szCs w:val="22"/>
-        </w:rPr>
-        <w:t>, delving into programming, compiler processes, and computer architecture. I learned about the conversion of human readable-code into machine-byte code, the integration of hardware and software for GUI operations, and the fundamentals of computer architecture. Despite limited exposure to computers due to my middle-class background, I compensated for what I lacked with after school hour doubt solving sessions with my professors and extra lab hours, ultimately achieving top scores in computer science and gaining</w:t>
-      </w:r>
-      <w:r>
-        <w:rPr>
-          <w:rFonts w:ascii="Arial" w:hAnsi="Arial" w:cs="Arial"/>
-          <w:color w:val="000000"/>
-          <w:sz w:val="22"/>
-          <w:szCs w:val="22"/>
-        </w:rPr>
-        <w:t xml:space="preserve"> an</w:t>
-      </w:r>
-      <w:bookmarkStart w:id="0" w:name="_GoBack"/>
-      <w:bookmarkEnd w:id="0"/>
-      <w:r>
-        <w:rPr>
-          <w:rFonts w:ascii="Arial" w:hAnsi="Arial" w:cs="Arial"/>
-          <w:color w:val="000000"/>
-          <w:sz w:val="22"/>
-          <w:szCs w:val="22"/>
-        </w:rPr>
-        <w:t xml:space="preserve"> understanding of the fundamental concepts taught in these subjects.</w:t>
+        <w:t xml:space="preserve">I pursued my undergraduate degree in Computer Science at MES College of Engineering, Pune, affiliated with the esteemed Savitribai Phule Pune University. </w:t>
+      </w:r>
+      <w:r>
+        <w:rPr>
+          <w:rFonts w:ascii="Arial" w:hAnsi="Arial" w:cs="Arial"/>
+          <w:color w:val="000000"/>
+          <w:sz w:val="22"/>
+          <w:szCs w:val="22"/>
+        </w:rPr>
+        <w:t xml:space="preserve">During my first year, I had the opportunity to delve into the fundamentals of programming and data structures, discovering their practical applications in problem solving. I developed a particular interest in data structures and their adaptability to solve </w:t>
+      </w:r>
+      <w:r>
+        <w:rPr>
+          <w:rFonts w:ascii="Arial" w:hAnsi="Arial" w:cs="Arial"/>
+          <w:color w:val="000000"/>
+          <w:sz w:val="22"/>
+          <w:szCs w:val="22"/>
+        </w:rPr>
+        <w:t xml:space="preserve">various problems depending upon the unique characteristic of each data structure being used. Having learned some of these concepts beforehand in junior college, I was able to </w:t>
+      </w:r>
+      <w:r>
+        <w:rPr>
+          <w:rFonts w:ascii="Arial" w:hAnsi="Arial" w:cs="Arial"/>
+          <w:color w:val="000000"/>
+          <w:sz w:val="22"/>
+          <w:szCs w:val="22"/>
+        </w:rPr>
+        <w:t>share some of knowledge with my classmates which helped me gain a deeper understanding of the</w:t>
+      </w:r>
+      <w:r>
+        <w:rPr>
+          <w:rFonts w:ascii="Arial" w:hAnsi="Arial" w:cs="Arial"/>
+          <w:color w:val="000000"/>
+          <w:sz w:val="22"/>
+          <w:szCs w:val="22"/>
+        </w:rPr>
+        <w:t>se</w:t>
+      </w:r>
+      <w:r>
+        <w:rPr>
+          <w:rFonts w:ascii="Arial" w:hAnsi="Arial" w:cs="Arial"/>
+          <w:color w:val="000000"/>
+          <w:sz w:val="22"/>
+          <w:szCs w:val="22"/>
+        </w:rPr>
+        <w:t xml:space="preserve"> subject</w:t>
+      </w:r>
+      <w:r>
+        <w:rPr>
+          <w:rFonts w:ascii="Arial" w:hAnsi="Arial" w:cs="Arial"/>
+          <w:color w:val="000000"/>
+          <w:sz w:val="22"/>
+          <w:szCs w:val="22"/>
+        </w:rPr>
+        <w:t>s</w:t>
+      </w:r>
+      <w:r>
+        <w:rPr>
+          <w:rFonts w:ascii="Arial" w:hAnsi="Arial" w:cs="Arial"/>
+          <w:color w:val="000000"/>
+          <w:sz w:val="22"/>
+          <w:szCs w:val="22"/>
+        </w:rPr>
+        <w:t>.</w:t>
+      </w:r>
+      <w:r>
+        <w:rPr>
+          <w:rFonts w:ascii="Arial" w:hAnsi="Arial" w:cs="Arial"/>
+          <w:color w:val="000000"/>
+          <w:sz w:val="22"/>
+          <w:szCs w:val="22"/>
+        </w:rPr>
+        <w:t xml:space="preserve"> Additionally, I became a member of my college’s Google Developer Students Club, where I actively participated in coding competitions and hackathons, further honing my skills and cultivating a genuine interest for practical application in real world scenarios.</w:t>
       </w:r>
     </w:p>
     <w:p>
@@ -172,52 +256,7 @@
           <w:sz w:val="22"/>
           <w:szCs w:val="22"/>
         </w:rPr>
-        <w:t xml:space="preserve">I pursued my undergraduate degree in Computer Science at MES College of Engineering, Pune, affiliated with the esteemed Savitribai Phule Pune University. </w:t>
-      </w:r>
-      <w:r>
-        <w:rPr>
-          <w:rFonts w:ascii="Arial" w:hAnsi="Arial" w:cs="Arial"/>
-          <w:color w:val="000000"/>
-          <w:sz w:val="22"/>
-          <w:szCs w:val="22"/>
-        </w:rPr>
-        <w:t xml:space="preserve">During my first year, I had the opportunity to delve into the fundamentals of programming and data structures, discovering their practical applications in problem solving. I developed a particular interest in data structures and their adaptability to solve </w:t>
-      </w:r>
-      <w:r>
-        <w:rPr>
-          <w:rFonts w:ascii="Arial" w:hAnsi="Arial" w:cs="Arial"/>
-          <w:color w:val="000000"/>
-          <w:sz w:val="22"/>
-          <w:szCs w:val="22"/>
-        </w:rPr>
-        <w:t xml:space="preserve">various problems depending upon the unique characteristic of each data structure being used. Having learned some of these concepts beforehand in junior college, I was able to </w:t>
-      </w:r>
-      <w:r>
-        <w:rPr>
-          <w:rFonts w:ascii="Arial" w:hAnsi="Arial" w:cs="Arial"/>
-          <w:color w:val="000000"/>
-          <w:sz w:val="22"/>
-          <w:szCs w:val="22"/>
-        </w:rPr>
-        <w:t>share some of knowledge with my classmates which helped me gain a deeper understanding of the</w:t>
-      </w:r>
-      <w:r>
-        <w:rPr>
-          <w:rFonts w:ascii="Arial" w:hAnsi="Arial" w:cs="Arial"/>
-          <w:color w:val="000000"/>
-          <w:sz w:val="22"/>
-          <w:szCs w:val="22"/>
-        </w:rPr>
-        <w:t>se</w:t>
-      </w:r>
-      <w:r>
-        <w:rPr>
-          <w:rFonts w:ascii="Arial" w:hAnsi="Arial" w:cs="Arial"/>
-          <w:color w:val="000000"/>
-          <w:sz w:val="22"/>
-          <w:szCs w:val="22"/>
-        </w:rPr>
-        <w:t xml:space="preserve"> subject</w:t>
+        <w:t>During my second year in college, as the first wave of COVID-19 pandemic hit my city, leading to a sudden shift in online classes. While this transition disrupted many of the extracurricular activities I had been engaged in, I tried to make best of a difficult situation and use the extra time to further my knowledge and skills. It was during this period that I decided to take online course</w:t>
       </w:r>
       <w:r>
         <w:rPr>
@@ -235,16 +274,25 @@
           <w:sz w:val="22"/>
           <w:szCs w:val="22"/>
         </w:rPr>
-        <w:t>.</w:t>
-      </w:r>
-      <w:r>
-        <w:rPr>
-          <w:rFonts w:ascii="Arial" w:hAnsi="Arial" w:cs="Arial"/>
-          <w:color w:val="000000"/>
-          <w:sz w:val="22"/>
-          <w:szCs w:val="22"/>
-        </w:rPr>
-        <w:t xml:space="preserve"> Additionally, I became a member of my college’s Google Developer Students Club, where I actively participated in coding competitions and hackathons, further honing my skills and cultivating a genuine interest for practical application in real world scenarios.</w:t>
+        <w:t xml:space="preserve"> to delve in web technology, the very field that had sparked my initial intere</w:t>
+      </w:r>
+      <w:r>
+        <w:rPr>
+          <w:rFonts w:ascii="Arial" w:hAnsi="Arial" w:cs="Arial"/>
+          <w:color w:val="000000"/>
+          <w:sz w:val="22"/>
+          <w:szCs w:val="22"/>
+        </w:rPr>
+        <w:t>st in computer science. I learned</w:t>
+      </w:r>
+      <w:r>
+        <w:rPr>
+          <w:rFonts w:ascii="Arial" w:hAnsi="Arial" w:cs="Arial"/>
+          <w:color w:val="000000"/>
+          <w:sz w:val="22"/>
+          <w:szCs w:val="22"/>
+        </w:rPr>
+        <w:t xml:space="preserve"> how to create fully functional websites, mastering the ReactJS framework for front-end development and building robust backend servers using NodeJs. These servers not only handled authentication and  API calls from the front end but also seamlessly interacted with databases, allowing for data storage and modification. To leverage the skills acquired during the lockdown, a classmate and I initiated a start-up venture, providing services to the local businesses transitioning to online platforms due to the pandemic. Our first significant client, Cyberking Capitals, an investment consultancy company, entrusted us with their project. In my role as the system architect, I was tasked with ensuring that our product not only met all the client’s requirements but also maintained high-quality standards. This experience proved invaluable in developing my technical and project management skills, setting the stage for my future endeavours in computer science.</w:t>
       </w:r>
     </w:p>
     <w:p>
@@ -265,43 +313,107 @@
           <w:sz w:val="22"/>
           <w:szCs w:val="22"/>
         </w:rPr>
-        <w:t>During my second year in college, as the first wave of COVID-19 pandemic hit my city, leading to a sudden shift in online classes. While this transition disrupted many of the extracurricular activities I had been engaged in, I tried to make best of a difficult situation and use the extra time to further my knowledge and skills. It was during this period that I decided to take online course</w:t>
-      </w:r>
-      <w:r>
-        <w:rPr>
-          <w:rFonts w:ascii="Arial" w:hAnsi="Arial" w:cs="Arial"/>
-          <w:color w:val="000000"/>
-          <w:sz w:val="22"/>
-          <w:szCs w:val="22"/>
-        </w:rPr>
-        <w:t>s</w:t>
-      </w:r>
-      <w:r>
-        <w:rPr>
-          <w:rFonts w:ascii="Arial" w:hAnsi="Arial" w:cs="Arial"/>
-          <w:color w:val="000000"/>
-          <w:sz w:val="22"/>
-          <w:szCs w:val="22"/>
-        </w:rPr>
-        <w:t xml:space="preserve"> to delve in web technology, the very field that had sparked my initial intere</w:t>
-      </w:r>
-      <w:r>
-        <w:rPr>
-          <w:rFonts w:ascii="Arial" w:hAnsi="Arial" w:cs="Arial"/>
-          <w:color w:val="000000"/>
-          <w:sz w:val="22"/>
-          <w:szCs w:val="22"/>
-        </w:rPr>
-        <w:t>st in computer science. I learned</w:t>
-      </w:r>
-      <w:r>
-        <w:rPr>
-          <w:rFonts w:ascii="Arial" w:hAnsi="Arial" w:cs="Arial"/>
-          <w:color w:val="000000"/>
-          <w:sz w:val="22"/>
-          <w:szCs w:val="22"/>
-        </w:rPr>
-        <w:t xml:space="preserve"> how to create fully functional websites, mastering the ReactJS framework for front-end development and building robust backend servers using NodeJs. These servers not only handled authentication and  API calls from the front end but also seamlessly interacted with databases, allowing for data storage and modification. To leverage the skills acquired during the lockdown, a classmate and I initiated a start-up venture, providing services to the local businesses transitioning to online platforms due to the pandemic. Our first significant client, Cyberking Capitals, an investment consultancy company, entrusted us with their project. In my role as the system architect, I was tasked with ensuring that our product not only met all the client’s requirements but also maintained high-quality standards. This experience proved invaluable in developing my technical and project management skills, setting the stage for my future endeavours in computer science.</w:t>
+        <w:t xml:space="preserve">The unique set of requirements from Cyberking Capitals, necessitated the development of two distinct websites. The first was a brochure website designed to showcase the company’s products and services while allowing potential clients to register for a callback, referred to as “leads” in the system. The second, which I had the opportunity to architect, </w:t>
+      </w:r>
+      <w:r>
+        <w:rPr>
+          <w:rFonts w:ascii="Arial" w:hAnsi="Arial" w:cs="Arial"/>
+          <w:color w:val="000000"/>
+          <w:sz w:val="22"/>
+          <w:szCs w:val="22"/>
+        </w:rPr>
+        <w:t xml:space="preserve">was a management website tailored for the company’s employees, each with specific roles such as telecallers, managers, and administrators. The platform enabled leads to be efficiently </w:t>
+      </w:r>
+      <w:r>
+        <w:rPr>
+          <w:rFonts w:ascii="Arial" w:hAnsi="Arial" w:cs="Arial"/>
+          <w:color w:val="000000"/>
+          <w:sz w:val="22"/>
+          <w:szCs w:val="22"/>
+        </w:rPr>
+        <w:t xml:space="preserve">batched and assigned to telecallers or managers. User credentials were securely stored in an encrypted format within an SQL database. Registered users could login in, view, and update lead information in a tabular format. Manager’s had the oversight of the telecaller’s work, while administrators enjoyed a holistic view of the entire system, complete with additional telemetry data such as the number of new leads and successful onboardings. </w:t>
+      </w:r>
+      <w:r>
+        <w:rPr>
+          <w:rFonts w:ascii="Arial" w:hAnsi="Arial" w:cs="Arial"/>
+          <w:color w:val="000000"/>
+          <w:sz w:val="22"/>
+          <w:szCs w:val="22"/>
+        </w:rPr>
+        <w:t xml:space="preserve">The registration of new users, lead assignment, and data viewing and updating were accomplished through calls to the backend server's API, constructed using NodeJS and </w:t>
+      </w:r>
+      <w:r>
+        <w:rPr>
+          <w:rFonts w:ascii="Arial" w:hAnsi="Arial" w:cs="Arial"/>
+          <w:color w:val="000000"/>
+          <w:sz w:val="22"/>
+          <w:szCs w:val="22"/>
+        </w:rPr>
+        <w:lastRenderedPageBreak/>
+        <w:t>ExpressJS. This backend acted as a bridge between the PostgreSQL database and the frontend, performing intermediate processing, including authentication, pagination of database records, and data extraction for presentation to administrators</w:t>
+      </w:r>
+      <w:r>
+        <w:rPr>
+          <w:rFonts w:ascii="Arial" w:hAnsi="Arial" w:cs="Arial"/>
+          <w:color w:val="000000"/>
+          <w:sz w:val="22"/>
+          <w:szCs w:val="22"/>
+        </w:rPr>
+        <w:t xml:space="preserve">. </w:t>
+      </w:r>
+      <w:r>
+        <w:rPr>
+          <w:rFonts w:ascii="Arial" w:hAnsi="Arial" w:cs="Arial"/>
+          <w:color w:val="000000"/>
+          <w:sz w:val="22"/>
+          <w:szCs w:val="22"/>
+        </w:rPr>
+        <w:t>Initially, the system operated seamlessly for up to 10,000 leads. However, as the number of leads and client requirements grew, we encountered both technical and non-technical challenges. On the technical side, we faced issues with inefficient application state management, which led to UI lag. To address this, I implemented Redux, a JavaScript library for centralized state management, decoupling components and improving the user experience. We also adopted GraphQL to streamline network calls, reducing latency when loading the UI.</w:t>
+      </w:r>
+      <w:r>
+        <w:rPr>
+          <w:rFonts w:ascii="Arial" w:hAnsi="Arial" w:cs="Arial"/>
+          <w:color w:val="000000"/>
+          <w:sz w:val="22"/>
+          <w:szCs w:val="22"/>
+        </w:rPr>
+        <w:t xml:space="preserve"> Around the same time, I was learning </w:t>
+      </w:r>
+      <w:r>
+        <w:rPr>
+          <w:rFonts w:ascii="Arial" w:hAnsi="Arial" w:cs="Arial"/>
+          <w:color w:val="000000"/>
+          <w:sz w:val="22"/>
+          <w:szCs w:val="22"/>
+        </w:rPr>
+        <w:t>database management concepts in college, learning about entity-relationship models, normal forms, and optimized querying. Applying this knowledge, we restructured our database, eliminating redundancy and optimizing queries for enhanced performance. Additionally, we offloaded frequent database tasks to stored procedures</w:t>
+      </w:r>
+      <w:r>
+        <w:rPr>
+          <w:rFonts w:ascii="Arial" w:hAnsi="Arial" w:cs="Arial"/>
+          <w:color w:val="000000"/>
+          <w:sz w:val="22"/>
+          <w:szCs w:val="22"/>
+        </w:rPr>
+        <w:t xml:space="preserve">. </w:t>
+      </w:r>
+      <w:r>
+        <w:rPr>
+          <w:rFonts w:ascii="Arial" w:hAnsi="Arial" w:cs="Arial"/>
+          <w:color w:val="000000"/>
+          <w:sz w:val="22"/>
+          <w:szCs w:val="22"/>
+        </w:rPr>
+        <w:t>Beyond these technical challenges, our startup experience taught us valuable lessons in project management. We transitioned from the traditional waterfall methodology to the agile approach, facilitating regular requirement discussions, documentation, and efficient project scheduling.</w:t>
+      </w:r>
+      <w:r>
+        <w:rPr>
+          <w:rFonts w:ascii="Arial" w:hAnsi="Arial" w:cs="Arial"/>
+          <w:color w:val="000000"/>
+          <w:sz w:val="22"/>
+          <w:szCs w:val="22"/>
+        </w:rPr>
+        <w:t xml:space="preserve"> All these experiences not only helped me to hone my skills but also provided a practical understanding of the concepts I learned in college, reinforcing their real world revelance.</w:t>
       </w:r>
     </w:p>
     <w:p>
@@ -322,107 +434,25 @@
           <w:sz w:val="22"/>
           <w:szCs w:val="22"/>
         </w:rPr>
-        <w:t xml:space="preserve">The unique set of requirements from Cyberking Capitals, necessitated the development of two distinct websites. The first was a brochure website designed to showcase the company’s products and services while allowing potential clients to register for a callback, referred to as “leads” in the system. The second, which I had the opportunity to architect, </w:t>
-      </w:r>
-      <w:r>
-        <w:rPr>
-          <w:rFonts w:ascii="Arial" w:hAnsi="Arial" w:cs="Arial"/>
-          <w:color w:val="000000"/>
-          <w:sz w:val="22"/>
-          <w:szCs w:val="22"/>
-        </w:rPr>
-        <w:t xml:space="preserve">was a management website tailored for the company’s employees, each with specific roles such as telecallers, managers, and administrators. The platform enabled leads to be efficiently </w:t>
-      </w:r>
-      <w:r>
-        <w:rPr>
-          <w:rFonts w:ascii="Arial" w:hAnsi="Arial" w:cs="Arial"/>
-          <w:color w:val="000000"/>
-          <w:sz w:val="22"/>
-          <w:szCs w:val="22"/>
-        </w:rPr>
-        <w:t xml:space="preserve">batched and assigned to telecallers or managers. User credentials were securely stored in </w:t>
-      </w:r>
-      <w:r>
-        <w:rPr>
-          <w:rFonts w:ascii="Arial" w:hAnsi="Arial" w:cs="Arial"/>
-          <w:color w:val="000000"/>
-          <w:sz w:val="22"/>
-          <w:szCs w:val="22"/>
-        </w:rPr>
-        <w:lastRenderedPageBreak/>
-        <w:t xml:space="preserve">an encrypted format within an SQL database. Registered users could login in, view, and update lead information in a tabular format. Manager’s had the oversight of the telecaller’s work, while administrators enjoyed a holistic view of the entire system, complete with additional telemetry data such as the number of new leads and successful onboardings. </w:t>
-      </w:r>
-      <w:r>
-        <w:rPr>
-          <w:rFonts w:ascii="Arial" w:hAnsi="Arial" w:cs="Arial"/>
-          <w:color w:val="000000"/>
-          <w:sz w:val="22"/>
-          <w:szCs w:val="22"/>
-        </w:rPr>
-        <w:t>The registration of new users, lead assignment, and data viewing and updating were accomplished through calls to the backend server's API, constructed using NodeJS and ExpressJS. This backend acted as a bridge between the PostgreSQL database and the frontend, performing intermediate processing, including authentication, pagination of database records, and data extraction for presentation to administrators</w:t>
-      </w:r>
-      <w:r>
-        <w:rPr>
-          <w:rFonts w:ascii="Arial" w:hAnsi="Arial" w:cs="Arial"/>
-          <w:color w:val="000000"/>
-          <w:sz w:val="22"/>
-          <w:szCs w:val="22"/>
-        </w:rPr>
-        <w:t xml:space="preserve">. </w:t>
-      </w:r>
-      <w:r>
-        <w:rPr>
-          <w:rFonts w:ascii="Arial" w:hAnsi="Arial" w:cs="Arial"/>
-          <w:color w:val="000000"/>
-          <w:sz w:val="22"/>
-          <w:szCs w:val="22"/>
-        </w:rPr>
-        <w:t>Initially, the system operated seamlessly for up to 10,000 leads. However, as the number of leads and client requirements grew, we encountered both technical and non-technical challenges. On the technical side, we faced issues with inefficient application state management, which led to UI lag. To address this, I implemented Redux, a JavaScript library for centralized state management, decoupling components and improving the user experience. We also adopted GraphQL to streamline network calls, reducing latency when loading the UI.</w:t>
-      </w:r>
-      <w:r>
-        <w:rPr>
-          <w:rFonts w:ascii="Arial" w:hAnsi="Arial" w:cs="Arial"/>
-          <w:color w:val="000000"/>
-          <w:sz w:val="22"/>
-          <w:szCs w:val="22"/>
-        </w:rPr>
-        <w:t xml:space="preserve"> Around the same time, I was learning </w:t>
-      </w:r>
-      <w:r>
-        <w:rPr>
-          <w:rFonts w:ascii="Arial" w:hAnsi="Arial" w:cs="Arial"/>
-          <w:color w:val="000000"/>
-          <w:sz w:val="22"/>
-          <w:szCs w:val="22"/>
-        </w:rPr>
-        <w:t>database management concepts in college, learning about entity-relationship models, normal forms, and optimized querying. Applying this knowledge, we restructured our database, eliminating redundancy and optimizing queries for enhanced performance. Additionally, we offloaded frequent database tasks to stored procedures</w:t>
-      </w:r>
-      <w:r>
-        <w:rPr>
-          <w:rFonts w:ascii="Arial" w:hAnsi="Arial" w:cs="Arial"/>
-          <w:color w:val="000000"/>
-          <w:sz w:val="22"/>
-          <w:szCs w:val="22"/>
-        </w:rPr>
-        <w:t xml:space="preserve">. </w:t>
-      </w:r>
-      <w:r>
-        <w:rPr>
-          <w:rFonts w:ascii="Arial" w:hAnsi="Arial" w:cs="Arial"/>
-          <w:color w:val="000000"/>
-          <w:sz w:val="22"/>
-          <w:szCs w:val="22"/>
-        </w:rPr>
-        <w:t>Beyond these technical challenges, our startup experience taught us valuable lessons in project management. We transitioned from the traditional waterfall methodology to the agile approach, facilitating regular requirement discussions, documentation, and efficient project scheduling.</w:t>
-      </w:r>
-      <w:r>
-        <w:rPr>
-          <w:rFonts w:ascii="Arial" w:hAnsi="Arial" w:cs="Arial"/>
-          <w:color w:val="000000"/>
-          <w:sz w:val="22"/>
-          <w:szCs w:val="22"/>
-        </w:rPr>
-        <w:t xml:space="preserve"> All these experiences not only helped me to hone my skills but also provided a practical understanding of the concepts I learned in college, reinforcing their real world revelance.</w:t>
+        <w:t>During my final year of undergraduate studies, I was exploring about the future of web technology which led me into emerging concepts like web3 and decentralized applications. In the course of my research, I learned about blockchain technology and its huge potential. I learned how the combination of public key cryptography and various consensus mechanisms ensures the immutability and tamper-proof nature of a distributed ledger.</w:t>
+      </w:r>
+      <w:r>
+        <w:rPr>
+          <w:rFonts w:ascii="Arial" w:hAnsi="Arial" w:cs="Arial"/>
+          <w:color w:val="000000"/>
+          <w:sz w:val="22"/>
+          <w:szCs w:val="22"/>
+        </w:rPr>
+        <w:t xml:space="preserve"> Additionally, I became acquainted with Hyperledger Fabric, which offers a suite of blockchain frameworks and tools for diverse business use cases, ranging from healthcare to supply chain and finance. I have currently enrolled in online courses</w:t>
+      </w:r>
+      <w:r>
+        <w:rPr>
+          <w:rFonts w:ascii="Arial" w:hAnsi="Arial" w:cs="Arial"/>
+          <w:color w:val="000000"/>
+          <w:sz w:val="22"/>
+          <w:szCs w:val="22"/>
+        </w:rPr>
+        <w:t xml:space="preserve"> to further my knowledge in these technologies.</w:t>
       </w:r>
     </w:p>
     <w:p>
@@ -443,25 +473,25 @@
           <w:sz w:val="22"/>
           <w:szCs w:val="22"/>
         </w:rPr>
-        <w:t>During my final year of undergraduate studies, I was exploring about the future of web technology which led me into emerging concepts like web3 and decentralized applications. In the course of my research, I learned about blockchain technology and its huge potential. I learned how the combination of public key cryptography and various consensus mechanisms ensures the immutability and tamper-proof nature of a distributed ledger.</w:t>
-      </w:r>
-      <w:r>
-        <w:rPr>
-          <w:rFonts w:ascii="Arial" w:hAnsi="Arial" w:cs="Arial"/>
-          <w:color w:val="000000"/>
-          <w:sz w:val="22"/>
-          <w:szCs w:val="22"/>
-        </w:rPr>
-        <w:t xml:space="preserve"> Additionally, I became acquainted with Hyperledger Fabric, which offers a suite of blockchain frameworks and tools for diverse business use cases, ranging from healthcare to supply chain and finance. I have currently enrolled in online courses</w:t>
-      </w:r>
-      <w:r>
-        <w:rPr>
-          <w:rFonts w:ascii="Arial" w:hAnsi="Arial" w:cs="Arial"/>
-          <w:color w:val="000000"/>
-          <w:sz w:val="22"/>
-          <w:szCs w:val="22"/>
-        </w:rPr>
-        <w:t xml:space="preserve"> to further my knowledge in these technologies.</w:t>
+        <w:t xml:space="preserve">Following graduation, I joined Persistent Systems Limited as a full-stack developer and became part of healthcare project focused on digital medication prescriptions. In this role, I learned how to build software solutions </w:t>
+      </w:r>
+      <w:r>
+        <w:rPr>
+          <w:rFonts w:ascii="Arial" w:hAnsi="Arial" w:cs="Arial"/>
+          <w:color w:val="000000"/>
+          <w:sz w:val="22"/>
+          <w:szCs w:val="22"/>
+        </w:rPr>
+        <w:t xml:space="preserve">using micro services architecture, initially working as a backend developer configuring Azure functions using the .NET framework and deploying them to implement business logic. I was quickly promoted to </w:t>
+      </w:r>
+      <w:r>
+        <w:rPr>
+          <w:rFonts w:ascii="Arial" w:hAnsi="Arial" w:cs="Arial"/>
+          <w:color w:val="000000"/>
+          <w:sz w:val="22"/>
+          <w:szCs w:val="22"/>
+        </w:rPr>
+        <w:t>fullstack developer, responsible for implementing end-to-end functionality for new features and modules. I worked with the Blazor framework to create responsive frontends that communicated with Azure functions in the backend via Azure API Management Service. Additionally, I also worked with Azure Data Factory for ETL operations on stored data and developed PowerShell scripts to facilitate data transformation and migration between Azure database resources.</w:t>
       </w:r>
     </w:p>
     <w:p>
@@ -482,25 +512,16 @@
           <w:sz w:val="22"/>
           <w:szCs w:val="22"/>
         </w:rPr>
-        <w:t xml:space="preserve">Following graduation, I joined Persistent Systems Limited as a full-stack developer and became part of healthcare project focused on digital medication prescriptions. In this role, I learned how to build software solutions </w:t>
-      </w:r>
-      <w:r>
-        <w:rPr>
-          <w:rFonts w:ascii="Arial" w:hAnsi="Arial" w:cs="Arial"/>
-          <w:color w:val="000000"/>
-          <w:sz w:val="22"/>
-          <w:szCs w:val="22"/>
-        </w:rPr>
-        <w:t xml:space="preserve">using micro services architecture, initially working as a backend developer configuring Azure functions using the .NET framework and deploying them to implement business logic. I was quickly promoted to </w:t>
-      </w:r>
-      <w:r>
-        <w:rPr>
-          <w:rFonts w:ascii="Arial" w:hAnsi="Arial" w:cs="Arial"/>
-          <w:color w:val="000000"/>
-          <w:sz w:val="22"/>
-          <w:szCs w:val="22"/>
-        </w:rPr>
-        <w:t>fullstack developer, responsible for implementing end-to-end functionality for new features and modules. I worked with the Blazor framework to create responsive frontends that communicated with Azure functions in the backend via Azure API Management Service. Additionally, I also worked with Azure Data Factory for ETL operations on stored data and developed PowerShell scripts to facilitate data transformation and migration between Azure database resources.</w:t>
+        <w:t>During my tenure at the company, I have gained valuable insights into how digital systems are leveraged in the healthcare domain to enhance the quality of patient treatment, support healthcare providers, and aid research companies. I also acquired knowledge about the regulations and compliance requirements governing digital healthcare systems, particularly in safeguarding patient data and ensuring security. I was interested in applying the blockchain technology to healthcare domain. I am currently conducting research involving hyperledger Fabric, it aims at exploring solutions which could streamline the storage and exchange of healthcare information, including Electronic Health Records(EHRs) and Personal Health Record(PHRs)</w:t>
+      </w:r>
+      <w:r>
+        <w:rPr>
+          <w:rFonts w:ascii="Arial" w:hAnsi="Arial" w:cs="Arial"/>
+          <w:color w:val="000000"/>
+          <w:sz w:val="22"/>
+          <w:szCs w:val="22"/>
+        </w:rPr>
+        <w:t xml:space="preserve"> leveraging the tamper-proof and security of blockchain technology. The goal is to centralize data storage, enhance interoperability, and maintain the integrity, security, and privacy of this information. Ultimately, such solutions could empower healthcare providers to deliver personalized care to their patients more efficiently. </w:t>
       </w:r>
     </w:p>
     <w:p>
@@ -521,46 +542,7 @@
           <w:sz w:val="22"/>
           <w:szCs w:val="22"/>
         </w:rPr>
-        <w:t xml:space="preserve">During my tenure at the company, I have gained valuable insights into how digital systems are leveraged in the healthcare domain to enhance the quality of patient treatment, support healthcare providers, and aid research companies. I also acquired knowledge about the regulations and compliance requirements governing digital healthcare systems, particularly in safeguarding patient data and ensuring security. I was interested in applying the blockchain technology to healthcare domain. I am currently conducting research involving hyperledger Fabric, it aims at exploring solutions which could streamline the storage and exchange of healthcare information, including Electronic Health Records(EHRs) and </w:t>
-      </w:r>
-      <w:r>
-        <w:rPr>
-          <w:rFonts w:ascii="Arial" w:hAnsi="Arial" w:cs="Arial"/>
-          <w:color w:val="000000"/>
-          <w:sz w:val="22"/>
-          <w:szCs w:val="22"/>
-        </w:rPr>
         <w:lastRenderedPageBreak/>
-        <w:t>Personal Health Record(PHRs)</w:t>
-      </w:r>
-      <w:r>
-        <w:rPr>
-          <w:rFonts w:ascii="Arial" w:hAnsi="Arial" w:cs="Arial"/>
-          <w:color w:val="000000"/>
-          <w:sz w:val="22"/>
-          <w:szCs w:val="22"/>
-        </w:rPr>
-        <w:t xml:space="preserve"> leveraging the tamper-proof and security of blockchain technology. The goal is to centralize data storage, enhance interoperability, and maintain the integrity, security, and privacy of this information. Ultimately, such solutions could empower healthcare providers to deliver personalized care to their patients more efficiently. </w:t>
-      </w:r>
-    </w:p>
-    <w:p>
-      <w:pPr>
-        <w:pStyle w:val="NormalWeb"/>
-        <w:spacing w:before="240" w:beforeAutospacing="0" w:after="240" w:afterAutospacing="0"/>
-        <w:rPr>
-          <w:rFonts w:ascii="Arial" w:hAnsi="Arial" w:cs="Arial"/>
-          <w:color w:val="000000"/>
-          <w:sz w:val="22"/>
-          <w:szCs w:val="22"/>
-        </w:rPr>
-      </w:pPr>
-      <w:r>
-        <w:rPr>
-          <w:rFonts w:ascii="Arial" w:hAnsi="Arial" w:cs="Arial"/>
-          <w:color w:val="000000"/>
-          <w:sz w:val="22"/>
-          <w:szCs w:val="22"/>
-        </w:rPr>
         <w:t>Despite being very active academically, I was equally passionate about sports, especially soccer. Being a very competitive person, the game provided me with an outlet for my competitive spirit, and allowed me to push and exceed my boundaries and fostered personal growth. Playing football instilled in me the values of hard work and persistence, and made me realise that no success comes without hardwork. These principles have stayed with me and transcended the field , influencing various aspects of my life. As an introverted individual, stepping onto the field and playing in front of a crowd and securing victories helped me bolster my confidence, and taught me the transf</w:t>
       </w:r>
       <w:r>
@@ -1651,7 +1633,7 @@
 </file>
 
 <file path=customXml/itemProps1.xml><?xml version="1.0" encoding="utf-8"?>
-<ds:datastoreItem xmlns:ds="http://schemas.openxmlformats.org/officeDocument/2006/customXml" ds:itemID="{829064D4-F6DE-455D-92F1-B6E34CC997D7}">
+<ds:datastoreItem xmlns:ds="http://schemas.openxmlformats.org/officeDocument/2006/customXml" ds:itemID="{E1DCB11E-6262-48CF-BB8F-25CB94EC966C}">
   <ds:schemaRefs>
     <ds:schemaRef ds:uri="http://schemas.openxmlformats.org/officeDocument/2006/bibliography"/>
   </ds:schemaRefs>

</xml_diff>

<commit_message>
India specific goals added in last para
</commit_message>
<xml_diff>
--- a/SOP.docx
+++ b/SOP.docx
@@ -124,628 +124,677 @@
         </w:rPr>
         <w:t>n</w:t>
       </w:r>
+      <w:r>
+        <w:rPr>
+          <w:rFonts w:ascii="Arial" w:hAnsi="Arial" w:cs="Arial"/>
+          <w:color w:val="000000"/>
+          <w:sz w:val="22"/>
+          <w:szCs w:val="22"/>
+        </w:rPr>
+        <w:t xml:space="preserve"> understanding of fundamental concepts</w:t>
+      </w:r>
+      <w:r>
+        <w:rPr>
+          <w:rFonts w:ascii="Arial" w:hAnsi="Arial" w:cs="Arial"/>
+          <w:color w:val="000000"/>
+          <w:sz w:val="22"/>
+          <w:szCs w:val="22"/>
+        </w:rPr>
+        <w:t>.</w:t>
+      </w:r>
+    </w:p>
+    <w:p>
+      <w:pPr>
+        <w:pStyle w:val="NormalWeb"/>
+        <w:spacing w:before="240" w:beforeAutospacing="0" w:after="240" w:afterAutospacing="0"/>
+        <w:rPr>
+          <w:rFonts w:ascii="Arial" w:hAnsi="Arial" w:cs="Arial"/>
+          <w:color w:val="000000"/>
+          <w:sz w:val="22"/>
+          <w:szCs w:val="22"/>
+        </w:rPr>
+      </w:pPr>
+      <w:r>
+        <w:rPr>
+          <w:rFonts w:ascii="Arial" w:hAnsi="Arial" w:cs="Arial"/>
+          <w:color w:val="000000"/>
+          <w:sz w:val="22"/>
+          <w:szCs w:val="22"/>
+        </w:rPr>
+        <w:t xml:space="preserve">I pursued my undergraduate degree in Computer Science at MES College of Engineering, Pune, affiliated with the esteemed Savitribai Phule Pune University. </w:t>
+      </w:r>
+      <w:r>
+        <w:rPr>
+          <w:rFonts w:ascii="Arial" w:hAnsi="Arial" w:cs="Arial"/>
+          <w:color w:val="000000"/>
+          <w:sz w:val="22"/>
+          <w:szCs w:val="22"/>
+        </w:rPr>
+        <w:t xml:space="preserve">During my first year, I had the opportunity to delve into the fundamentals of programming and data structures, discovering their practical applications in problem solving. I developed a particular interest in data structures and their adaptability to solve </w:t>
+      </w:r>
+      <w:r>
+        <w:rPr>
+          <w:rFonts w:ascii="Arial" w:hAnsi="Arial" w:cs="Arial"/>
+          <w:color w:val="000000"/>
+          <w:sz w:val="22"/>
+          <w:szCs w:val="22"/>
+        </w:rPr>
+        <w:t xml:space="preserve">various problems depending upon the unique characteristic of each data structure being used. Having learned some of these concepts beforehand in junior college, I was able to </w:t>
+      </w:r>
+      <w:r>
+        <w:rPr>
+          <w:rFonts w:ascii="Arial" w:hAnsi="Arial" w:cs="Arial"/>
+          <w:color w:val="000000"/>
+          <w:sz w:val="22"/>
+          <w:szCs w:val="22"/>
+        </w:rPr>
+        <w:t>share some of knowledge with my classmates which helped me gain a deeper understanding of the</w:t>
+      </w:r>
+      <w:r>
+        <w:rPr>
+          <w:rFonts w:ascii="Arial" w:hAnsi="Arial" w:cs="Arial"/>
+          <w:color w:val="000000"/>
+          <w:sz w:val="22"/>
+          <w:szCs w:val="22"/>
+        </w:rPr>
+        <w:t>se</w:t>
+      </w:r>
+      <w:r>
+        <w:rPr>
+          <w:rFonts w:ascii="Arial" w:hAnsi="Arial" w:cs="Arial"/>
+          <w:color w:val="000000"/>
+          <w:sz w:val="22"/>
+          <w:szCs w:val="22"/>
+        </w:rPr>
+        <w:t xml:space="preserve"> subject</w:t>
+      </w:r>
+      <w:r>
+        <w:rPr>
+          <w:rFonts w:ascii="Arial" w:hAnsi="Arial" w:cs="Arial"/>
+          <w:color w:val="000000"/>
+          <w:sz w:val="22"/>
+          <w:szCs w:val="22"/>
+        </w:rPr>
+        <w:t>s</w:t>
+      </w:r>
+      <w:r>
+        <w:rPr>
+          <w:rFonts w:ascii="Arial" w:hAnsi="Arial" w:cs="Arial"/>
+          <w:color w:val="000000"/>
+          <w:sz w:val="22"/>
+          <w:szCs w:val="22"/>
+        </w:rPr>
+        <w:t>.</w:t>
+      </w:r>
+      <w:r>
+        <w:rPr>
+          <w:rFonts w:ascii="Arial" w:hAnsi="Arial" w:cs="Arial"/>
+          <w:color w:val="000000"/>
+          <w:sz w:val="22"/>
+          <w:szCs w:val="22"/>
+        </w:rPr>
+        <w:t xml:space="preserve"> Additionally, I became a member of my college’s Google Developer Students Club, where I actively participated in coding competitions and hackathons, further honing my skills and cultivating a genuine interest for practical application in real world scenarios.</w:t>
+      </w:r>
+    </w:p>
+    <w:p>
+      <w:pPr>
+        <w:pStyle w:val="NormalWeb"/>
+        <w:spacing w:before="240" w:beforeAutospacing="0" w:after="240" w:afterAutospacing="0"/>
+        <w:rPr>
+          <w:rFonts w:ascii="Arial" w:hAnsi="Arial" w:cs="Arial"/>
+          <w:color w:val="000000"/>
+          <w:sz w:val="22"/>
+          <w:szCs w:val="22"/>
+        </w:rPr>
+      </w:pPr>
+      <w:r>
+        <w:rPr>
+          <w:rFonts w:ascii="Arial" w:hAnsi="Arial" w:cs="Arial"/>
+          <w:color w:val="000000"/>
+          <w:sz w:val="22"/>
+          <w:szCs w:val="22"/>
+        </w:rPr>
+        <w:t>During my second year in college, as the first wave of COVID-19 pandemic hit my city, leading to a sudden shift in online classes. While this transition disrupted many of the extracurricular activities I had been engaged in, I tried to make best of a difficult situation and use the extra time to further my knowledge and skills. It was during this period that I decided to take online course</w:t>
+      </w:r>
+      <w:r>
+        <w:rPr>
+          <w:rFonts w:ascii="Arial" w:hAnsi="Arial" w:cs="Arial"/>
+          <w:color w:val="000000"/>
+          <w:sz w:val="22"/>
+          <w:szCs w:val="22"/>
+        </w:rPr>
+        <w:t>s</w:t>
+      </w:r>
+      <w:r>
+        <w:rPr>
+          <w:rFonts w:ascii="Arial" w:hAnsi="Arial" w:cs="Arial"/>
+          <w:color w:val="000000"/>
+          <w:sz w:val="22"/>
+          <w:szCs w:val="22"/>
+        </w:rPr>
+        <w:t xml:space="preserve"> to delve in web technology, the very field that had sparked my initial intere</w:t>
+      </w:r>
+      <w:r>
+        <w:rPr>
+          <w:rFonts w:ascii="Arial" w:hAnsi="Arial" w:cs="Arial"/>
+          <w:color w:val="000000"/>
+          <w:sz w:val="22"/>
+          <w:szCs w:val="22"/>
+        </w:rPr>
+        <w:t>st in computer science. I learned</w:t>
+      </w:r>
+      <w:r>
+        <w:rPr>
+          <w:rFonts w:ascii="Arial" w:hAnsi="Arial" w:cs="Arial"/>
+          <w:color w:val="000000"/>
+          <w:sz w:val="22"/>
+          <w:szCs w:val="22"/>
+        </w:rPr>
+        <w:t xml:space="preserve"> how to create fully functional websites, mastering the ReactJS framework for front-end development and building robust backend servers using NodeJs. These servers not only handled authentication and  API calls from the front end but also seamlessly interacted with databases, allowing for data storage and modification. To leverage the skills acquired during the lockdown, a classmate and I initiated a start-up venture, providing services to the local businesses transitioning to online platforms due to the pandemic. Our first significant client, Cyberking Capitals, an investment consultancy company, entrusted us with their project. In my role as the system architect, I was tasked with ensuring that our product not only met all the client’s requirements but also maintained high-quality standards. This experience proved invaluable in developing my technical and project management skills, setting the stage for my future endeavours in computer science.</w:t>
+      </w:r>
+    </w:p>
+    <w:p>
+      <w:pPr>
+        <w:pStyle w:val="NormalWeb"/>
+        <w:spacing w:before="240" w:beforeAutospacing="0" w:after="240" w:afterAutospacing="0"/>
+        <w:rPr>
+          <w:rFonts w:ascii="Arial" w:hAnsi="Arial" w:cs="Arial"/>
+          <w:color w:val="000000"/>
+          <w:sz w:val="22"/>
+          <w:szCs w:val="22"/>
+        </w:rPr>
+      </w:pPr>
+      <w:r>
+        <w:rPr>
+          <w:rFonts w:ascii="Arial" w:hAnsi="Arial" w:cs="Arial"/>
+          <w:color w:val="000000"/>
+          <w:sz w:val="22"/>
+          <w:szCs w:val="22"/>
+        </w:rPr>
+        <w:t xml:space="preserve">The unique set of requirements from Cyberking Capitals, necessitated the development of two distinct websites. The first was a brochure website designed to showcase the company’s products and services while allowing potential clients to register for a callback, referred to as “leads” in the system. The second, which I had the opportunity to architect, </w:t>
+      </w:r>
+      <w:r>
+        <w:rPr>
+          <w:rFonts w:ascii="Arial" w:hAnsi="Arial" w:cs="Arial"/>
+          <w:color w:val="000000"/>
+          <w:sz w:val="22"/>
+          <w:szCs w:val="22"/>
+        </w:rPr>
+        <w:t xml:space="preserve">was a management website tailored for the company’s employees, each with specific roles such as telecallers, managers, and administrators. The platform enabled leads to be efficiently </w:t>
+      </w:r>
+      <w:r>
+        <w:rPr>
+          <w:rFonts w:ascii="Arial" w:hAnsi="Arial" w:cs="Arial"/>
+          <w:color w:val="000000"/>
+          <w:sz w:val="22"/>
+          <w:szCs w:val="22"/>
+        </w:rPr>
+        <w:t xml:space="preserve">batched and assigned to telecallers or managers. User credentials were securely stored in an encrypted format within an SQL database. Registered users could login in, view, and update lead information in a tabular format. Manager’s had the oversight of the telecaller’s work, while administrators enjoyed a holistic view of the entire system, complete with additional telemetry data such as the number of new leads and successful onboardings. </w:t>
+      </w:r>
+      <w:r>
+        <w:rPr>
+          <w:rFonts w:ascii="Arial" w:hAnsi="Arial" w:cs="Arial"/>
+          <w:color w:val="000000"/>
+          <w:sz w:val="22"/>
+          <w:szCs w:val="22"/>
+        </w:rPr>
+        <w:t xml:space="preserve">The registration of new users, lead assignment, and data viewing and updating were accomplished through calls to the backend server's API, constructed using NodeJS and </w:t>
+      </w:r>
+      <w:r>
+        <w:rPr>
+          <w:rFonts w:ascii="Arial" w:hAnsi="Arial" w:cs="Arial"/>
+          <w:color w:val="000000"/>
+          <w:sz w:val="22"/>
+          <w:szCs w:val="22"/>
+        </w:rPr>
+        <w:lastRenderedPageBreak/>
+        <w:t>ExpressJS. This backend acted as a bridge between the PostgreSQL database and the frontend, performing intermediate processing, including authentication, pagination of database records, and data extraction for presentation to administrators</w:t>
+      </w:r>
+      <w:r>
+        <w:rPr>
+          <w:rFonts w:ascii="Arial" w:hAnsi="Arial" w:cs="Arial"/>
+          <w:color w:val="000000"/>
+          <w:sz w:val="22"/>
+          <w:szCs w:val="22"/>
+        </w:rPr>
+        <w:t xml:space="preserve">. </w:t>
+      </w:r>
+      <w:r>
+        <w:rPr>
+          <w:rFonts w:ascii="Arial" w:hAnsi="Arial" w:cs="Arial"/>
+          <w:color w:val="000000"/>
+          <w:sz w:val="22"/>
+          <w:szCs w:val="22"/>
+        </w:rPr>
+        <w:t>Initially, the system operated seamlessly for up to 10,000 leads. However, as the number of leads and client requirements grew, we encountered both technical and non-technical challenges. On the technical side, we faced issues with inefficient application state management, which led to UI lag. To address this, I implemented Redux, a JavaScript library for centralized state management, decoupling components and improving the user experience. We also adopted GraphQL to streamline network calls, reducing latency when loading the UI.</w:t>
+      </w:r>
+      <w:r>
+        <w:rPr>
+          <w:rFonts w:ascii="Arial" w:hAnsi="Arial" w:cs="Arial"/>
+          <w:color w:val="000000"/>
+          <w:sz w:val="22"/>
+          <w:szCs w:val="22"/>
+        </w:rPr>
+        <w:t xml:space="preserve"> Around the same time, I was learning </w:t>
+      </w:r>
+      <w:r>
+        <w:rPr>
+          <w:rFonts w:ascii="Arial" w:hAnsi="Arial" w:cs="Arial"/>
+          <w:color w:val="000000"/>
+          <w:sz w:val="22"/>
+          <w:szCs w:val="22"/>
+        </w:rPr>
+        <w:t>database management concepts in college, learning about entity-relationship models, normal forms, and optimized querying. Applying this knowledge, we restructured our database, eliminating redundancy and optimizing queries for enhanced performance. Additionally, we offloaded frequent database tasks to stored procedures</w:t>
+      </w:r>
+      <w:r>
+        <w:rPr>
+          <w:rFonts w:ascii="Arial" w:hAnsi="Arial" w:cs="Arial"/>
+          <w:color w:val="000000"/>
+          <w:sz w:val="22"/>
+          <w:szCs w:val="22"/>
+        </w:rPr>
+        <w:t xml:space="preserve">. </w:t>
+      </w:r>
+      <w:r>
+        <w:rPr>
+          <w:rFonts w:ascii="Arial" w:hAnsi="Arial" w:cs="Arial"/>
+          <w:color w:val="000000"/>
+          <w:sz w:val="22"/>
+          <w:szCs w:val="22"/>
+        </w:rPr>
+        <w:t>Beyond these technical challenges, our startup experience taught us valuable lessons in project management. We transitioned from the traditional waterfall methodology to the agile approach, facilitating regular requirement discussions, documentation, and efficient project scheduling.</w:t>
+      </w:r>
+      <w:r>
+        <w:rPr>
+          <w:rFonts w:ascii="Arial" w:hAnsi="Arial" w:cs="Arial"/>
+          <w:color w:val="000000"/>
+          <w:sz w:val="22"/>
+          <w:szCs w:val="22"/>
+        </w:rPr>
+        <w:t xml:space="preserve"> All these experiences not only helped me to hone my skills but also provided a practical understanding of the concepts I learned in college, reinforcing their real world </w:t>
+      </w:r>
+      <w:r>
+        <w:rPr>
+          <w:rFonts w:ascii="Arial" w:hAnsi="Arial" w:cs="Arial"/>
+          <w:color w:val="000000"/>
+          <w:sz w:val="22"/>
+          <w:szCs w:val="22"/>
+        </w:rPr>
+        <w:t>relevance</w:t>
+      </w:r>
+      <w:r>
+        <w:rPr>
+          <w:rFonts w:ascii="Arial" w:hAnsi="Arial" w:cs="Arial"/>
+          <w:color w:val="000000"/>
+          <w:sz w:val="22"/>
+          <w:szCs w:val="22"/>
+        </w:rPr>
+        <w:t>.</w:t>
+      </w:r>
+    </w:p>
+    <w:p>
+      <w:pPr>
+        <w:pStyle w:val="NormalWeb"/>
+        <w:spacing w:before="240" w:beforeAutospacing="0" w:after="240" w:afterAutospacing="0"/>
+        <w:rPr>
+          <w:rFonts w:ascii="Arial" w:hAnsi="Arial" w:cs="Arial"/>
+          <w:color w:val="000000"/>
+          <w:sz w:val="22"/>
+          <w:szCs w:val="22"/>
+        </w:rPr>
+      </w:pPr>
+      <w:r>
+        <w:rPr>
+          <w:rFonts w:ascii="Arial" w:hAnsi="Arial" w:cs="Arial"/>
+          <w:color w:val="000000"/>
+          <w:sz w:val="22"/>
+          <w:szCs w:val="22"/>
+        </w:rPr>
+        <w:t>During my final year of undergraduate studies, I was exploring about the future of web technology which led me into emerging concepts like web3 and decentralized applications. In the course of my research, I learned about blockchain technology and its huge potential. I learned how the combination of public key cryptography and various consensus mechanisms ensures the immutability and tamper-proof nature of a distributed ledger.</w:t>
+      </w:r>
+      <w:r>
+        <w:rPr>
+          <w:rFonts w:ascii="Arial" w:hAnsi="Arial" w:cs="Arial"/>
+          <w:color w:val="000000"/>
+          <w:sz w:val="22"/>
+          <w:szCs w:val="22"/>
+        </w:rPr>
+        <w:t xml:space="preserve"> Additionally, I became acquainted with Hyperledger Fabric, which offers a suite of blockchain frameworks and tools for diverse business use cases, ranging from healthcare to supply chain and finance. I have currently enrolled in online courses</w:t>
+      </w:r>
+      <w:r>
+        <w:rPr>
+          <w:rFonts w:ascii="Arial" w:hAnsi="Arial" w:cs="Arial"/>
+          <w:color w:val="000000"/>
+          <w:sz w:val="22"/>
+          <w:szCs w:val="22"/>
+        </w:rPr>
+        <w:t xml:space="preserve"> to further my knowledge in these technologies.</w:t>
+      </w:r>
+    </w:p>
+    <w:p>
+      <w:pPr>
+        <w:pStyle w:val="NormalWeb"/>
+        <w:spacing w:before="240" w:beforeAutospacing="0" w:after="240" w:afterAutospacing="0"/>
+        <w:rPr>
+          <w:rFonts w:ascii="Arial" w:hAnsi="Arial" w:cs="Arial"/>
+          <w:color w:val="000000"/>
+          <w:sz w:val="22"/>
+          <w:szCs w:val="22"/>
+        </w:rPr>
+      </w:pPr>
+      <w:r>
+        <w:rPr>
+          <w:rFonts w:ascii="Arial" w:hAnsi="Arial" w:cs="Arial"/>
+          <w:color w:val="000000"/>
+          <w:sz w:val="22"/>
+          <w:szCs w:val="22"/>
+        </w:rPr>
+        <w:t xml:space="preserve">Following graduation, I joined Persistent Systems Limited as a full-stack developer and became part of healthcare project focused on digital medication prescriptions. In this role, I learned how to build software solutions </w:t>
+      </w:r>
+      <w:r>
+        <w:rPr>
+          <w:rFonts w:ascii="Arial" w:hAnsi="Arial" w:cs="Arial"/>
+          <w:color w:val="000000"/>
+          <w:sz w:val="22"/>
+          <w:szCs w:val="22"/>
+        </w:rPr>
+        <w:t xml:space="preserve">using micro services architecture, initially working as a backend developer configuring Azure functions using the .NET framework and deploying them to implement business logic. I was quickly promoted to </w:t>
+      </w:r>
+      <w:r>
+        <w:rPr>
+          <w:rFonts w:ascii="Arial" w:hAnsi="Arial" w:cs="Arial"/>
+          <w:color w:val="000000"/>
+          <w:sz w:val="22"/>
+          <w:szCs w:val="22"/>
+        </w:rPr>
+        <w:t>fullstack developer, responsible for implementing end-to-end functionality for new features and modules. I worked with the Blazor framework to create responsive frontends that communicated with Azure functions in the backend via Azure API Management Service. Additionally, I also worked with Azure Data Factory for ETL operations on stored data and developed PowerShell scripts to facilitate data transformation and migration between Azure database resources.</w:t>
+      </w:r>
+    </w:p>
+    <w:p>
+      <w:pPr>
+        <w:pStyle w:val="NormalWeb"/>
+        <w:spacing w:before="240" w:beforeAutospacing="0" w:after="240" w:afterAutospacing="0"/>
+        <w:rPr>
+          <w:rFonts w:ascii="Arial" w:hAnsi="Arial" w:cs="Arial"/>
+          <w:color w:val="000000"/>
+          <w:sz w:val="22"/>
+          <w:szCs w:val="22"/>
+        </w:rPr>
+      </w:pPr>
+      <w:r>
+        <w:rPr>
+          <w:rFonts w:ascii="Arial" w:hAnsi="Arial" w:cs="Arial"/>
+          <w:color w:val="000000"/>
+          <w:sz w:val="22"/>
+          <w:szCs w:val="22"/>
+        </w:rPr>
+        <w:t>During my tenure at the company, I have gained valuable insights into how digital systems are leveraged in the healthcare domain to enhance the quality of patient treatment, support healthcare providers, and aid research companies. I also acquired knowledge about the regulations and compliance requirements governing digital healthcare systems, particularly in safeguarding patient data and ensuring security. I was interested in applying the blockchain technology to healthcare domain. I am currently conducting research involving hyperledger Fabric, it aims at exploring solutions which could streamline the storage and exchange of healthcare information, including Electronic Health Records(EHRs) and Personal Health Record(PHRs)</w:t>
+      </w:r>
+      <w:r>
+        <w:rPr>
+          <w:rFonts w:ascii="Arial" w:hAnsi="Arial" w:cs="Arial"/>
+          <w:color w:val="000000"/>
+          <w:sz w:val="22"/>
+          <w:szCs w:val="22"/>
+        </w:rPr>
+        <w:t xml:space="preserve"> leveraging the tamper-proof and security of blockchain technology. The goal is to centralize data storage, enhance interoperability, and maintain the integrity, security, and privacy of this information. Ultimately, such solutions could empower healthcare providers to deliver personalized care to their patients more efficiently. </w:t>
+      </w:r>
+    </w:p>
+    <w:p>
+      <w:pPr>
+        <w:pStyle w:val="NormalWeb"/>
+        <w:spacing w:before="240" w:beforeAutospacing="0" w:after="240" w:afterAutospacing="0"/>
+        <w:rPr>
+          <w:rFonts w:ascii="Arial" w:hAnsi="Arial" w:cs="Arial"/>
+          <w:color w:val="000000"/>
+          <w:sz w:val="22"/>
+          <w:szCs w:val="22"/>
+        </w:rPr>
+      </w:pPr>
+      <w:r>
+        <w:rPr>
+          <w:rFonts w:ascii="Arial" w:hAnsi="Arial" w:cs="Arial"/>
+          <w:color w:val="000000"/>
+          <w:sz w:val="22"/>
+          <w:szCs w:val="22"/>
+        </w:rPr>
+        <w:lastRenderedPageBreak/>
+        <w:t xml:space="preserve">Despite being very active academically, I was equally passionate about sports, especially soccer. Being a very competitive person, the game provided me with an outlet for my competitive spirit, and allowed me to push and exceed my boundaries and fostered personal growth. Playing football instilled in me the values of hard work and persistence, and made me realise that no success comes without </w:t>
+      </w:r>
+      <w:r>
+        <w:rPr>
+          <w:rFonts w:ascii="Arial" w:hAnsi="Arial" w:cs="Arial"/>
+          <w:color w:val="000000"/>
+          <w:sz w:val="22"/>
+          <w:szCs w:val="22"/>
+        </w:rPr>
+        <w:t>hard work</w:t>
+      </w:r>
+      <w:r>
+        <w:rPr>
+          <w:rFonts w:ascii="Arial" w:hAnsi="Arial" w:cs="Arial"/>
+          <w:color w:val="000000"/>
+          <w:sz w:val="22"/>
+          <w:szCs w:val="22"/>
+        </w:rPr>
+        <w:t xml:space="preserve">. These principles have stayed with me and transcended the </w:t>
+      </w:r>
+      <w:r>
+        <w:rPr>
+          <w:rFonts w:ascii="Arial" w:hAnsi="Arial" w:cs="Arial"/>
+          <w:color w:val="000000"/>
+          <w:sz w:val="22"/>
+          <w:szCs w:val="22"/>
+        </w:rPr>
+        <w:t>field,</w:t>
+      </w:r>
+      <w:r>
+        <w:rPr>
+          <w:rFonts w:ascii="Arial" w:hAnsi="Arial" w:cs="Arial"/>
+          <w:color w:val="000000"/>
+          <w:sz w:val="22"/>
+          <w:szCs w:val="22"/>
+        </w:rPr>
+        <w:t xml:space="preserve"> influencing various aspects of my life. As an introverted individual, stepping onto the field and playing in front of a crowd and securing victories helped me bolster my confidence, and taught me the transf</w:t>
+      </w:r>
+      <w:r>
+        <w:rPr>
+          <w:rFonts w:ascii="Arial" w:hAnsi="Arial" w:cs="Arial"/>
+          <w:color w:val="000000"/>
+          <w:sz w:val="22"/>
+          <w:szCs w:val="22"/>
+        </w:rPr>
+        <w:t xml:space="preserve">ormative power of stepping out </w:t>
+      </w:r>
+      <w:r>
+        <w:rPr>
+          <w:rFonts w:ascii="Arial" w:hAnsi="Arial" w:cs="Arial"/>
+          <w:color w:val="000000"/>
+          <w:sz w:val="22"/>
+          <w:szCs w:val="22"/>
+        </w:rPr>
+        <w:t xml:space="preserve">of one’s comfort zone. As a part of the team, </w:t>
+      </w:r>
+      <w:r>
+        <w:rPr>
+          <w:rFonts w:ascii="Arial" w:hAnsi="Arial" w:cs="Arial"/>
+          <w:color w:val="000000"/>
+          <w:sz w:val="22"/>
+          <w:szCs w:val="22"/>
+        </w:rPr>
+        <w:t xml:space="preserve">we achieved many milestones, finishing as runner-up in the AIT Sports Fest, a state-level inter-collegiate tournament, and clinching victory </w:t>
+      </w:r>
+      <w:r>
+        <w:rPr>
+          <w:rFonts w:ascii="Arial" w:hAnsi="Arial" w:cs="Arial"/>
+          <w:color w:val="000000"/>
+          <w:sz w:val="22"/>
+          <w:szCs w:val="22"/>
+        </w:rPr>
+        <w:tab/>
+        <w:t>in the Shahu Trophy, another prestigious state-level soccer tournament organised by AI</w:t>
+      </w:r>
+      <w:r>
+        <w:rPr>
+          <w:rFonts w:ascii="Arial" w:hAnsi="Arial" w:cs="Arial"/>
+          <w:color w:val="000000"/>
+          <w:sz w:val="22"/>
+          <w:szCs w:val="22"/>
+        </w:rPr>
+        <w:t xml:space="preserve">SSMS College being </w:t>
+      </w:r>
+      <w:r>
+        <w:rPr>
+          <w:rFonts w:ascii="Arial" w:hAnsi="Arial" w:cs="Arial"/>
+          <w:color w:val="000000"/>
+          <w:sz w:val="22"/>
+          <w:szCs w:val="22"/>
+        </w:rPr>
+        <w:t>some of the notable ones.</w:t>
+      </w:r>
+      <w:r>
+        <w:rPr>
+          <w:rFonts w:ascii="Arial" w:hAnsi="Arial" w:cs="Arial"/>
+          <w:color w:val="000000"/>
+          <w:sz w:val="22"/>
+          <w:szCs w:val="22"/>
+        </w:rPr>
+        <w:t xml:space="preserve"> These experiences </w:t>
+      </w:r>
+      <w:r>
+        <w:rPr>
+          <w:rFonts w:ascii="Arial" w:hAnsi="Arial" w:cs="Arial"/>
+          <w:color w:val="000000"/>
+          <w:sz w:val="22"/>
+          <w:szCs w:val="22"/>
+        </w:rPr>
+        <w:t>reinforced the notion that teamwork, determination and self-improvement are integral components of success, both on and off the field.</w:t>
+      </w:r>
+      <w:r>
+        <w:rPr>
+          <w:rFonts w:ascii="Arial" w:hAnsi="Arial" w:cs="Arial"/>
+          <w:color w:val="000000"/>
+          <w:sz w:val="22"/>
+          <w:szCs w:val="22"/>
+        </w:rPr>
+        <w:t xml:space="preserve"> </w:t>
+      </w:r>
+    </w:p>
+    <w:p>
+      <w:pPr>
+        <w:pStyle w:val="NormalWeb"/>
+        <w:spacing w:before="240" w:beforeAutospacing="0" w:after="240" w:afterAutospacing="0"/>
+        <w:rPr>
+          <w:rFonts w:ascii="Arial" w:hAnsi="Arial" w:cs="Arial"/>
+          <w:color w:val="000000"/>
+          <w:sz w:val="22"/>
+          <w:szCs w:val="22"/>
+        </w:rPr>
+      </w:pPr>
+      <w:r>
+        <w:rPr>
+          <w:rFonts w:ascii="Arial" w:hAnsi="Arial" w:cs="Arial"/>
+          <w:color w:val="000000"/>
+          <w:sz w:val="22"/>
+          <w:szCs w:val="22"/>
+        </w:rPr>
+        <w:t xml:space="preserve">Considering the combined technical knowledge I have </w:t>
+      </w:r>
+      <w:r>
+        <w:rPr>
+          <w:rFonts w:ascii="Arial" w:hAnsi="Arial" w:cs="Arial"/>
+          <w:color w:val="000000"/>
+          <w:sz w:val="22"/>
+          <w:szCs w:val="22"/>
+        </w:rPr>
+        <w:t xml:space="preserve">gained </w:t>
+      </w:r>
+      <w:r>
+        <w:rPr>
+          <w:rFonts w:ascii="Arial" w:hAnsi="Arial" w:cs="Arial"/>
+          <w:color w:val="000000"/>
+          <w:sz w:val="22"/>
+          <w:szCs w:val="22"/>
+        </w:rPr>
+        <w:t xml:space="preserve">during my undergraduate studies, my experience being a part of a start-up environment focused mainly on web technology, my current role as a full-stack developer, and learning about blockchain technology and its potential to create digital platforms that are more secure, interoperable and private. I am driven to </w:t>
+      </w:r>
+      <w:r>
+        <w:rPr>
+          <w:rFonts w:ascii="Arial" w:hAnsi="Arial" w:cs="Arial"/>
+          <w:color w:val="000000"/>
+          <w:sz w:val="22"/>
+          <w:szCs w:val="22"/>
+        </w:rPr>
+        <w:t>pursue a career where I can combine these skills together</w:t>
+      </w:r>
+      <w:r>
+        <w:rPr>
+          <w:rFonts w:ascii="Arial" w:hAnsi="Arial" w:cs="Arial"/>
+          <w:color w:val="000000"/>
+          <w:sz w:val="22"/>
+          <w:szCs w:val="22"/>
+        </w:rPr>
+        <w:t xml:space="preserve">. I aim to become a blockchain developer developing decentralized applications capable of revolutionizing the current industry standards. </w:t>
+      </w:r>
+      <w:r>
+        <w:rPr>
+          <w:rFonts w:ascii="Arial" w:hAnsi="Arial" w:cs="Arial"/>
+          <w:color w:val="000000"/>
+          <w:sz w:val="22"/>
+          <w:szCs w:val="22"/>
+        </w:rPr>
+        <w:t xml:space="preserve">After completing my master’s in computer science, I aspire to take a career path in the dynamic field of blockchain technology. I am eager to join companies such as Medichain and CoralHealth, where cutting-edge research is underway to leverage blockchain for secure medical data sharing and the traceabilility of medical records. Additionally, I am keen on contributing my expertise to IBM’s esteemed blockchain department, known for its pioneering role in enterprise solutions. This experience will enable me to develop decentralised applications and gain industry-standard insights. My ultimate goal is to bring this knowledge back to my homeland, collaborating with innovative firms like Vitraya, which focuses on blockchain-driven health insurance claim management solutions. With a growing interest in digitalizing healthcare processes in my country, I’m determined to make a significant impact. Furthermore, I’m excited about the prospect of driving adoption of a blockchain-based Adhaar-card, providing a secure and tamper-proof universal proof of identity and address for Indian residents, </w:t>
+      </w:r>
+      <w:r>
+        <w:rPr>
+          <w:rFonts w:ascii="Arial" w:hAnsi="Arial" w:cs="Arial"/>
+          <w:color w:val="000000"/>
+          <w:sz w:val="22"/>
+          <w:szCs w:val="22"/>
+        </w:rPr>
+        <w:t>thereby reducing</w:t>
+      </w:r>
+      <w:r>
+        <w:rPr>
+          <w:rFonts w:ascii="Arial" w:hAnsi="Arial" w:cs="Arial"/>
+          <w:color w:val="000000"/>
+          <w:sz w:val="22"/>
+          <w:szCs w:val="22"/>
+        </w:rPr>
+        <w:t xml:space="preserve"> fraudulent activities and enhancing securities</w:t>
+      </w:r>
+    </w:p>
+    <w:p>
+      <w:pPr>
+        <w:pStyle w:val="NormalWeb"/>
+        <w:spacing w:before="240" w:beforeAutospacing="0" w:after="240" w:afterAutospacing="0"/>
+        <w:rPr>
+          <w:rFonts w:ascii="Arial" w:hAnsi="Arial" w:cs="Arial"/>
+          <w:color w:val="000000"/>
+          <w:sz w:val="22"/>
+          <w:szCs w:val="22"/>
+        </w:rPr>
+      </w:pPr>
+      <w:r>
+        <w:rPr>
+          <w:rFonts w:ascii="Arial" w:hAnsi="Arial" w:cs="Arial"/>
+          <w:color w:val="000000"/>
+          <w:sz w:val="22"/>
+          <w:szCs w:val="22"/>
+        </w:rPr>
+        <w:t>However, I firmly believe mastering this skill begins with mastering the basics. Blockchain technology is built upon the fundamental concepts of computer networking, cryptography, and distributed systems. Consequently, I am convinced that pursuing a master’s degree in computer science is a crucial step towards gaining a comprehensive understanding of these core concepts, providing me with a competitive edge and the foundation to excel as a blo</w:t>
+      </w:r>
+      <w:r>
+        <w:rPr>
+          <w:rFonts w:ascii="Arial" w:hAnsi="Arial" w:cs="Arial"/>
+          <w:color w:val="000000"/>
+          <w:sz w:val="22"/>
+          <w:szCs w:val="22"/>
+        </w:rPr>
+        <w:t>ckchain developer in the future.</w:t>
+      </w:r>
       <w:bookmarkStart w:id="0" w:name="_GoBack"/>
       <w:bookmarkEnd w:id="0"/>
-      <w:r>
-        <w:rPr>
-          <w:rFonts w:ascii="Arial" w:hAnsi="Arial" w:cs="Arial"/>
-          <w:color w:val="000000"/>
-          <w:sz w:val="22"/>
-          <w:szCs w:val="22"/>
-        </w:rPr>
-        <w:t xml:space="preserve"> understanding of fundamental concepts</w:t>
-      </w:r>
-      <w:r>
-        <w:rPr>
-          <w:rFonts w:ascii="Arial" w:hAnsi="Arial" w:cs="Arial"/>
-          <w:color w:val="000000"/>
-          <w:sz w:val="22"/>
-          <w:szCs w:val="22"/>
-        </w:rPr>
-        <w:t>.</w:t>
-      </w:r>
-    </w:p>
-    <w:p>
-      <w:pPr>
-        <w:pStyle w:val="NormalWeb"/>
-        <w:spacing w:before="240" w:beforeAutospacing="0" w:after="240" w:afterAutospacing="0"/>
-        <w:rPr>
-          <w:rFonts w:ascii="Arial" w:hAnsi="Arial" w:cs="Arial"/>
-          <w:color w:val="000000"/>
-          <w:sz w:val="22"/>
-          <w:szCs w:val="22"/>
-        </w:rPr>
-      </w:pPr>
-      <w:r>
-        <w:rPr>
-          <w:rFonts w:ascii="Arial" w:hAnsi="Arial" w:cs="Arial"/>
-          <w:color w:val="000000"/>
-          <w:sz w:val="22"/>
-          <w:szCs w:val="22"/>
-        </w:rPr>
-        <w:t xml:space="preserve">I pursued my undergraduate degree in Computer Science at MES College of Engineering, Pune, affiliated with the esteemed Savitribai Phule Pune University. </w:t>
-      </w:r>
-      <w:r>
-        <w:rPr>
-          <w:rFonts w:ascii="Arial" w:hAnsi="Arial" w:cs="Arial"/>
-          <w:color w:val="000000"/>
-          <w:sz w:val="22"/>
-          <w:szCs w:val="22"/>
-        </w:rPr>
-        <w:t xml:space="preserve">During my first year, I had the opportunity to delve into the fundamentals of programming and data structures, discovering their practical applications in problem solving. I developed a particular interest in data structures and their adaptability to solve </w:t>
-      </w:r>
-      <w:r>
-        <w:rPr>
-          <w:rFonts w:ascii="Arial" w:hAnsi="Arial" w:cs="Arial"/>
-          <w:color w:val="000000"/>
-          <w:sz w:val="22"/>
-          <w:szCs w:val="22"/>
-        </w:rPr>
-        <w:t xml:space="preserve">various problems depending upon the unique characteristic of each data structure being used. Having learned some of these concepts beforehand in junior college, I was able to </w:t>
-      </w:r>
-      <w:r>
-        <w:rPr>
-          <w:rFonts w:ascii="Arial" w:hAnsi="Arial" w:cs="Arial"/>
-          <w:color w:val="000000"/>
-          <w:sz w:val="22"/>
-          <w:szCs w:val="22"/>
-        </w:rPr>
-        <w:t>share some of knowledge with my classmates which helped me gain a deeper understanding of the</w:t>
-      </w:r>
-      <w:r>
-        <w:rPr>
-          <w:rFonts w:ascii="Arial" w:hAnsi="Arial" w:cs="Arial"/>
-          <w:color w:val="000000"/>
-          <w:sz w:val="22"/>
-          <w:szCs w:val="22"/>
-        </w:rPr>
-        <w:t>se</w:t>
-      </w:r>
-      <w:r>
-        <w:rPr>
-          <w:rFonts w:ascii="Arial" w:hAnsi="Arial" w:cs="Arial"/>
-          <w:color w:val="000000"/>
-          <w:sz w:val="22"/>
-          <w:szCs w:val="22"/>
-        </w:rPr>
-        <w:t xml:space="preserve"> subject</w:t>
-      </w:r>
-      <w:r>
-        <w:rPr>
-          <w:rFonts w:ascii="Arial" w:hAnsi="Arial" w:cs="Arial"/>
-          <w:color w:val="000000"/>
-          <w:sz w:val="22"/>
-          <w:szCs w:val="22"/>
-        </w:rPr>
-        <w:t>s</w:t>
-      </w:r>
-      <w:r>
-        <w:rPr>
-          <w:rFonts w:ascii="Arial" w:hAnsi="Arial" w:cs="Arial"/>
-          <w:color w:val="000000"/>
-          <w:sz w:val="22"/>
-          <w:szCs w:val="22"/>
-        </w:rPr>
-        <w:t>.</w:t>
-      </w:r>
-      <w:r>
-        <w:rPr>
-          <w:rFonts w:ascii="Arial" w:hAnsi="Arial" w:cs="Arial"/>
-          <w:color w:val="000000"/>
-          <w:sz w:val="22"/>
-          <w:szCs w:val="22"/>
-        </w:rPr>
-        <w:t xml:space="preserve"> Additionally, I became a member of my college’s Google Developer Students Club, where I actively participated in coding competitions and hackathons, further honing my skills and cultivating a genuine interest for practical application in real world scenarios.</w:t>
-      </w:r>
-    </w:p>
-    <w:p>
-      <w:pPr>
-        <w:pStyle w:val="NormalWeb"/>
-        <w:spacing w:before="240" w:beforeAutospacing="0" w:after="240" w:afterAutospacing="0"/>
-        <w:rPr>
-          <w:rFonts w:ascii="Arial" w:hAnsi="Arial" w:cs="Arial"/>
-          <w:color w:val="000000"/>
-          <w:sz w:val="22"/>
-          <w:szCs w:val="22"/>
-        </w:rPr>
-      </w:pPr>
-      <w:r>
-        <w:rPr>
-          <w:rFonts w:ascii="Arial" w:hAnsi="Arial" w:cs="Arial"/>
-          <w:color w:val="000000"/>
-          <w:sz w:val="22"/>
-          <w:szCs w:val="22"/>
-        </w:rPr>
-        <w:t>During my second year in college, as the first wave of COVID-19 pandemic hit my city, leading to a sudden shift in online classes. While this transition disrupted many of the extracurricular activities I had been engaged in, I tried to make best of a difficult situation and use the extra time to further my knowledge and skills. It was during this period that I decided to take online course</w:t>
-      </w:r>
-      <w:r>
-        <w:rPr>
-          <w:rFonts w:ascii="Arial" w:hAnsi="Arial" w:cs="Arial"/>
-          <w:color w:val="000000"/>
-          <w:sz w:val="22"/>
-          <w:szCs w:val="22"/>
-        </w:rPr>
-        <w:t>s</w:t>
-      </w:r>
-      <w:r>
-        <w:rPr>
-          <w:rFonts w:ascii="Arial" w:hAnsi="Arial" w:cs="Arial"/>
-          <w:color w:val="000000"/>
-          <w:sz w:val="22"/>
-          <w:szCs w:val="22"/>
-        </w:rPr>
-        <w:t xml:space="preserve"> to delve in web technology, the very field that had sparked my initial intere</w:t>
-      </w:r>
-      <w:r>
-        <w:rPr>
-          <w:rFonts w:ascii="Arial" w:hAnsi="Arial" w:cs="Arial"/>
-          <w:color w:val="000000"/>
-          <w:sz w:val="22"/>
-          <w:szCs w:val="22"/>
-        </w:rPr>
-        <w:t>st in computer science. I learned</w:t>
-      </w:r>
-      <w:r>
-        <w:rPr>
-          <w:rFonts w:ascii="Arial" w:hAnsi="Arial" w:cs="Arial"/>
-          <w:color w:val="000000"/>
-          <w:sz w:val="22"/>
-          <w:szCs w:val="22"/>
-        </w:rPr>
-        <w:t xml:space="preserve"> how to create fully functional websites, mastering the ReactJS framework for front-end development and building robust backend servers using NodeJs. These servers not only handled authentication and  API calls from the front end but also seamlessly interacted with databases, allowing for data storage and modification. To leverage the skills acquired during the lockdown, a classmate and I initiated a start-up venture, providing services to the local businesses transitioning to online platforms due to the pandemic. Our first significant client, Cyberking Capitals, an investment consultancy company, entrusted us with their project. In my role as the system architect, I was tasked with ensuring that our product not only met all the client’s requirements but also maintained high-quality standards. This experience proved invaluable in developing my technical and project management skills, setting the stage for my future endeavours in computer science.</w:t>
-      </w:r>
-    </w:p>
-    <w:p>
-      <w:pPr>
-        <w:pStyle w:val="NormalWeb"/>
-        <w:spacing w:before="240" w:beforeAutospacing="0" w:after="240" w:afterAutospacing="0"/>
-        <w:rPr>
-          <w:rFonts w:ascii="Arial" w:hAnsi="Arial" w:cs="Arial"/>
-          <w:color w:val="000000"/>
-          <w:sz w:val="22"/>
-          <w:szCs w:val="22"/>
-        </w:rPr>
-      </w:pPr>
-      <w:r>
-        <w:rPr>
-          <w:rFonts w:ascii="Arial" w:hAnsi="Arial" w:cs="Arial"/>
-          <w:color w:val="000000"/>
-          <w:sz w:val="22"/>
-          <w:szCs w:val="22"/>
-        </w:rPr>
-        <w:t xml:space="preserve">The unique set of requirements from Cyberking Capitals, necessitated the development of two distinct websites. The first was a brochure website designed to showcase the company’s products and services while allowing potential clients to register for a callback, referred to as “leads” in the system. The second, which I had the opportunity to architect, </w:t>
-      </w:r>
-      <w:r>
-        <w:rPr>
-          <w:rFonts w:ascii="Arial" w:hAnsi="Arial" w:cs="Arial"/>
-          <w:color w:val="000000"/>
-          <w:sz w:val="22"/>
-          <w:szCs w:val="22"/>
-        </w:rPr>
-        <w:t xml:space="preserve">was a management website tailored for the company’s employees, each with specific roles such as telecallers, managers, and administrators. The platform enabled leads to be efficiently </w:t>
-      </w:r>
-      <w:r>
-        <w:rPr>
-          <w:rFonts w:ascii="Arial" w:hAnsi="Arial" w:cs="Arial"/>
-          <w:color w:val="000000"/>
-          <w:sz w:val="22"/>
-          <w:szCs w:val="22"/>
-        </w:rPr>
-        <w:t xml:space="preserve">batched and assigned to telecallers or managers. User credentials were securely stored in an encrypted format within an SQL database. Registered users could login in, view, and update lead information in a tabular format. Manager’s had the oversight of the telecaller’s work, while administrators enjoyed a holistic view of the entire system, complete with additional telemetry data such as the number of new leads and successful onboardings. </w:t>
-      </w:r>
-      <w:r>
-        <w:rPr>
-          <w:rFonts w:ascii="Arial" w:hAnsi="Arial" w:cs="Arial"/>
-          <w:color w:val="000000"/>
-          <w:sz w:val="22"/>
-          <w:szCs w:val="22"/>
-        </w:rPr>
-        <w:t xml:space="preserve">The registration of new users, lead assignment, and data viewing and updating were accomplished through calls to the backend server's API, constructed using NodeJS and </w:t>
-      </w:r>
-      <w:r>
-        <w:rPr>
-          <w:rFonts w:ascii="Arial" w:hAnsi="Arial" w:cs="Arial"/>
-          <w:color w:val="000000"/>
-          <w:sz w:val="22"/>
-          <w:szCs w:val="22"/>
-        </w:rPr>
-        <w:lastRenderedPageBreak/>
-        <w:t>ExpressJS. This backend acted as a bridge between the PostgreSQL database and the frontend, performing intermediate processing, including authentication, pagination of database records, and data extraction for presentation to administrators</w:t>
-      </w:r>
-      <w:r>
-        <w:rPr>
-          <w:rFonts w:ascii="Arial" w:hAnsi="Arial" w:cs="Arial"/>
-          <w:color w:val="000000"/>
-          <w:sz w:val="22"/>
-          <w:szCs w:val="22"/>
-        </w:rPr>
-        <w:t xml:space="preserve">. </w:t>
-      </w:r>
-      <w:r>
-        <w:rPr>
-          <w:rFonts w:ascii="Arial" w:hAnsi="Arial" w:cs="Arial"/>
-          <w:color w:val="000000"/>
-          <w:sz w:val="22"/>
-          <w:szCs w:val="22"/>
-        </w:rPr>
-        <w:t>Initially, the system operated seamlessly for up to 10,000 leads. However, as the number of leads and client requirements grew, we encountered both technical and non-technical challenges. On the technical side, we faced issues with inefficient application state management, which led to UI lag. To address this, I implemented Redux, a JavaScript library for centralized state management, decoupling components and improving the user experience. We also adopted GraphQL to streamline network calls, reducing latency when loading the UI.</w:t>
-      </w:r>
-      <w:r>
-        <w:rPr>
-          <w:rFonts w:ascii="Arial" w:hAnsi="Arial" w:cs="Arial"/>
-          <w:color w:val="000000"/>
-          <w:sz w:val="22"/>
-          <w:szCs w:val="22"/>
-        </w:rPr>
-        <w:t xml:space="preserve"> Around the same time, I was learning </w:t>
-      </w:r>
-      <w:r>
-        <w:rPr>
-          <w:rFonts w:ascii="Arial" w:hAnsi="Arial" w:cs="Arial"/>
-          <w:color w:val="000000"/>
-          <w:sz w:val="22"/>
-          <w:szCs w:val="22"/>
-        </w:rPr>
-        <w:t>database management concepts in college, learning about entity-relationship models, normal forms, and optimized querying. Applying this knowledge, we restructured our database, eliminating redundancy and optimizing queries for enhanced performance. Additionally, we offloaded frequent database tasks to stored procedures</w:t>
-      </w:r>
-      <w:r>
-        <w:rPr>
-          <w:rFonts w:ascii="Arial" w:hAnsi="Arial" w:cs="Arial"/>
-          <w:color w:val="000000"/>
-          <w:sz w:val="22"/>
-          <w:szCs w:val="22"/>
-        </w:rPr>
-        <w:t xml:space="preserve">. </w:t>
-      </w:r>
-      <w:r>
-        <w:rPr>
-          <w:rFonts w:ascii="Arial" w:hAnsi="Arial" w:cs="Arial"/>
-          <w:color w:val="000000"/>
-          <w:sz w:val="22"/>
-          <w:szCs w:val="22"/>
-        </w:rPr>
-        <w:t>Beyond these technical challenges, our startup experience taught us valuable lessons in project management. We transitioned from the traditional waterfall methodology to the agile approach, facilitating regular requirement discussions, documentation, and efficient project scheduling.</w:t>
-      </w:r>
-      <w:r>
-        <w:rPr>
-          <w:rFonts w:ascii="Arial" w:hAnsi="Arial" w:cs="Arial"/>
-          <w:color w:val="000000"/>
-          <w:sz w:val="22"/>
-          <w:szCs w:val="22"/>
-        </w:rPr>
-        <w:t xml:space="preserve"> All these experiences not only helped me to hone my skills but also provided a practical understanding of the concepts I learned in college, reinforcing their real world revelance.</w:t>
-      </w:r>
-    </w:p>
-    <w:p>
-      <w:pPr>
-        <w:pStyle w:val="NormalWeb"/>
-        <w:spacing w:before="240" w:beforeAutospacing="0" w:after="240" w:afterAutospacing="0"/>
-        <w:rPr>
-          <w:rFonts w:ascii="Arial" w:hAnsi="Arial" w:cs="Arial"/>
-          <w:color w:val="000000"/>
-          <w:sz w:val="22"/>
-          <w:szCs w:val="22"/>
-        </w:rPr>
-      </w:pPr>
-      <w:r>
-        <w:rPr>
-          <w:rFonts w:ascii="Arial" w:hAnsi="Arial" w:cs="Arial"/>
-          <w:color w:val="000000"/>
-          <w:sz w:val="22"/>
-          <w:szCs w:val="22"/>
-        </w:rPr>
-        <w:t>During my final year of undergraduate studies, I was exploring about the future of web technology which led me into emerging concepts like web3 and decentralized applications. In the course of my research, I learned about blockchain technology and its huge potential. I learned how the combination of public key cryptography and various consensus mechanisms ensures the immutability and tamper-proof nature of a distributed ledger.</w:t>
-      </w:r>
-      <w:r>
-        <w:rPr>
-          <w:rFonts w:ascii="Arial" w:hAnsi="Arial" w:cs="Arial"/>
-          <w:color w:val="000000"/>
-          <w:sz w:val="22"/>
-          <w:szCs w:val="22"/>
-        </w:rPr>
-        <w:t xml:space="preserve"> Additionally, I became acquainted with Hyperledger Fabric, which offers a suite of blockchain frameworks and tools for diverse business use cases, ranging from healthcare to supply chain and finance. I have currently enrolled in online courses</w:t>
-      </w:r>
-      <w:r>
-        <w:rPr>
-          <w:rFonts w:ascii="Arial" w:hAnsi="Arial" w:cs="Arial"/>
-          <w:color w:val="000000"/>
-          <w:sz w:val="22"/>
-          <w:szCs w:val="22"/>
-        </w:rPr>
-        <w:t xml:space="preserve"> to further my knowledge in these technologies.</w:t>
-      </w:r>
-    </w:p>
-    <w:p>
-      <w:pPr>
-        <w:pStyle w:val="NormalWeb"/>
-        <w:spacing w:before="240" w:beforeAutospacing="0" w:after="240" w:afterAutospacing="0"/>
-        <w:rPr>
-          <w:rFonts w:ascii="Arial" w:hAnsi="Arial" w:cs="Arial"/>
-          <w:color w:val="000000"/>
-          <w:sz w:val="22"/>
-          <w:szCs w:val="22"/>
-        </w:rPr>
-      </w:pPr>
-      <w:r>
-        <w:rPr>
-          <w:rFonts w:ascii="Arial" w:hAnsi="Arial" w:cs="Arial"/>
-          <w:color w:val="000000"/>
-          <w:sz w:val="22"/>
-          <w:szCs w:val="22"/>
-        </w:rPr>
-        <w:t xml:space="preserve">Following graduation, I joined Persistent Systems Limited as a full-stack developer and became part of healthcare project focused on digital medication prescriptions. In this role, I learned how to build software solutions </w:t>
-      </w:r>
-      <w:r>
-        <w:rPr>
-          <w:rFonts w:ascii="Arial" w:hAnsi="Arial" w:cs="Arial"/>
-          <w:color w:val="000000"/>
-          <w:sz w:val="22"/>
-          <w:szCs w:val="22"/>
-        </w:rPr>
-        <w:t xml:space="preserve">using micro services architecture, initially working as a backend developer configuring Azure functions using the .NET framework and deploying them to implement business logic. I was quickly promoted to </w:t>
-      </w:r>
-      <w:r>
-        <w:rPr>
-          <w:rFonts w:ascii="Arial" w:hAnsi="Arial" w:cs="Arial"/>
-          <w:color w:val="000000"/>
-          <w:sz w:val="22"/>
-          <w:szCs w:val="22"/>
-        </w:rPr>
-        <w:t>fullstack developer, responsible for implementing end-to-end functionality for new features and modules. I worked with the Blazor framework to create responsive frontends that communicated with Azure functions in the backend via Azure API Management Service. Additionally, I also worked with Azure Data Factory for ETL operations on stored data and developed PowerShell scripts to facilitate data transformation and migration between Azure database resources.</w:t>
-      </w:r>
-    </w:p>
-    <w:p>
-      <w:pPr>
-        <w:pStyle w:val="NormalWeb"/>
-        <w:spacing w:before="240" w:beforeAutospacing="0" w:after="240" w:afterAutospacing="0"/>
-        <w:rPr>
-          <w:rFonts w:ascii="Arial" w:hAnsi="Arial" w:cs="Arial"/>
-          <w:color w:val="000000"/>
-          <w:sz w:val="22"/>
-          <w:szCs w:val="22"/>
-        </w:rPr>
-      </w:pPr>
-      <w:r>
-        <w:rPr>
-          <w:rFonts w:ascii="Arial" w:hAnsi="Arial" w:cs="Arial"/>
-          <w:color w:val="000000"/>
-          <w:sz w:val="22"/>
-          <w:szCs w:val="22"/>
-        </w:rPr>
-        <w:t>During my tenure at the company, I have gained valuable insights into how digital systems are leveraged in the healthcare domain to enhance the quality of patient treatment, support healthcare providers, and aid research companies. I also acquired knowledge about the regulations and compliance requirements governing digital healthcare systems, particularly in safeguarding patient data and ensuring security. I was interested in applying the blockchain technology to healthcare domain. I am currently conducting research involving hyperledger Fabric, it aims at exploring solutions which could streamline the storage and exchange of healthcare information, including Electronic Health Records(EHRs) and Personal Health Record(PHRs)</w:t>
-      </w:r>
-      <w:r>
-        <w:rPr>
-          <w:rFonts w:ascii="Arial" w:hAnsi="Arial" w:cs="Arial"/>
-          <w:color w:val="000000"/>
-          <w:sz w:val="22"/>
-          <w:szCs w:val="22"/>
-        </w:rPr>
-        <w:t xml:space="preserve"> leveraging the tamper-proof and security of blockchain technology. The goal is to centralize data storage, enhance interoperability, and maintain the integrity, security, and privacy of this information. Ultimately, such solutions could empower healthcare providers to deliver personalized care to their patients more efficiently. </w:t>
-      </w:r>
-    </w:p>
-    <w:p>
-      <w:pPr>
-        <w:pStyle w:val="NormalWeb"/>
-        <w:spacing w:before="240" w:beforeAutospacing="0" w:after="240" w:afterAutospacing="0"/>
-        <w:rPr>
-          <w:rFonts w:ascii="Arial" w:hAnsi="Arial" w:cs="Arial"/>
-          <w:color w:val="000000"/>
-          <w:sz w:val="22"/>
-          <w:szCs w:val="22"/>
-        </w:rPr>
-      </w:pPr>
-      <w:r>
-        <w:rPr>
-          <w:rFonts w:ascii="Arial" w:hAnsi="Arial" w:cs="Arial"/>
-          <w:color w:val="000000"/>
-          <w:sz w:val="22"/>
-          <w:szCs w:val="22"/>
-        </w:rPr>
-        <w:lastRenderedPageBreak/>
-        <w:t>Despite being very active academically, I was equally passionate about sports, especially soccer. Being a very competitive person, the game provided me with an outlet for my competitive spirit, and allowed me to push and exceed my boundaries and fostered personal growth. Playing football instilled in me the values of hard work and persistence, and made me realise that no success comes without hardwork. These principles have stayed with me and transcended the field , influencing various aspects of my life. As an introverted individual, stepping onto the field and playing in front of a crowd and securing victories helped me bolster my confidence, and taught me the transf</w:t>
-      </w:r>
-      <w:r>
-        <w:rPr>
-          <w:rFonts w:ascii="Arial" w:hAnsi="Arial" w:cs="Arial"/>
-          <w:color w:val="000000"/>
-          <w:sz w:val="22"/>
-          <w:szCs w:val="22"/>
-        </w:rPr>
-        <w:t xml:space="preserve">ormative power of stepping out </w:t>
-      </w:r>
-      <w:r>
-        <w:rPr>
-          <w:rFonts w:ascii="Arial" w:hAnsi="Arial" w:cs="Arial"/>
-          <w:color w:val="000000"/>
-          <w:sz w:val="22"/>
-          <w:szCs w:val="22"/>
-        </w:rPr>
-        <w:t xml:space="preserve">of one’s comfort zone. As a part of the team, </w:t>
-      </w:r>
-      <w:r>
-        <w:rPr>
-          <w:rFonts w:ascii="Arial" w:hAnsi="Arial" w:cs="Arial"/>
-          <w:color w:val="000000"/>
-          <w:sz w:val="22"/>
-          <w:szCs w:val="22"/>
-        </w:rPr>
-        <w:t xml:space="preserve">we achieved many milestones, finishing as runner-up in the AIT Sports Fest, a state-level inter-collegiate tournament, and clinching victory </w:t>
-      </w:r>
-      <w:r>
-        <w:rPr>
-          <w:rFonts w:ascii="Arial" w:hAnsi="Arial" w:cs="Arial"/>
-          <w:color w:val="000000"/>
-          <w:sz w:val="22"/>
-          <w:szCs w:val="22"/>
-        </w:rPr>
-        <w:tab/>
-        <w:t>in the Shahu Trophy, another prestigious state-level soccer tournament organised by AI</w:t>
-      </w:r>
-      <w:r>
-        <w:rPr>
-          <w:rFonts w:ascii="Arial" w:hAnsi="Arial" w:cs="Arial"/>
-          <w:color w:val="000000"/>
-          <w:sz w:val="22"/>
-          <w:szCs w:val="22"/>
-        </w:rPr>
-        <w:t xml:space="preserve">SSMS College being </w:t>
-      </w:r>
-      <w:r>
-        <w:rPr>
-          <w:rFonts w:ascii="Arial" w:hAnsi="Arial" w:cs="Arial"/>
-          <w:color w:val="000000"/>
-          <w:sz w:val="22"/>
-          <w:szCs w:val="22"/>
-        </w:rPr>
-        <w:t>some of the notable ones.</w:t>
-      </w:r>
-      <w:r>
-        <w:rPr>
-          <w:rFonts w:ascii="Arial" w:hAnsi="Arial" w:cs="Arial"/>
-          <w:color w:val="000000"/>
-          <w:sz w:val="22"/>
-          <w:szCs w:val="22"/>
-        </w:rPr>
-        <w:t xml:space="preserve"> These experiences </w:t>
-      </w:r>
-      <w:r>
-        <w:rPr>
-          <w:rFonts w:ascii="Arial" w:hAnsi="Arial" w:cs="Arial"/>
-          <w:color w:val="000000"/>
-          <w:sz w:val="22"/>
-          <w:szCs w:val="22"/>
-        </w:rPr>
-        <w:t>reinforced the notion that teamwork, determination and self-improvement are integral components of success, both on and off the field.</w:t>
-      </w:r>
-      <w:r>
-        <w:rPr>
-          <w:rFonts w:ascii="Arial" w:hAnsi="Arial" w:cs="Arial"/>
-          <w:color w:val="000000"/>
-          <w:sz w:val="22"/>
-          <w:szCs w:val="22"/>
-        </w:rPr>
-        <w:t xml:space="preserve"> </w:t>
-      </w:r>
-    </w:p>
-    <w:p>
-      <w:pPr>
-        <w:pStyle w:val="NormalWeb"/>
-        <w:spacing w:before="240" w:beforeAutospacing="0" w:after="240" w:afterAutospacing="0"/>
-        <w:rPr>
-          <w:rFonts w:ascii="Arial" w:hAnsi="Arial" w:cs="Arial"/>
-          <w:color w:val="000000"/>
-          <w:sz w:val="22"/>
-          <w:szCs w:val="22"/>
-        </w:rPr>
-      </w:pPr>
-      <w:r>
-        <w:rPr>
-          <w:rFonts w:ascii="Arial" w:hAnsi="Arial" w:cs="Arial"/>
-          <w:color w:val="000000"/>
-          <w:sz w:val="22"/>
-          <w:szCs w:val="22"/>
-        </w:rPr>
-        <w:t xml:space="preserve">Considering the combined technical knowledge I have </w:t>
-      </w:r>
-      <w:r>
-        <w:rPr>
-          <w:rFonts w:ascii="Arial" w:hAnsi="Arial" w:cs="Arial"/>
-          <w:color w:val="000000"/>
-          <w:sz w:val="22"/>
-          <w:szCs w:val="22"/>
-        </w:rPr>
-        <w:t xml:space="preserve">gained </w:t>
-      </w:r>
-      <w:r>
-        <w:rPr>
-          <w:rFonts w:ascii="Arial" w:hAnsi="Arial" w:cs="Arial"/>
-          <w:color w:val="000000"/>
-          <w:sz w:val="22"/>
-          <w:szCs w:val="22"/>
-        </w:rPr>
-        <w:t xml:space="preserve">during my undergraduate studies, my experience being a part of a start-up environment focused mainly on web technology, my current role as a full-stack developer, and learning about blockchain technology and its potential to create digital platforms that are more secure, interoperable and private. I am driven to </w:t>
-      </w:r>
-      <w:r>
-        <w:rPr>
-          <w:rFonts w:ascii="Arial" w:hAnsi="Arial" w:cs="Arial"/>
-          <w:color w:val="000000"/>
-          <w:sz w:val="22"/>
-          <w:szCs w:val="22"/>
-        </w:rPr>
-        <w:t>pursue a career where I can combine these skills together</w:t>
-      </w:r>
-      <w:r>
-        <w:rPr>
-          <w:rFonts w:ascii="Arial" w:hAnsi="Arial" w:cs="Arial"/>
-          <w:color w:val="000000"/>
-          <w:sz w:val="22"/>
-          <w:szCs w:val="22"/>
-        </w:rPr>
-        <w:t>. I aim to become a blockchain developer developing decentralized applications capable of revolutionizing the current industry standards. These applications have the potential to make digital platforms more secure, interoperable, and private, making trustless, censorship-resistant, and globally accessible software solutions a standard, shifting the ownership and control of any digital information from centralized entities to a distributed network of users. However, I firmly believe mastering this skill begins with mastering the basics. Blockchain technology is built upon the fundamental concepts of computer networking, cryptography, and distributed systems. Consequently, I am convinced that pursuing a master’s degree in computer science is a crucial step towards gaining a comprehensive understanding of these core concepts, providing me with a competitive edge and the foundation to excel as a blockchain developer in the future.</w:t>
-      </w:r>
-    </w:p>
-    <w:p>
-      <w:pPr>
-        <w:pStyle w:val="NormalWeb"/>
-        <w:spacing w:before="240" w:beforeAutospacing="0" w:after="240" w:afterAutospacing="0"/>
-        <w:rPr>
-          <w:rFonts w:ascii="Arial" w:hAnsi="Arial" w:cs="Arial"/>
-          <w:color w:val="000000"/>
-          <w:sz w:val="22"/>
-          <w:szCs w:val="22"/>
-        </w:rPr>
-      </w:pPr>
-      <w:r>
-        <w:rPr>
-          <w:rFonts w:ascii="Arial" w:hAnsi="Arial" w:cs="Arial"/>
-          <w:color w:val="000000"/>
-          <w:sz w:val="22"/>
-          <w:szCs w:val="22"/>
-        </w:rPr>
-        <w:t>College specific paragraphs describing how I checked their programme and how it very impressive and I am convinced that it would be helpful to me</w:t>
-      </w:r>
-      <w:r>
-        <w:rPr>
-          <w:rFonts w:ascii="Arial" w:hAnsi="Arial" w:cs="Arial"/>
-          <w:color w:val="000000"/>
-          <w:sz w:val="22"/>
-          <w:szCs w:val="22"/>
-        </w:rPr>
-        <w:t xml:space="preserve"> and include some work </w:t>
-      </w:r>
-      <w:r>
-        <w:rPr>
-          <w:rFonts w:ascii="Arial" w:hAnsi="Arial" w:cs="Arial"/>
-          <w:color w:val="000000"/>
-          <w:sz w:val="22"/>
-          <w:szCs w:val="22"/>
-        </w:rPr>
-        <w:t>of the professors working there</w:t>
-      </w:r>
-      <w:r>
-        <w:rPr>
-          <w:rFonts w:ascii="Arial" w:hAnsi="Arial" w:cs="Arial"/>
-          <w:color w:val="000000"/>
-          <w:sz w:val="22"/>
-          <w:szCs w:val="22"/>
-        </w:rPr>
-        <w:t>.</w:t>
-      </w:r>
-    </w:p>
-    <w:p>
-      <w:pPr>
-        <w:rPr>
-          <w:lang w:eastAsia="en-IN"/>
-        </w:rPr>
-      </w:pPr>
-    </w:p>
-    <w:p>
-      <w:pPr>
-        <w:rPr>
-          <w:lang w:eastAsia="en-IN"/>
-        </w:rPr>
-      </w:pPr>
     </w:p>
     <w:p>
       <w:pPr>
@@ -1633,7 +1682,7 @@
 </file>
 
 <file path=customXml/itemProps1.xml><?xml version="1.0" encoding="utf-8"?>
-<ds:datastoreItem xmlns:ds="http://schemas.openxmlformats.org/officeDocument/2006/customXml" ds:itemID="{E1DCB11E-6262-48CF-BB8F-25CB94EC966C}">
+<ds:datastoreItem xmlns:ds="http://schemas.openxmlformats.org/officeDocument/2006/customXml" ds:itemID="{29DB0650-36B1-4210-9A5A-C00F33C5D8D1}">
   <ds:schemaRefs>
     <ds:schemaRef ds:uri="http://schemas.openxmlformats.org/officeDocument/2006/bibliography"/>
   </ds:schemaRefs>

</xml_diff>

<commit_message>
Update last 2 paragraphs describing motivation behind pursuing masters
</commit_message>
<xml_diff>
--- a/SOP.docx
+++ b/SOP.docx
@@ -161,7 +161,47 @@
           <w:sz w:val="22"/>
           <w:szCs w:val="22"/>
         </w:rPr>
-        <w:t xml:space="preserve">I pursued my undergraduate degree in Computer Science at MES College of Engineering, Pune, affiliated with the esteemed Savitribai Phule Pune University. </w:t>
+        <w:t xml:space="preserve">I pursued my undergraduate degree in Computer Science at MES College of Engineering, Pune, affiliated with the esteemed </w:t>
+      </w:r>
+      <w:proofErr w:type="spellStart"/>
+      <w:r>
+        <w:rPr>
+          <w:rFonts w:ascii="Arial" w:hAnsi="Arial" w:cs="Arial"/>
+          <w:color w:val="000000"/>
+          <w:sz w:val="22"/>
+          <w:szCs w:val="22"/>
+        </w:rPr>
+        <w:t>Savitribai</w:t>
+      </w:r>
+      <w:proofErr w:type="spellEnd"/>
+      <w:r>
+        <w:rPr>
+          <w:rFonts w:ascii="Arial" w:hAnsi="Arial" w:cs="Arial"/>
+          <w:color w:val="000000"/>
+          <w:sz w:val="22"/>
+          <w:szCs w:val="22"/>
+        </w:rPr>
+        <w:t xml:space="preserve"> </w:t>
+      </w:r>
+      <w:proofErr w:type="spellStart"/>
+      <w:r>
+        <w:rPr>
+          <w:rFonts w:ascii="Arial" w:hAnsi="Arial" w:cs="Arial"/>
+          <w:color w:val="000000"/>
+          <w:sz w:val="22"/>
+          <w:szCs w:val="22"/>
+        </w:rPr>
+        <w:t>Phule</w:t>
+      </w:r>
+      <w:proofErr w:type="spellEnd"/>
+      <w:r>
+        <w:rPr>
+          <w:rFonts w:ascii="Arial" w:hAnsi="Arial" w:cs="Arial"/>
+          <w:color w:val="000000"/>
+          <w:sz w:val="22"/>
+          <w:szCs w:val="22"/>
+        </w:rPr>
+        <w:t xml:space="preserve"> Pune University. </w:t>
       </w:r>
       <w:r>
         <w:rPr>
@@ -233,7 +273,27 @@
           <w:sz w:val="22"/>
           <w:szCs w:val="22"/>
         </w:rPr>
-        <w:t xml:space="preserve"> Additionally, I became a member of my college’s Google Developer Students Club, where I actively participated in coding competitions and hackathons, further honing my skills and cultivating a genuine interest for practical application in real world scenarios.</w:t>
+        <w:t xml:space="preserve"> Additionally, I became a member of my college’s Google Developer Students Club, where I actively participated in coding competitions and </w:t>
+      </w:r>
+      <w:proofErr w:type="spellStart"/>
+      <w:r>
+        <w:rPr>
+          <w:rFonts w:ascii="Arial" w:hAnsi="Arial" w:cs="Arial"/>
+          <w:color w:val="000000"/>
+          <w:sz w:val="22"/>
+          <w:szCs w:val="22"/>
+        </w:rPr>
+        <w:t>hackathons</w:t>
+      </w:r>
+      <w:proofErr w:type="spellEnd"/>
+      <w:r>
+        <w:rPr>
+          <w:rFonts w:ascii="Arial" w:hAnsi="Arial" w:cs="Arial"/>
+          <w:color w:val="000000"/>
+          <w:sz w:val="22"/>
+          <w:szCs w:val="22"/>
+        </w:rPr>
+        <w:t>, further honing my skills and cultivating a genuine interest for practical application in real world scenarios.</w:t>
       </w:r>
     </w:p>
     <w:p>
@@ -290,7 +350,87 @@
           <w:sz w:val="22"/>
           <w:szCs w:val="22"/>
         </w:rPr>
-        <w:t xml:space="preserve"> how to create fully functional websites, mastering the ReactJS framework for front-end development and building robust backend servers using NodeJs. These servers not only handled authentication and  API calls from the front end but also seamlessly interacted with databases, allowing for data storage and modification. To leverage the skills acquired during the lockdown, a classmate and I initiated a start-up venture, providing services to the local businesses transitioning to online platforms due to the pandemic. Our first significant client, Cyberking Capitals, an investment consultancy company, entrusted us with their project. In my role as the system architect, I was tasked with ensuring that our product not only met all the client’s requirements but also maintained high-quality standards. This experience proved invaluable in developing my technical and project management skills, setting the stage for my future endeavours in computer science.</w:t>
+        <w:t xml:space="preserve"> how to create fully functional websites, mastering the </w:t>
+      </w:r>
+      <w:proofErr w:type="spellStart"/>
+      <w:r>
+        <w:rPr>
+          <w:rFonts w:ascii="Arial" w:hAnsi="Arial" w:cs="Arial"/>
+          <w:color w:val="000000"/>
+          <w:sz w:val="22"/>
+          <w:szCs w:val="22"/>
+        </w:rPr>
+        <w:t>ReactJS</w:t>
+      </w:r>
+      <w:proofErr w:type="spellEnd"/>
+      <w:r>
+        <w:rPr>
+          <w:rFonts w:ascii="Arial" w:hAnsi="Arial" w:cs="Arial"/>
+          <w:color w:val="000000"/>
+          <w:sz w:val="22"/>
+          <w:szCs w:val="22"/>
+        </w:rPr>
+        <w:t xml:space="preserve"> framework for front-end development and building robust backend servers using </w:t>
+      </w:r>
+      <w:proofErr w:type="spellStart"/>
+      <w:r>
+        <w:rPr>
+          <w:rFonts w:ascii="Arial" w:hAnsi="Arial" w:cs="Arial"/>
+          <w:color w:val="000000"/>
+          <w:sz w:val="22"/>
+          <w:szCs w:val="22"/>
+        </w:rPr>
+        <w:t>NodeJs</w:t>
+      </w:r>
+      <w:proofErr w:type="spellEnd"/>
+      <w:r>
+        <w:rPr>
+          <w:rFonts w:ascii="Arial" w:hAnsi="Arial" w:cs="Arial"/>
+          <w:color w:val="000000"/>
+          <w:sz w:val="22"/>
+          <w:szCs w:val="22"/>
+        </w:rPr>
+        <w:t xml:space="preserve">. These servers not only handled authentication </w:t>
+      </w:r>
+      <w:proofErr w:type="gramStart"/>
+      <w:r>
+        <w:rPr>
+          <w:rFonts w:ascii="Arial" w:hAnsi="Arial" w:cs="Arial"/>
+          <w:color w:val="000000"/>
+          <w:sz w:val="22"/>
+          <w:szCs w:val="22"/>
+        </w:rPr>
+        <w:t>and  API</w:t>
+      </w:r>
+      <w:proofErr w:type="gramEnd"/>
+      <w:r>
+        <w:rPr>
+          <w:rFonts w:ascii="Arial" w:hAnsi="Arial" w:cs="Arial"/>
+          <w:color w:val="000000"/>
+          <w:sz w:val="22"/>
+          <w:szCs w:val="22"/>
+        </w:rPr>
+        <w:t xml:space="preserve"> calls from the front end but also seamlessly interacted with databases, allowing for data storage and modification. To leverage the skills acquired during the lockdown, a classmate and I initiated a start-up venture, providing services to the local businesses transitioning to online platforms due to the pandemic. Our first significant client, </w:t>
+      </w:r>
+      <w:proofErr w:type="spellStart"/>
+      <w:r>
+        <w:rPr>
+          <w:rFonts w:ascii="Arial" w:hAnsi="Arial" w:cs="Arial"/>
+          <w:color w:val="000000"/>
+          <w:sz w:val="22"/>
+          <w:szCs w:val="22"/>
+        </w:rPr>
+        <w:t>Cyberking</w:t>
+      </w:r>
+      <w:proofErr w:type="spellEnd"/>
+      <w:r>
+        <w:rPr>
+          <w:rFonts w:ascii="Arial" w:hAnsi="Arial" w:cs="Arial"/>
+          <w:color w:val="000000"/>
+          <w:sz w:val="22"/>
+          <w:szCs w:val="22"/>
+        </w:rPr>
+        <w:t xml:space="preserve"> Capitals, an investment consultancy company, entrusted us with their project. In my role as the system architect, I was tasked with ensuring that our product not only met all the client’s requirements but also maintained high-quality standards. This experience proved invaluable in developing my technical and project management skills, setting the stage for my future endeavours in computer science.</w:t>
       </w:r>
     </w:p>
     <w:p>
@@ -311,35 +451,196 @@
           <w:sz w:val="22"/>
           <w:szCs w:val="22"/>
         </w:rPr>
-        <w:t xml:space="preserve">The unique set of requirements from Cyberking Capitals, necessitated the development of two distinct websites. The first was a brochure website designed to showcase the company’s products and services while allowing potential clients to register for a callback, referred to as “leads” in the system. The second, which I had the opportunity to architect, </w:t>
-      </w:r>
-      <w:r>
-        <w:rPr>
-          <w:rFonts w:ascii="Arial" w:hAnsi="Arial" w:cs="Arial"/>
-          <w:color w:val="000000"/>
-          <w:sz w:val="22"/>
-          <w:szCs w:val="22"/>
-        </w:rPr>
-        <w:t xml:space="preserve">was a management website tailored for the company’s employees, each with specific roles such as telecallers, managers, and administrators. The platform enabled leads to be efficiently </w:t>
-      </w:r>
-      <w:r>
-        <w:rPr>
-          <w:rFonts w:ascii="Arial" w:hAnsi="Arial" w:cs="Arial"/>
-          <w:color w:val="000000"/>
-          <w:sz w:val="22"/>
-          <w:szCs w:val="22"/>
-        </w:rPr>
-        <w:t xml:space="preserve">batched and assigned to telecallers or managers. User credentials were securely stored in an encrypted format within an SQL database. Registered users could login in, view, and update lead information in a tabular format. Manager’s had the oversight of the telecaller’s work, while administrators enjoyed a holistic view of the entire system, complete with additional telemetry data such as the number of new leads and successful onboardings. </w:t>
-      </w:r>
-      <w:r>
-        <w:rPr>
-          <w:rFonts w:ascii="Arial" w:hAnsi="Arial" w:cs="Arial"/>
-          <w:color w:val="000000"/>
-          <w:sz w:val="22"/>
-          <w:szCs w:val="22"/>
-        </w:rPr>
-        <w:t xml:space="preserve">The registration of new users, lead assignment, and data viewing and updating were accomplished through calls to the backend server's API, constructed using NodeJS and </w:t>
-      </w:r>
+        <w:t xml:space="preserve">The unique set of requirements from </w:t>
+      </w:r>
+      <w:proofErr w:type="spellStart"/>
+      <w:r>
+        <w:rPr>
+          <w:rFonts w:ascii="Arial" w:hAnsi="Arial" w:cs="Arial"/>
+          <w:color w:val="000000"/>
+          <w:sz w:val="22"/>
+          <w:szCs w:val="22"/>
+        </w:rPr>
+        <w:t>Cyberking</w:t>
+      </w:r>
+      <w:proofErr w:type="spellEnd"/>
+      <w:r>
+        <w:rPr>
+          <w:rFonts w:ascii="Arial" w:hAnsi="Arial" w:cs="Arial"/>
+          <w:color w:val="000000"/>
+          <w:sz w:val="22"/>
+          <w:szCs w:val="22"/>
+        </w:rPr>
+        <w:t xml:space="preserve"> </w:t>
+      </w:r>
+      <w:proofErr w:type="gramStart"/>
+      <w:r>
+        <w:rPr>
+          <w:rFonts w:ascii="Arial" w:hAnsi="Arial" w:cs="Arial"/>
+          <w:color w:val="000000"/>
+          <w:sz w:val="22"/>
+          <w:szCs w:val="22"/>
+        </w:rPr>
+        <w:t>Capitals,</w:t>
+      </w:r>
+      <w:proofErr w:type="gramEnd"/>
+      <w:r>
+        <w:rPr>
+          <w:rFonts w:ascii="Arial" w:hAnsi="Arial" w:cs="Arial"/>
+          <w:color w:val="000000"/>
+          <w:sz w:val="22"/>
+          <w:szCs w:val="22"/>
+        </w:rPr>
+        <w:t xml:space="preserve"> necessitated the development of two distinct websites. The first was a brochure website designed to showcase the company’s products and services while allowing potential clients to register for a </w:t>
+      </w:r>
+      <w:proofErr w:type="spellStart"/>
+      <w:r>
+        <w:rPr>
+          <w:rFonts w:ascii="Arial" w:hAnsi="Arial" w:cs="Arial"/>
+          <w:color w:val="000000"/>
+          <w:sz w:val="22"/>
+          <w:szCs w:val="22"/>
+        </w:rPr>
+        <w:t>callback</w:t>
+      </w:r>
+      <w:proofErr w:type="spellEnd"/>
+      <w:r>
+        <w:rPr>
+          <w:rFonts w:ascii="Arial" w:hAnsi="Arial" w:cs="Arial"/>
+          <w:color w:val="000000"/>
+          <w:sz w:val="22"/>
+          <w:szCs w:val="22"/>
+        </w:rPr>
+        <w:t xml:space="preserve">, referred to as “leads” in the system. The second, which I had the opportunity to architect, </w:t>
+      </w:r>
+      <w:r>
+        <w:rPr>
+          <w:rFonts w:ascii="Arial" w:hAnsi="Arial" w:cs="Arial"/>
+          <w:color w:val="000000"/>
+          <w:sz w:val="22"/>
+          <w:szCs w:val="22"/>
+        </w:rPr>
+        <w:t xml:space="preserve">was a management website tailored for the company’s employees, each with specific roles such as </w:t>
+      </w:r>
+      <w:proofErr w:type="spellStart"/>
+      <w:r>
+        <w:rPr>
+          <w:rFonts w:ascii="Arial" w:hAnsi="Arial" w:cs="Arial"/>
+          <w:color w:val="000000"/>
+          <w:sz w:val="22"/>
+          <w:szCs w:val="22"/>
+        </w:rPr>
+        <w:t>telecallers</w:t>
+      </w:r>
+      <w:proofErr w:type="spellEnd"/>
+      <w:r>
+        <w:rPr>
+          <w:rFonts w:ascii="Arial" w:hAnsi="Arial" w:cs="Arial"/>
+          <w:color w:val="000000"/>
+          <w:sz w:val="22"/>
+          <w:szCs w:val="22"/>
+        </w:rPr>
+        <w:t xml:space="preserve">, managers, and administrators. The platform enabled leads to be efficiently </w:t>
+      </w:r>
+      <w:r>
+        <w:rPr>
+          <w:rFonts w:ascii="Arial" w:hAnsi="Arial" w:cs="Arial"/>
+          <w:color w:val="000000"/>
+          <w:sz w:val="22"/>
+          <w:szCs w:val="22"/>
+        </w:rPr>
+        <w:t xml:space="preserve">batched and assigned to </w:t>
+      </w:r>
+      <w:proofErr w:type="spellStart"/>
+      <w:r>
+        <w:rPr>
+          <w:rFonts w:ascii="Arial" w:hAnsi="Arial" w:cs="Arial"/>
+          <w:color w:val="000000"/>
+          <w:sz w:val="22"/>
+          <w:szCs w:val="22"/>
+        </w:rPr>
+        <w:t>telecallers</w:t>
+      </w:r>
+      <w:proofErr w:type="spellEnd"/>
+      <w:r>
+        <w:rPr>
+          <w:rFonts w:ascii="Arial" w:hAnsi="Arial" w:cs="Arial"/>
+          <w:color w:val="000000"/>
+          <w:sz w:val="22"/>
+          <w:szCs w:val="22"/>
+        </w:rPr>
+        <w:t xml:space="preserve"> or managers. User credentials were securely stored in an encrypted format within an SQL database. Registered users could login in, view, and update lead information in a tabular format. Manager’s had the oversight of the </w:t>
+      </w:r>
+      <w:proofErr w:type="spellStart"/>
+      <w:r>
+        <w:rPr>
+          <w:rFonts w:ascii="Arial" w:hAnsi="Arial" w:cs="Arial"/>
+          <w:color w:val="000000"/>
+          <w:sz w:val="22"/>
+          <w:szCs w:val="22"/>
+        </w:rPr>
+        <w:t>telecaller’s</w:t>
+      </w:r>
+      <w:proofErr w:type="spellEnd"/>
+      <w:r>
+        <w:rPr>
+          <w:rFonts w:ascii="Arial" w:hAnsi="Arial" w:cs="Arial"/>
+          <w:color w:val="000000"/>
+          <w:sz w:val="22"/>
+          <w:szCs w:val="22"/>
+        </w:rPr>
+        <w:t xml:space="preserve"> work, while administrators enjoyed a holistic view of the entire system, complete with additional telemetry data such as the number of new leads and successful </w:t>
+      </w:r>
+      <w:proofErr w:type="spellStart"/>
+      <w:r>
+        <w:rPr>
+          <w:rFonts w:ascii="Arial" w:hAnsi="Arial" w:cs="Arial"/>
+          <w:color w:val="000000"/>
+          <w:sz w:val="22"/>
+          <w:szCs w:val="22"/>
+        </w:rPr>
+        <w:t>onboardings</w:t>
+      </w:r>
+      <w:proofErr w:type="spellEnd"/>
+      <w:r>
+        <w:rPr>
+          <w:rFonts w:ascii="Arial" w:hAnsi="Arial" w:cs="Arial"/>
+          <w:color w:val="000000"/>
+          <w:sz w:val="22"/>
+          <w:szCs w:val="22"/>
+        </w:rPr>
+        <w:t xml:space="preserve">. </w:t>
+      </w:r>
+      <w:r>
+        <w:rPr>
+          <w:rFonts w:ascii="Arial" w:hAnsi="Arial" w:cs="Arial"/>
+          <w:color w:val="000000"/>
+          <w:sz w:val="22"/>
+          <w:szCs w:val="22"/>
+        </w:rPr>
+        <w:t xml:space="preserve">The registration of new users, lead assignment, and data viewing and updating were accomplished through calls to the backend server's API, constructed using </w:t>
+      </w:r>
+      <w:proofErr w:type="spellStart"/>
+      <w:r>
+        <w:rPr>
+          <w:rFonts w:ascii="Arial" w:hAnsi="Arial" w:cs="Arial"/>
+          <w:color w:val="000000"/>
+          <w:sz w:val="22"/>
+          <w:szCs w:val="22"/>
+        </w:rPr>
+        <w:t>NodeJS</w:t>
+      </w:r>
+      <w:proofErr w:type="spellEnd"/>
+      <w:r>
+        <w:rPr>
+          <w:rFonts w:ascii="Arial" w:hAnsi="Arial" w:cs="Arial"/>
+          <w:color w:val="000000"/>
+          <w:sz w:val="22"/>
+          <w:szCs w:val="22"/>
+        </w:rPr>
+        <w:t xml:space="preserve"> and </w:t>
+      </w:r>
+      <w:proofErr w:type="spellStart"/>
       <w:r>
         <w:rPr>
           <w:rFonts w:ascii="Arial" w:hAnsi="Arial" w:cs="Arial"/>
@@ -348,7 +649,37 @@
           <w:szCs w:val="22"/>
         </w:rPr>
         <w:lastRenderedPageBreak/>
-        <w:t>ExpressJS. This backend acted as a bridge between the PostgreSQL database and the frontend, performing intermediate processing, including authentication, pagination of database records, and data extraction for presentation to administrators</w:t>
+        <w:t>ExpressJS</w:t>
+      </w:r>
+      <w:proofErr w:type="spellEnd"/>
+      <w:r>
+        <w:rPr>
+          <w:rFonts w:ascii="Arial" w:hAnsi="Arial" w:cs="Arial"/>
+          <w:color w:val="000000"/>
+          <w:sz w:val="22"/>
+          <w:szCs w:val="22"/>
+        </w:rPr>
+        <w:t xml:space="preserve">. This backend acted as a bridge between the </w:t>
+      </w:r>
+      <w:proofErr w:type="spellStart"/>
+      <w:r>
+        <w:rPr>
+          <w:rFonts w:ascii="Arial" w:hAnsi="Arial" w:cs="Arial"/>
+          <w:color w:val="000000"/>
+          <w:sz w:val="22"/>
+          <w:szCs w:val="22"/>
+        </w:rPr>
+        <w:t>PostgreSQL</w:t>
+      </w:r>
+      <w:proofErr w:type="spellEnd"/>
+      <w:r>
+        <w:rPr>
+          <w:rFonts w:ascii="Arial" w:hAnsi="Arial" w:cs="Arial"/>
+          <w:color w:val="000000"/>
+          <w:sz w:val="22"/>
+          <w:szCs w:val="22"/>
+        </w:rPr>
+        <w:t xml:space="preserve"> database and the frontend, performing intermediate processing, including authentication, pagination of database records, and data extraction for presentation to administrators</w:t>
       </w:r>
       <w:r>
         <w:rPr>
@@ -366,7 +697,47 @@
           <w:sz w:val="22"/>
           <w:szCs w:val="22"/>
         </w:rPr>
-        <w:t>Initially, the system operated seamlessly for up to 10,000 leads. However, as the number of leads and client requirements grew, we encountered both technical and non-technical challenges. On the technical side, we faced issues with inefficient application state management, which led to UI lag. To address this, I implemented Redux, a JavaScript library for centralized state management, decoupling components and improving the user experience. We also adopted GraphQL to streamline network calls, reducing latency when loading the UI.</w:t>
+        <w:t xml:space="preserve">Initially, the system operated seamlessly for up to 10,000 leads. However, as the number of leads and client requirements grew, we encountered both technical and non-technical challenges. On the technical side, we faced issues with inefficient application state management, which led to UI lag. To address this, I implemented </w:t>
+      </w:r>
+      <w:proofErr w:type="spellStart"/>
+      <w:r>
+        <w:rPr>
+          <w:rFonts w:ascii="Arial" w:hAnsi="Arial" w:cs="Arial"/>
+          <w:color w:val="000000"/>
+          <w:sz w:val="22"/>
+          <w:szCs w:val="22"/>
+        </w:rPr>
+        <w:t>Redux</w:t>
+      </w:r>
+      <w:proofErr w:type="spellEnd"/>
+      <w:r>
+        <w:rPr>
+          <w:rFonts w:ascii="Arial" w:hAnsi="Arial" w:cs="Arial"/>
+          <w:color w:val="000000"/>
+          <w:sz w:val="22"/>
+          <w:szCs w:val="22"/>
+        </w:rPr>
+        <w:t xml:space="preserve">, a JavaScript library for centralized state management, decoupling components and improving the user experience. We also adopted </w:t>
+      </w:r>
+      <w:proofErr w:type="spellStart"/>
+      <w:r>
+        <w:rPr>
+          <w:rFonts w:ascii="Arial" w:hAnsi="Arial" w:cs="Arial"/>
+          <w:color w:val="000000"/>
+          <w:sz w:val="22"/>
+          <w:szCs w:val="22"/>
+        </w:rPr>
+        <w:t>GraphQL</w:t>
+      </w:r>
+      <w:proofErr w:type="spellEnd"/>
+      <w:r>
+        <w:rPr>
+          <w:rFonts w:ascii="Arial" w:hAnsi="Arial" w:cs="Arial"/>
+          <w:color w:val="000000"/>
+          <w:sz w:val="22"/>
+          <w:szCs w:val="22"/>
+        </w:rPr>
+        <w:t xml:space="preserve"> to streamline network calls, reducing latency when loading the UI.</w:t>
       </w:r>
       <w:r>
         <w:rPr>
@@ -402,7 +773,27 @@
           <w:sz w:val="22"/>
           <w:szCs w:val="22"/>
         </w:rPr>
-        <w:t>Beyond these technical challenges, our startup experience taught us valuable lessons in project management. We transitioned from the traditional waterfall methodology to the agile approach, facilitating regular requirement discussions, documentation, and efficient project scheduling.</w:t>
+        <w:t xml:space="preserve">Beyond these technical challenges, our </w:t>
+      </w:r>
+      <w:proofErr w:type="spellStart"/>
+      <w:r>
+        <w:rPr>
+          <w:rFonts w:ascii="Arial" w:hAnsi="Arial" w:cs="Arial"/>
+          <w:color w:val="000000"/>
+          <w:sz w:val="22"/>
+          <w:szCs w:val="22"/>
+        </w:rPr>
+        <w:t>startup</w:t>
+      </w:r>
+      <w:proofErr w:type="spellEnd"/>
+      <w:r>
+        <w:rPr>
+          <w:rFonts w:ascii="Arial" w:hAnsi="Arial" w:cs="Arial"/>
+          <w:color w:val="000000"/>
+          <w:sz w:val="22"/>
+          <w:szCs w:val="22"/>
+        </w:rPr>
+        <w:t xml:space="preserve"> experience taught us valuable lessons in project management. We transitioned from the traditional waterfall methodology to the agile approach, facilitating regular requirement discussions, documentation, and efficient project scheduling.</w:t>
       </w:r>
       <w:r>
         <w:rPr>
@@ -450,16 +841,76 @@
           <w:sz w:val="22"/>
           <w:szCs w:val="22"/>
         </w:rPr>
-        <w:t>During my final year of undergraduate studies, I was exploring about the future of web technology which led me into emerging concepts like web3 and decentralized applications. In the course of my research, I learned about blockchain technology and its huge potential. I learned how the combination of public key cryptography and various consensus mechanisms ensures the immutability and tamper-proof nature of a distributed ledger.</w:t>
-      </w:r>
-      <w:r>
-        <w:rPr>
-          <w:rFonts w:ascii="Arial" w:hAnsi="Arial" w:cs="Arial"/>
-          <w:color w:val="000000"/>
-          <w:sz w:val="22"/>
-          <w:szCs w:val="22"/>
-        </w:rPr>
-        <w:t xml:space="preserve"> Additionally, I became acquainted with Hyperledger Fabric, which offers a suite of blockchain frameworks and tools for diverse business use cases, ranging from healthcare to supply chain and finance. I have currently enrolled in online courses</w:t>
+        <w:t xml:space="preserve">During my final year of undergraduate studies, I was exploring about the future of web technology which led me into emerging concepts like web3 and decentralized applications. In the course of my research, I learned about </w:t>
+      </w:r>
+      <w:proofErr w:type="spellStart"/>
+      <w:r>
+        <w:rPr>
+          <w:rFonts w:ascii="Arial" w:hAnsi="Arial" w:cs="Arial"/>
+          <w:color w:val="000000"/>
+          <w:sz w:val="22"/>
+          <w:szCs w:val="22"/>
+        </w:rPr>
+        <w:t>blockchain</w:t>
+      </w:r>
+      <w:proofErr w:type="spellEnd"/>
+      <w:r>
+        <w:rPr>
+          <w:rFonts w:ascii="Arial" w:hAnsi="Arial" w:cs="Arial"/>
+          <w:color w:val="000000"/>
+          <w:sz w:val="22"/>
+          <w:szCs w:val="22"/>
+        </w:rPr>
+        <w:t xml:space="preserve"> technology and its huge potential. I learned how the combination of public key cryptography and various consensus mechanisms ensures the immutability and tamper-proof nature of a distributed ledger.</w:t>
+      </w:r>
+      <w:r>
+        <w:rPr>
+          <w:rFonts w:ascii="Arial" w:hAnsi="Arial" w:cs="Arial"/>
+          <w:color w:val="000000"/>
+          <w:sz w:val="22"/>
+          <w:szCs w:val="22"/>
+        </w:rPr>
+        <w:t xml:space="preserve"> Additionally, I became acquainted with </w:t>
+      </w:r>
+      <w:proofErr w:type="spellStart"/>
+      <w:r>
+        <w:rPr>
+          <w:rFonts w:ascii="Arial" w:hAnsi="Arial" w:cs="Arial"/>
+          <w:color w:val="000000"/>
+          <w:sz w:val="22"/>
+          <w:szCs w:val="22"/>
+        </w:rPr>
+        <w:t>Hyperledger</w:t>
+      </w:r>
+      <w:proofErr w:type="spellEnd"/>
+      <w:r>
+        <w:rPr>
+          <w:rFonts w:ascii="Arial" w:hAnsi="Arial" w:cs="Arial"/>
+          <w:color w:val="000000"/>
+          <w:sz w:val="22"/>
+          <w:szCs w:val="22"/>
+        </w:rPr>
+        <w:t xml:space="preserve"> Fabric, which offers a suite of </w:t>
+      </w:r>
+      <w:proofErr w:type="spellStart"/>
+      <w:r>
+        <w:rPr>
+          <w:rFonts w:ascii="Arial" w:hAnsi="Arial" w:cs="Arial"/>
+          <w:color w:val="000000"/>
+          <w:sz w:val="22"/>
+          <w:szCs w:val="22"/>
+        </w:rPr>
+        <w:t>blockchain</w:t>
+      </w:r>
+      <w:proofErr w:type="spellEnd"/>
+      <w:r>
+        <w:rPr>
+          <w:rFonts w:ascii="Arial" w:hAnsi="Arial" w:cs="Arial"/>
+          <w:color w:val="000000"/>
+          <w:sz w:val="22"/>
+          <w:szCs w:val="22"/>
+        </w:rPr>
+        <w:t xml:space="preserve"> frameworks and tools for diverse business use cases, ranging from healthcare to supply chain and finance. I have currently enrolled in online courses</w:t>
       </w:r>
       <w:r>
         <w:rPr>
@@ -500,14 +951,45 @@
         </w:rPr>
         <w:t xml:space="preserve">using micro services architecture, initially working as a backend developer configuring Azure functions using the .NET framework and deploying them to implement business logic. I was quickly promoted to </w:t>
       </w:r>
-      <w:r>
-        <w:rPr>
-          <w:rFonts w:ascii="Arial" w:hAnsi="Arial" w:cs="Arial"/>
-          <w:color w:val="000000"/>
-          <w:sz w:val="22"/>
-          <w:szCs w:val="22"/>
-        </w:rPr>
-        <w:t>fullstack developer, responsible for implementing end-to-end functionality for new features and modules. I worked with the Blazor framework to create responsive frontends that communicated with Azure functions in the backend via Azure API Management Service. Additionally, I also worked with Azure Data Factory for ETL operations on stored data and developed PowerShell scripts to facilitate data transformation and migration between Azure database resources.</w:t>
+      <w:proofErr w:type="spellStart"/>
+      <w:r>
+        <w:rPr>
+          <w:rFonts w:ascii="Arial" w:hAnsi="Arial" w:cs="Arial"/>
+          <w:color w:val="000000"/>
+          <w:sz w:val="22"/>
+          <w:szCs w:val="22"/>
+        </w:rPr>
+        <w:t>fullstack</w:t>
+      </w:r>
+      <w:proofErr w:type="spellEnd"/>
+      <w:r>
+        <w:rPr>
+          <w:rFonts w:ascii="Arial" w:hAnsi="Arial" w:cs="Arial"/>
+          <w:color w:val="000000"/>
+          <w:sz w:val="22"/>
+          <w:szCs w:val="22"/>
+        </w:rPr>
+        <w:t xml:space="preserve"> developer, responsible for implementing end-to-end functionality for new features and modules. I worked with the </w:t>
+      </w:r>
+      <w:proofErr w:type="spellStart"/>
+      <w:r>
+        <w:rPr>
+          <w:rFonts w:ascii="Arial" w:hAnsi="Arial" w:cs="Arial"/>
+          <w:color w:val="000000"/>
+          <w:sz w:val="22"/>
+          <w:szCs w:val="22"/>
+        </w:rPr>
+        <w:t>Blazor</w:t>
+      </w:r>
+      <w:proofErr w:type="spellEnd"/>
+      <w:r>
+        <w:rPr>
+          <w:rFonts w:ascii="Arial" w:hAnsi="Arial" w:cs="Arial"/>
+          <w:color w:val="000000"/>
+          <w:sz w:val="22"/>
+          <w:szCs w:val="22"/>
+        </w:rPr>
+        <w:t xml:space="preserve"> framework to create responsive frontends that communicated with Azure functions in the backend via Azure API Management Service. Additionally, I also worked with Azure Data Factory for ETL operations on stored data and developed PowerShell scripts to facilitate data transformation and migration between Azure database resources.</w:t>
       </w:r>
     </w:p>
     <w:p>
@@ -528,16 +1010,76 @@
           <w:sz w:val="22"/>
           <w:szCs w:val="22"/>
         </w:rPr>
-        <w:t>During my tenure at the company, I have gained valuable insights into how digital systems are leveraged in the healthcare domain to enhance the quality of patient treatment, support healthcare providers, and aid research companies. I also acquired knowledge about the regulations and compliance requirements governing digital healthcare systems, particularly in safeguarding patient data and ensuring security. I was interested in applying the blockchain technology to healthcare domain. I am currently conducting research involving hyperledger Fabric, it aims at exploring solutions which could streamline the storage and exchange of healthcare information, including Electronic Health Records(EHRs) and Personal Health Record(PHRs)</w:t>
-      </w:r>
-      <w:r>
-        <w:rPr>
-          <w:rFonts w:ascii="Arial" w:hAnsi="Arial" w:cs="Arial"/>
-          <w:color w:val="000000"/>
-          <w:sz w:val="22"/>
-          <w:szCs w:val="22"/>
-        </w:rPr>
-        <w:t xml:space="preserve"> leveraging the tamper-proof and security of blockchain technology. The goal is to centralize data storage, enhance interoperability, and maintain the integrity, security, and privacy of this information. Ultimately, such solutions could empower healthcare providers to deliver personalized care to their patients more efficiently. </w:t>
+        <w:t xml:space="preserve">During my tenure at the company, I have gained valuable insights into how digital systems are leveraged in the healthcare domain to enhance the quality of patient treatment, support healthcare providers, and aid research companies. I also acquired knowledge about the regulations and compliance requirements governing digital healthcare systems, particularly in safeguarding patient data and ensuring security. I was interested in applying the </w:t>
+      </w:r>
+      <w:proofErr w:type="spellStart"/>
+      <w:r>
+        <w:rPr>
+          <w:rFonts w:ascii="Arial" w:hAnsi="Arial" w:cs="Arial"/>
+          <w:color w:val="000000"/>
+          <w:sz w:val="22"/>
+          <w:szCs w:val="22"/>
+        </w:rPr>
+        <w:t>blockchain</w:t>
+      </w:r>
+      <w:proofErr w:type="spellEnd"/>
+      <w:r>
+        <w:rPr>
+          <w:rFonts w:ascii="Arial" w:hAnsi="Arial" w:cs="Arial"/>
+          <w:color w:val="000000"/>
+          <w:sz w:val="22"/>
+          <w:szCs w:val="22"/>
+        </w:rPr>
+        <w:t xml:space="preserve"> technology to healthcare domain. I am currently conducting research involving </w:t>
+      </w:r>
+      <w:proofErr w:type="spellStart"/>
+      <w:r>
+        <w:rPr>
+          <w:rFonts w:ascii="Arial" w:hAnsi="Arial" w:cs="Arial"/>
+          <w:color w:val="000000"/>
+          <w:sz w:val="22"/>
+          <w:szCs w:val="22"/>
+        </w:rPr>
+        <w:t>hyperledger</w:t>
+      </w:r>
+      <w:proofErr w:type="spellEnd"/>
+      <w:r>
+        <w:rPr>
+          <w:rFonts w:ascii="Arial" w:hAnsi="Arial" w:cs="Arial"/>
+          <w:color w:val="000000"/>
+          <w:sz w:val="22"/>
+          <w:szCs w:val="22"/>
+        </w:rPr>
+        <w:t xml:space="preserve"> Fabric, it aims at exploring solutions which could streamline the storage and exchange of healthcare information, including Electronic Health Records(EHRs) and Personal Health Record(PHRs)</w:t>
+      </w:r>
+      <w:r>
+        <w:rPr>
+          <w:rFonts w:ascii="Arial" w:hAnsi="Arial" w:cs="Arial"/>
+          <w:color w:val="000000"/>
+          <w:sz w:val="22"/>
+          <w:szCs w:val="22"/>
+        </w:rPr>
+        <w:t xml:space="preserve"> leveraging the tamper-proof and security of </w:t>
+      </w:r>
+      <w:proofErr w:type="spellStart"/>
+      <w:r>
+        <w:rPr>
+          <w:rFonts w:ascii="Arial" w:hAnsi="Arial" w:cs="Arial"/>
+          <w:color w:val="000000"/>
+          <w:sz w:val="22"/>
+          <w:szCs w:val="22"/>
+        </w:rPr>
+        <w:t>blockchain</w:t>
+      </w:r>
+      <w:proofErr w:type="spellEnd"/>
+      <w:r>
+        <w:rPr>
+          <w:rFonts w:ascii="Arial" w:hAnsi="Arial" w:cs="Arial"/>
+          <w:color w:val="000000"/>
+          <w:sz w:val="22"/>
+          <w:szCs w:val="22"/>
+        </w:rPr>
+        <w:t xml:space="preserve"> technology. The goal is to centralize data storage, enhance interoperability, and maintain the integrity, security, and privacy of this information. Ultimately, such solutions could empower healthcare providers to deliver personalized care to their patients more efficiently. </w:t>
       </w:r>
     </w:p>
     <w:p>
@@ -632,7 +1174,27 @@
           <w:szCs w:val="22"/>
         </w:rPr>
         <w:tab/>
-        <w:t>in the Shahu Trophy, another prestigious state-level soccer tournament organised by AI</w:t>
+        <w:t xml:space="preserve">in the </w:t>
+      </w:r>
+      <w:proofErr w:type="spellStart"/>
+      <w:r>
+        <w:rPr>
+          <w:rFonts w:ascii="Arial" w:hAnsi="Arial" w:cs="Arial"/>
+          <w:color w:val="000000"/>
+          <w:sz w:val="22"/>
+          <w:szCs w:val="22"/>
+        </w:rPr>
+        <w:t>Shahu</w:t>
+      </w:r>
+      <w:proofErr w:type="spellEnd"/>
+      <w:r>
+        <w:rPr>
+          <w:rFonts w:ascii="Arial" w:hAnsi="Arial" w:cs="Arial"/>
+          <w:color w:val="000000"/>
+          <w:sz w:val="22"/>
+          <w:szCs w:val="22"/>
+        </w:rPr>
+        <w:t xml:space="preserve"> Trophy, another prestigious state-level soccer tournament organised by AI</w:t>
       </w:r>
       <w:r>
         <w:rPr>
@@ -716,7 +1278,27 @@
           <w:sz w:val="22"/>
           <w:szCs w:val="22"/>
         </w:rPr>
-        <w:t xml:space="preserve">during my undergraduate studies, my experience being a part of a start-up environment focused mainly on web technology, my current role as a full-stack developer, and learning about blockchain technology and its potential to create digital platforms that are more secure, interoperable and private. I am driven to </w:t>
+        <w:t xml:space="preserve">during my undergraduate studies, my experience being a part of a start-up environment focused mainly on web technology, my current role as a full-stack developer, and learning about </w:t>
+      </w:r>
+      <w:proofErr w:type="spellStart"/>
+      <w:r>
+        <w:rPr>
+          <w:rFonts w:ascii="Arial" w:hAnsi="Arial" w:cs="Arial"/>
+          <w:color w:val="000000"/>
+          <w:sz w:val="22"/>
+          <w:szCs w:val="22"/>
+        </w:rPr>
+        <w:t>blockchain</w:t>
+      </w:r>
+      <w:proofErr w:type="spellEnd"/>
+      <w:r>
+        <w:rPr>
+          <w:rFonts w:ascii="Arial" w:hAnsi="Arial" w:cs="Arial"/>
+          <w:color w:val="000000"/>
+          <w:sz w:val="22"/>
+          <w:szCs w:val="22"/>
+        </w:rPr>
+        <w:t xml:space="preserve"> technology and its potential to create digital platforms that are more secure, interoperable and private. I am driven to </w:t>
       </w:r>
       <w:r>
         <w:rPr>
@@ -734,34 +1316,207 @@
           <w:sz w:val="22"/>
           <w:szCs w:val="22"/>
         </w:rPr>
-        <w:t xml:space="preserve">. I aim to become a blockchain developer developing decentralized applications capable of revolutionizing the current industry standards. </w:t>
-      </w:r>
-      <w:r>
-        <w:rPr>
-          <w:rFonts w:ascii="Arial" w:hAnsi="Arial" w:cs="Arial"/>
-          <w:color w:val="000000"/>
-          <w:sz w:val="22"/>
-          <w:szCs w:val="22"/>
-        </w:rPr>
-        <w:t xml:space="preserve">After completing my master’s in computer science, I aspire to take a career path in the dynamic field of blockchain technology. I am eager to join companies such as Medichain and CoralHealth, where cutting-edge research is underway to leverage blockchain for secure medical data sharing and the traceabilility of medical records. Additionally, I am keen on contributing my expertise to IBM’s esteemed blockchain department, known for its pioneering role in enterprise solutions. This experience will enable me to develop decentralised applications and gain industry-standard insights. My ultimate goal is to bring this knowledge back to my homeland, collaborating with innovative firms like Vitraya, which focuses on blockchain-driven health insurance claim management solutions. With a growing interest in digitalizing healthcare processes in my country, I’m determined to make a significant impact. Furthermore, I’m excited about the prospect of driving adoption of a blockchain-based Adhaar-card, providing a secure and tamper-proof universal proof of identity and address for Indian residents, </w:t>
-      </w:r>
-      <w:r>
-        <w:rPr>
-          <w:rFonts w:ascii="Arial" w:hAnsi="Arial" w:cs="Arial"/>
-          <w:color w:val="000000"/>
-          <w:sz w:val="22"/>
-          <w:szCs w:val="22"/>
-        </w:rPr>
-        <w:t>thereby reducing</w:t>
-      </w:r>
-      <w:r>
-        <w:rPr>
-          <w:rFonts w:ascii="Arial" w:hAnsi="Arial" w:cs="Arial"/>
-          <w:color w:val="000000"/>
-          <w:sz w:val="22"/>
-          <w:szCs w:val="22"/>
-        </w:rPr>
-        <w:t xml:space="preserve"> fraudulent activities and enhancing securities</w:t>
+        <w:t xml:space="preserve">. I aim to become a </w:t>
+      </w:r>
+      <w:proofErr w:type="spellStart"/>
+      <w:r>
+        <w:rPr>
+          <w:rFonts w:ascii="Arial" w:hAnsi="Arial" w:cs="Arial"/>
+          <w:color w:val="000000"/>
+          <w:sz w:val="22"/>
+          <w:szCs w:val="22"/>
+        </w:rPr>
+        <w:t>blockchain</w:t>
+      </w:r>
+      <w:proofErr w:type="spellEnd"/>
+      <w:r>
+        <w:rPr>
+          <w:rFonts w:ascii="Arial" w:hAnsi="Arial" w:cs="Arial"/>
+          <w:color w:val="000000"/>
+          <w:sz w:val="22"/>
+          <w:szCs w:val="22"/>
+        </w:rPr>
+        <w:t xml:space="preserve"> developer developing decentralized applications capable of revolutionizing </w:t>
+      </w:r>
+      <w:r>
+        <w:rPr>
+          <w:rFonts w:ascii="Arial" w:hAnsi="Arial" w:cs="Arial"/>
+          <w:color w:val="000000"/>
+          <w:sz w:val="22"/>
+          <w:szCs w:val="22"/>
+        </w:rPr>
+        <w:t>the current industry standards.</w:t>
+      </w:r>
+      <w:r>
+        <w:t xml:space="preserve"> </w:t>
+      </w:r>
+      <w:proofErr w:type="spellStart"/>
+      <w:r>
+        <w:rPr>
+          <w:rFonts w:ascii="Arial" w:hAnsi="Arial" w:cs="Arial"/>
+          <w:color w:val="000000"/>
+          <w:sz w:val="22"/>
+          <w:szCs w:val="22"/>
+        </w:rPr>
+        <w:t>Blockchain</w:t>
+      </w:r>
+      <w:proofErr w:type="spellEnd"/>
+      <w:r>
+        <w:rPr>
+          <w:rFonts w:ascii="Arial" w:hAnsi="Arial" w:cs="Arial"/>
+          <w:color w:val="000000"/>
+          <w:sz w:val="22"/>
+          <w:szCs w:val="22"/>
+        </w:rPr>
+        <w:t xml:space="preserve"> technology is built upon the fundamental concepts of computer networking, cryptography, and distributed systems</w:t>
+      </w:r>
+      <w:r>
+        <w:rPr>
+          <w:rFonts w:ascii="Arial" w:hAnsi="Arial" w:cs="Arial"/>
+          <w:color w:val="000000"/>
+          <w:sz w:val="22"/>
+          <w:szCs w:val="22"/>
+        </w:rPr>
+        <w:t>,</w:t>
+      </w:r>
+      <w:r>
+        <w:rPr>
+          <w:rFonts w:ascii="Arial" w:hAnsi="Arial" w:cs="Arial"/>
+          <w:color w:val="000000"/>
+          <w:sz w:val="22"/>
+          <w:szCs w:val="22"/>
+        </w:rPr>
+        <w:t xml:space="preserve"> and</w:t>
+      </w:r>
+      <w:r>
+        <w:rPr>
+          <w:rFonts w:ascii="Arial" w:hAnsi="Arial" w:cs="Arial"/>
+          <w:color w:val="000000"/>
+          <w:sz w:val="22"/>
+          <w:szCs w:val="22"/>
+        </w:rPr>
+        <w:t xml:space="preserve"> I firmly believe that to truly master these skills, a strong grasp of the fundamentals is essential. Throughout my academic journey, I've discovered that I'm a pragmatic learner who thrives with a blend of research-oriented learning, hands-on practical application throug</w:t>
+      </w:r>
+      <w:r>
+        <w:rPr>
+          <w:rFonts w:ascii="Arial" w:hAnsi="Arial" w:cs="Arial"/>
+          <w:color w:val="000000"/>
+          <w:sz w:val="22"/>
+          <w:szCs w:val="22"/>
+        </w:rPr>
+        <w:t xml:space="preserve">h projects and internships, along with the </w:t>
+      </w:r>
+      <w:r>
+        <w:rPr>
+          <w:rFonts w:ascii="Arial" w:hAnsi="Arial" w:cs="Arial"/>
+          <w:color w:val="000000"/>
+          <w:sz w:val="22"/>
+          <w:szCs w:val="22"/>
+        </w:rPr>
+        <w:t>solid theoretical knowledge</w:t>
+      </w:r>
+      <w:r>
+        <w:rPr>
+          <w:rFonts w:ascii="Arial" w:hAnsi="Arial" w:cs="Arial"/>
+          <w:color w:val="000000"/>
+          <w:sz w:val="22"/>
+          <w:szCs w:val="22"/>
+        </w:rPr>
+        <w:t xml:space="preserve"> gained in traditional classroom lectures</w:t>
+      </w:r>
+      <w:r>
+        <w:rPr>
+          <w:rFonts w:ascii="Arial" w:hAnsi="Arial" w:cs="Arial"/>
+          <w:color w:val="000000"/>
+          <w:sz w:val="22"/>
+          <w:szCs w:val="22"/>
+        </w:rPr>
+        <w:t xml:space="preserve">. Pursuing a computer science degree in the United States offers the flexibility that aligns with my learning style. Therefore, I am convinced that your organization's program will provide me with a comprehensive understanding of the core concepts integral to </w:t>
+      </w:r>
+      <w:proofErr w:type="spellStart"/>
+      <w:r>
+        <w:rPr>
+          <w:rFonts w:ascii="Arial" w:hAnsi="Arial" w:cs="Arial"/>
+          <w:color w:val="000000"/>
+          <w:sz w:val="22"/>
+          <w:szCs w:val="22"/>
+        </w:rPr>
+        <w:t>blockchain</w:t>
+      </w:r>
+      <w:proofErr w:type="spellEnd"/>
+      <w:r>
+        <w:rPr>
+          <w:rFonts w:ascii="Arial" w:hAnsi="Arial" w:cs="Arial"/>
+          <w:color w:val="000000"/>
+          <w:sz w:val="22"/>
+          <w:szCs w:val="22"/>
+        </w:rPr>
+        <w:t xml:space="preserve"> technology. This adaptable approach to </w:t>
+      </w:r>
+      <w:r>
+        <w:rPr>
+          <w:rFonts w:ascii="Arial" w:hAnsi="Arial" w:cs="Arial"/>
+          <w:color w:val="000000"/>
+          <w:sz w:val="22"/>
+          <w:szCs w:val="22"/>
+        </w:rPr>
+        <w:t>education will undoubtedly help</w:t>
+      </w:r>
+      <w:r>
+        <w:rPr>
+          <w:rFonts w:ascii="Arial" w:hAnsi="Arial" w:cs="Arial"/>
+          <w:color w:val="000000"/>
+          <w:sz w:val="22"/>
+          <w:szCs w:val="22"/>
+        </w:rPr>
+        <w:t xml:space="preserve"> me </w:t>
+      </w:r>
+      <w:r>
+        <w:rPr>
+          <w:rFonts w:ascii="Arial" w:hAnsi="Arial" w:cs="Arial"/>
+          <w:color w:val="000000"/>
+          <w:sz w:val="22"/>
+          <w:szCs w:val="22"/>
+        </w:rPr>
+        <w:t xml:space="preserve">get </w:t>
+      </w:r>
+      <w:r>
+        <w:rPr>
+          <w:rFonts w:ascii="Arial" w:hAnsi="Arial" w:cs="Arial"/>
+          <w:color w:val="000000"/>
+          <w:sz w:val="22"/>
+          <w:szCs w:val="22"/>
+        </w:rPr>
+        <w:t xml:space="preserve">a competitive advantage and a robust foundation to excel as a </w:t>
+      </w:r>
+      <w:proofErr w:type="spellStart"/>
+      <w:r>
+        <w:rPr>
+          <w:rFonts w:ascii="Arial" w:hAnsi="Arial" w:cs="Arial"/>
+          <w:color w:val="000000"/>
+          <w:sz w:val="22"/>
+          <w:szCs w:val="22"/>
+        </w:rPr>
+        <w:t>blockchain</w:t>
+      </w:r>
+      <w:proofErr w:type="spellEnd"/>
+      <w:r>
+        <w:rPr>
+          <w:rFonts w:ascii="Arial" w:hAnsi="Arial" w:cs="Arial"/>
+          <w:color w:val="000000"/>
+          <w:sz w:val="22"/>
+          <w:szCs w:val="22"/>
+        </w:rPr>
+        <w:t xml:space="preserve"> developer.</w:t>
+      </w:r>
+      <w:r>
+        <w:rPr>
+          <w:rFonts w:ascii="Arial" w:hAnsi="Arial" w:cs="Arial"/>
+          <w:color w:val="000000"/>
+          <w:sz w:val="22"/>
+          <w:szCs w:val="22"/>
+        </w:rPr>
+        <w:t xml:space="preserve"> </w:t>
       </w:r>
     </w:p>
     <w:p>
@@ -782,19 +1537,199 @@
           <w:sz w:val="22"/>
           <w:szCs w:val="22"/>
         </w:rPr>
-        <w:t>However, I firmly believe mastering this skill begins with mastering the basics. Blockchain technology is built upon the fundamental concepts of computer networking, cryptography, and distributed systems. Consequently, I am convinced that pursuing a master’s degree in computer science is a crucial step towards gaining a comprehensive understanding of these core concepts, providing me with a competitive edge and the foundation to excel as a blo</w:t>
-      </w:r>
-      <w:r>
-        <w:rPr>
-          <w:rFonts w:ascii="Arial" w:hAnsi="Arial" w:cs="Arial"/>
-          <w:color w:val="000000"/>
-          <w:sz w:val="22"/>
-          <w:szCs w:val="22"/>
-        </w:rPr>
-        <w:t>ckchain developer in the future.</w:t>
+        <w:t>After completing my master’s in computer science,</w:t>
       </w:r>
       <w:bookmarkStart w:id="0" w:name="_GoBack"/>
       <w:bookmarkEnd w:id="0"/>
+      <w:r>
+        <w:rPr>
+          <w:rFonts w:ascii="Arial" w:hAnsi="Arial" w:cs="Arial"/>
+          <w:color w:val="000000"/>
+          <w:sz w:val="22"/>
+          <w:szCs w:val="22"/>
+        </w:rPr>
+        <w:t xml:space="preserve"> I am eager to join companies such as </w:t>
+      </w:r>
+      <w:proofErr w:type="spellStart"/>
+      <w:r>
+        <w:rPr>
+          <w:rFonts w:ascii="Arial" w:hAnsi="Arial" w:cs="Arial"/>
+          <w:color w:val="000000"/>
+          <w:sz w:val="22"/>
+          <w:szCs w:val="22"/>
+        </w:rPr>
+        <w:t>Medichain</w:t>
+      </w:r>
+      <w:proofErr w:type="spellEnd"/>
+      <w:r>
+        <w:rPr>
+          <w:rFonts w:ascii="Arial" w:hAnsi="Arial" w:cs="Arial"/>
+          <w:color w:val="000000"/>
+          <w:sz w:val="22"/>
+          <w:szCs w:val="22"/>
+        </w:rPr>
+        <w:t xml:space="preserve"> and </w:t>
+      </w:r>
+      <w:proofErr w:type="spellStart"/>
+      <w:r>
+        <w:rPr>
+          <w:rFonts w:ascii="Arial" w:hAnsi="Arial" w:cs="Arial"/>
+          <w:color w:val="000000"/>
+          <w:sz w:val="22"/>
+          <w:szCs w:val="22"/>
+        </w:rPr>
+        <w:t>CoralHealth</w:t>
+      </w:r>
+      <w:proofErr w:type="spellEnd"/>
+      <w:r>
+        <w:rPr>
+          <w:rFonts w:ascii="Arial" w:hAnsi="Arial" w:cs="Arial"/>
+          <w:color w:val="000000"/>
+          <w:sz w:val="22"/>
+          <w:szCs w:val="22"/>
+        </w:rPr>
+        <w:t xml:space="preserve">, where cutting-edge research is underway to leverage </w:t>
+      </w:r>
+      <w:proofErr w:type="spellStart"/>
+      <w:r>
+        <w:rPr>
+          <w:rFonts w:ascii="Arial" w:hAnsi="Arial" w:cs="Arial"/>
+          <w:color w:val="000000"/>
+          <w:sz w:val="22"/>
+          <w:szCs w:val="22"/>
+        </w:rPr>
+        <w:t>blockchain</w:t>
+      </w:r>
+      <w:proofErr w:type="spellEnd"/>
+      <w:r>
+        <w:rPr>
+          <w:rFonts w:ascii="Arial" w:hAnsi="Arial" w:cs="Arial"/>
+          <w:color w:val="000000"/>
+          <w:sz w:val="22"/>
+          <w:szCs w:val="22"/>
+        </w:rPr>
+        <w:t xml:space="preserve"> for secure medical data sharing and the </w:t>
+      </w:r>
+      <w:proofErr w:type="spellStart"/>
+      <w:r>
+        <w:rPr>
+          <w:rFonts w:ascii="Arial" w:hAnsi="Arial" w:cs="Arial"/>
+          <w:color w:val="000000"/>
+          <w:sz w:val="22"/>
+          <w:szCs w:val="22"/>
+        </w:rPr>
+        <w:t>traceabilility</w:t>
+      </w:r>
+      <w:proofErr w:type="spellEnd"/>
+      <w:r>
+        <w:rPr>
+          <w:rFonts w:ascii="Arial" w:hAnsi="Arial" w:cs="Arial"/>
+          <w:color w:val="000000"/>
+          <w:sz w:val="22"/>
+          <w:szCs w:val="22"/>
+        </w:rPr>
+        <w:t xml:space="preserve"> of medical records. Additionally, I am keen on contributing my expertise to IBM’s esteemed </w:t>
+      </w:r>
+      <w:proofErr w:type="spellStart"/>
+      <w:r>
+        <w:rPr>
+          <w:rFonts w:ascii="Arial" w:hAnsi="Arial" w:cs="Arial"/>
+          <w:color w:val="000000"/>
+          <w:sz w:val="22"/>
+          <w:szCs w:val="22"/>
+        </w:rPr>
+        <w:t>blockchain</w:t>
+      </w:r>
+      <w:proofErr w:type="spellEnd"/>
+      <w:r>
+        <w:rPr>
+          <w:rFonts w:ascii="Arial" w:hAnsi="Arial" w:cs="Arial"/>
+          <w:color w:val="000000"/>
+          <w:sz w:val="22"/>
+          <w:szCs w:val="22"/>
+        </w:rPr>
+        <w:t xml:space="preserve"> department, known for its pioneering role in enterprise solutions. This experience will enable me to develop decentralised applications and gain industry-standard insights. My ultimate goal is to bring this knowledge back to my homeland, collaborating with innovative firms like </w:t>
+      </w:r>
+      <w:proofErr w:type="spellStart"/>
+      <w:r>
+        <w:rPr>
+          <w:rFonts w:ascii="Arial" w:hAnsi="Arial" w:cs="Arial"/>
+          <w:color w:val="000000"/>
+          <w:sz w:val="22"/>
+          <w:szCs w:val="22"/>
+        </w:rPr>
+        <w:t>Vitraya</w:t>
+      </w:r>
+      <w:proofErr w:type="spellEnd"/>
+      <w:r>
+        <w:rPr>
+          <w:rFonts w:ascii="Arial" w:hAnsi="Arial" w:cs="Arial"/>
+          <w:color w:val="000000"/>
+          <w:sz w:val="22"/>
+          <w:szCs w:val="22"/>
+        </w:rPr>
+        <w:t xml:space="preserve">, which focuses on </w:t>
+      </w:r>
+      <w:proofErr w:type="spellStart"/>
+      <w:r>
+        <w:rPr>
+          <w:rFonts w:ascii="Arial" w:hAnsi="Arial" w:cs="Arial"/>
+          <w:color w:val="000000"/>
+          <w:sz w:val="22"/>
+          <w:szCs w:val="22"/>
+        </w:rPr>
+        <w:t>blockchain</w:t>
+      </w:r>
+      <w:proofErr w:type="spellEnd"/>
+      <w:r>
+        <w:rPr>
+          <w:rFonts w:ascii="Arial" w:hAnsi="Arial" w:cs="Arial"/>
+          <w:color w:val="000000"/>
+          <w:sz w:val="22"/>
+          <w:szCs w:val="22"/>
+        </w:rPr>
+        <w:t xml:space="preserve">-driven health insurance claim management solutions. With a growing interest in digitalizing healthcare processes in my country, I’m determined to make a significant impact. Furthermore, I’m excited about the prospect of driving adoption of a </w:t>
+      </w:r>
+      <w:proofErr w:type="spellStart"/>
+      <w:r>
+        <w:rPr>
+          <w:rFonts w:ascii="Arial" w:hAnsi="Arial" w:cs="Arial"/>
+          <w:color w:val="000000"/>
+          <w:sz w:val="22"/>
+          <w:szCs w:val="22"/>
+        </w:rPr>
+        <w:t>blockchain</w:t>
+      </w:r>
+      <w:proofErr w:type="spellEnd"/>
+      <w:r>
+        <w:rPr>
+          <w:rFonts w:ascii="Arial" w:hAnsi="Arial" w:cs="Arial"/>
+          <w:color w:val="000000"/>
+          <w:sz w:val="22"/>
+          <w:szCs w:val="22"/>
+        </w:rPr>
+        <w:t xml:space="preserve">-based </w:t>
+      </w:r>
+      <w:proofErr w:type="spellStart"/>
+      <w:r>
+        <w:rPr>
+          <w:rFonts w:ascii="Arial" w:hAnsi="Arial" w:cs="Arial"/>
+          <w:color w:val="000000"/>
+          <w:sz w:val="22"/>
+          <w:szCs w:val="22"/>
+        </w:rPr>
+        <w:t>Adhaar</w:t>
+      </w:r>
+      <w:proofErr w:type="spellEnd"/>
+      <w:r>
+        <w:rPr>
+          <w:rFonts w:ascii="Arial" w:hAnsi="Arial" w:cs="Arial"/>
+          <w:color w:val="000000"/>
+          <w:sz w:val="22"/>
+          <w:szCs w:val="22"/>
+        </w:rPr>
+        <w:t>-card, providing a secure and tamper-proof universal proof of identity and address for Indian residents, thereby reducing fraudulent activities and enhancing securities</w:t>
+      </w:r>
     </w:p>
     <w:p>
       <w:pPr>
@@ -1682,7 +2617,7 @@
 </file>
 
 <file path=customXml/itemProps1.xml><?xml version="1.0" encoding="utf-8"?>
-<ds:datastoreItem xmlns:ds="http://schemas.openxmlformats.org/officeDocument/2006/customXml" ds:itemID="{29DB0650-36B1-4210-9A5A-C00F33C5D8D1}">
+<ds:datastoreItem xmlns:ds="http://schemas.openxmlformats.org/officeDocument/2006/customXml" ds:itemID="{EB19B712-FAF8-46B1-82A2-1244BC3DEEAB}">
   <ds:schemaRefs>
     <ds:schemaRef ds:uri="http://schemas.openxmlformats.org/officeDocument/2006/bibliography"/>
   </ds:schemaRefs>

</xml_diff>

<commit_message>
Removing redundancy from paragraphs
</commit_message>
<xml_diff>
--- a/SOP.docx
+++ b/SOP.docx
@@ -113,7 +113,25 @@
           <w:sz w:val="22"/>
           <w:szCs w:val="22"/>
         </w:rPr>
-        <w:t>During junior college, I pursued computer science, delving into programming, compiler processes, and computer architecture. Despite limited computer exposure due to my middle-class background, I compensated through after-college doubt-solving sessions and extra lab hours, ultimately achieving top scores in computer science and a</w:t>
+        <w:t>During junior college, I pursued computer science, delving into programming, compiler processes, and computer architecture. Despite limited computer exposure due to my middle-class background, I c</w:t>
+      </w:r>
+      <w:r>
+        <w:rPr>
+          <w:rFonts w:ascii="Arial" w:hAnsi="Arial" w:cs="Arial"/>
+          <w:color w:val="000000"/>
+          <w:sz w:val="22"/>
+          <w:szCs w:val="22"/>
+        </w:rPr>
+        <w:t>ompensated through after hours</w:t>
+      </w:r>
+      <w:r>
+        <w:rPr>
+          <w:rFonts w:ascii="Arial" w:hAnsi="Arial" w:cs="Arial"/>
+          <w:color w:val="000000"/>
+          <w:sz w:val="22"/>
+          <w:szCs w:val="22"/>
+        </w:rPr>
+        <w:t xml:space="preserve"> doubt-solving sessions and extra lab hours, ultimately achieving top scores in computer science and a</w:t>
       </w:r>
       <w:r>
         <w:rPr>
@@ -161,7 +179,47 @@
           <w:sz w:val="22"/>
           <w:szCs w:val="22"/>
         </w:rPr>
-        <w:t xml:space="preserve">I pursued my undergraduate degree in Computer Science at MES College of Engineering, Pune, affiliated with the esteemed Savitribai Phule Pune University. </w:t>
+        <w:t xml:space="preserve">I pursued my undergraduate degree in Computer Science at MES College of Engineering, Pune, affiliated with the esteemed </w:t>
+      </w:r>
+      <w:proofErr w:type="spellStart"/>
+      <w:r>
+        <w:rPr>
+          <w:rFonts w:ascii="Arial" w:hAnsi="Arial" w:cs="Arial"/>
+          <w:color w:val="000000"/>
+          <w:sz w:val="22"/>
+          <w:szCs w:val="22"/>
+        </w:rPr>
+        <w:t>Savitribai</w:t>
+      </w:r>
+      <w:proofErr w:type="spellEnd"/>
+      <w:r>
+        <w:rPr>
+          <w:rFonts w:ascii="Arial" w:hAnsi="Arial" w:cs="Arial"/>
+          <w:color w:val="000000"/>
+          <w:sz w:val="22"/>
+          <w:szCs w:val="22"/>
+        </w:rPr>
+        <w:t xml:space="preserve"> </w:t>
+      </w:r>
+      <w:proofErr w:type="spellStart"/>
+      <w:r>
+        <w:rPr>
+          <w:rFonts w:ascii="Arial" w:hAnsi="Arial" w:cs="Arial"/>
+          <w:color w:val="000000"/>
+          <w:sz w:val="22"/>
+          <w:szCs w:val="22"/>
+        </w:rPr>
+        <w:t>Phule</w:t>
+      </w:r>
+      <w:proofErr w:type="spellEnd"/>
+      <w:r>
+        <w:rPr>
+          <w:rFonts w:ascii="Arial" w:hAnsi="Arial" w:cs="Arial"/>
+          <w:color w:val="000000"/>
+          <w:sz w:val="22"/>
+          <w:szCs w:val="22"/>
+        </w:rPr>
+        <w:t xml:space="preserve"> Pune University. </w:t>
       </w:r>
       <w:r>
         <w:rPr>
@@ -179,16 +237,16 @@
           <w:sz w:val="22"/>
           <w:szCs w:val="22"/>
         </w:rPr>
-        <w:t xml:space="preserve">various problems depending upon the unique characteristic of each data structure being used. Having learned some of these concepts beforehand in junior college, I was able to </w:t>
-      </w:r>
-      <w:r>
-        <w:rPr>
-          <w:rFonts w:ascii="Arial" w:hAnsi="Arial" w:cs="Arial"/>
-          <w:color w:val="000000"/>
-          <w:sz w:val="22"/>
-          <w:szCs w:val="22"/>
-        </w:rPr>
-        <w:t>share some of knowledge with my classmates which helped me gain a deeper understanding of the</w:t>
+        <w:t xml:space="preserve">various problems depending upon the unique characteristic of each data structure being used. Having learned some of these concepts beforehand in junior college, </w:t>
+      </w:r>
+      <w:r>
+        <w:rPr>
+          <w:rFonts w:ascii="Arial" w:hAnsi="Arial" w:cs="Arial"/>
+          <w:color w:val="000000"/>
+          <w:sz w:val="22"/>
+          <w:szCs w:val="22"/>
+        </w:rPr>
+        <w:t>helped me gain a deeper understanding of the</w:t>
       </w:r>
       <w:r>
         <w:rPr>
@@ -233,7 +291,45 @@
           <w:sz w:val="22"/>
           <w:szCs w:val="22"/>
         </w:rPr>
-        <w:t xml:space="preserve"> Additionally, I became a member of my college’s Google Developer Students Club, where I actively participated in coding competitions and hackathons, further honing my skills and cultivating a genuine interest for practical application in real world scenarios.</w:t>
+        <w:t xml:space="preserve"> Additionally, I became a member of my college’s Google Developer Students Club, where I actively participated in coding competitions and </w:t>
+      </w:r>
+      <w:proofErr w:type="spellStart"/>
+      <w:r>
+        <w:rPr>
+          <w:rFonts w:ascii="Arial" w:hAnsi="Arial" w:cs="Arial"/>
+          <w:color w:val="000000"/>
+          <w:sz w:val="22"/>
+          <w:szCs w:val="22"/>
+        </w:rPr>
+        <w:t>hackathons</w:t>
+      </w:r>
+      <w:proofErr w:type="spellEnd"/>
+      <w:r>
+        <w:rPr>
+          <w:rFonts w:ascii="Arial" w:hAnsi="Arial" w:cs="Arial"/>
+          <w:color w:val="000000"/>
+          <w:sz w:val="22"/>
+          <w:szCs w:val="22"/>
+        </w:rPr>
+        <w:t>, further honing my skills and cultivating a genuine in</w:t>
+      </w:r>
+      <w:r>
+        <w:rPr>
+          <w:rFonts w:ascii="Arial" w:hAnsi="Arial" w:cs="Arial"/>
+          <w:color w:val="000000"/>
+          <w:sz w:val="22"/>
+          <w:szCs w:val="22"/>
+        </w:rPr>
+        <w:t>terest to apply these in real world scenario</w:t>
+      </w:r>
+      <w:r>
+        <w:rPr>
+          <w:rFonts w:ascii="Arial" w:hAnsi="Arial" w:cs="Arial"/>
+          <w:color w:val="000000"/>
+          <w:sz w:val="22"/>
+          <w:szCs w:val="22"/>
+        </w:rPr>
+        <w:t>.</w:t>
       </w:r>
     </w:p>
     <w:p>
@@ -290,7 +386,143 @@
           <w:sz w:val="22"/>
           <w:szCs w:val="22"/>
         </w:rPr>
-        <w:t xml:space="preserve"> how to create fully functional websites, mastering the ReactJS framework for front-end development and building robust backend servers using NodeJs. These servers not only handled authentication and  API calls from the front end but also seamlessly interacted with databases, allowing for data storage and modification. To leverage the skills acquired during the lockdown, a classmate and I initiated a start-up venture, providing services to the local businesses transitioning to online platforms due to the pandemic. Our first significant client, Cyberking Capitals, an investment consultancy company, entrusted us with their project. In my role as the system architect, I was tasked with ensuring that our product not only met all the client’s requirements but also maintained high-quality standards. This experience proved invaluable in developing my technical and project management skills, setting the stage for my future endeavours in computer science.</w:t>
+        <w:t xml:space="preserve"> how to create fully functional websites, mastering the </w:t>
+      </w:r>
+      <w:proofErr w:type="spellStart"/>
+      <w:r>
+        <w:rPr>
+          <w:rFonts w:ascii="Arial" w:hAnsi="Arial" w:cs="Arial"/>
+          <w:color w:val="000000"/>
+          <w:sz w:val="22"/>
+          <w:szCs w:val="22"/>
+        </w:rPr>
+        <w:t>ReactJS</w:t>
+      </w:r>
+      <w:proofErr w:type="spellEnd"/>
+      <w:r>
+        <w:rPr>
+          <w:rFonts w:ascii="Arial" w:hAnsi="Arial" w:cs="Arial"/>
+          <w:color w:val="000000"/>
+          <w:sz w:val="22"/>
+          <w:szCs w:val="22"/>
+        </w:rPr>
+        <w:t xml:space="preserve"> framework for front-end development and building robust backend servers using </w:t>
+      </w:r>
+      <w:proofErr w:type="spellStart"/>
+      <w:proofErr w:type="gramStart"/>
+      <w:r>
+        <w:rPr>
+          <w:rFonts w:ascii="Arial" w:hAnsi="Arial" w:cs="Arial"/>
+          <w:color w:val="000000"/>
+          <w:sz w:val="22"/>
+          <w:szCs w:val="22"/>
+        </w:rPr>
+        <w:t>NodeJs</w:t>
+      </w:r>
+      <w:proofErr w:type="spellEnd"/>
+      <w:r>
+        <w:rPr>
+          <w:rFonts w:ascii="Arial" w:hAnsi="Arial" w:cs="Arial"/>
+          <w:color w:val="000000"/>
+          <w:sz w:val="22"/>
+          <w:szCs w:val="22"/>
+        </w:rPr>
+        <w:t>.</w:t>
+      </w:r>
+      <w:proofErr w:type="gramEnd"/>
+      <w:r>
+        <w:rPr>
+          <w:rFonts w:ascii="Arial" w:hAnsi="Arial" w:cs="Arial"/>
+          <w:color w:val="000000"/>
+          <w:sz w:val="22"/>
+          <w:szCs w:val="22"/>
+        </w:rPr>
+        <w:t xml:space="preserve"> These servers not only handled authentication </w:t>
+      </w:r>
+      <w:proofErr w:type="gramStart"/>
+      <w:r>
+        <w:rPr>
+          <w:rFonts w:ascii="Arial" w:hAnsi="Arial" w:cs="Arial"/>
+          <w:color w:val="000000"/>
+          <w:sz w:val="22"/>
+          <w:szCs w:val="22"/>
+        </w:rPr>
+        <w:t>and  API</w:t>
+      </w:r>
+      <w:proofErr w:type="gramEnd"/>
+      <w:r>
+        <w:rPr>
+          <w:rFonts w:ascii="Arial" w:hAnsi="Arial" w:cs="Arial"/>
+          <w:color w:val="000000"/>
+          <w:sz w:val="22"/>
+          <w:szCs w:val="22"/>
+        </w:rPr>
+        <w:t xml:space="preserve"> calls from the front end but also seamlessly interacted with databases, allowing for data storage and modification. To leverage the skills acquired during the lockdown, a classmate and I initiated a start-up venture, providing services to the local businesses transitioning to online platforms due to the pandemic. In my role as the system architect</w:t>
+      </w:r>
+      <w:r>
+        <w:rPr>
+          <w:rFonts w:ascii="Arial" w:hAnsi="Arial" w:cs="Arial"/>
+          <w:color w:val="000000"/>
+          <w:sz w:val="22"/>
+          <w:szCs w:val="22"/>
+        </w:rPr>
+        <w:t xml:space="preserve"> for our first significa</w:t>
+      </w:r>
+      <w:r>
+        <w:rPr>
+          <w:rFonts w:ascii="Arial" w:hAnsi="Arial" w:cs="Arial"/>
+          <w:color w:val="000000"/>
+          <w:sz w:val="22"/>
+          <w:szCs w:val="22"/>
+        </w:rPr>
+        <w:t xml:space="preserve">nt client </w:t>
+      </w:r>
+      <w:proofErr w:type="spellStart"/>
+      <w:r>
+        <w:rPr>
+          <w:rFonts w:ascii="Arial" w:hAnsi="Arial" w:cs="Arial"/>
+          <w:color w:val="000000"/>
+          <w:sz w:val="22"/>
+          <w:szCs w:val="22"/>
+        </w:rPr>
+        <w:t>CyberKing</w:t>
+      </w:r>
+      <w:proofErr w:type="spellEnd"/>
+      <w:r>
+        <w:rPr>
+          <w:rFonts w:ascii="Arial" w:hAnsi="Arial" w:cs="Arial"/>
+          <w:color w:val="000000"/>
+          <w:sz w:val="22"/>
+          <w:szCs w:val="22"/>
+        </w:rPr>
+        <w:t xml:space="preserve"> Capitals an</w:t>
+      </w:r>
+      <w:r>
+        <w:rPr>
+          <w:rFonts w:ascii="Arial" w:hAnsi="Arial" w:cs="Arial"/>
+          <w:color w:val="000000"/>
+          <w:sz w:val="22"/>
+          <w:szCs w:val="22"/>
+        </w:rPr>
+        <w:t xml:space="preserve"> investment </w:t>
+      </w:r>
+      <w:r>
+        <w:rPr>
+          <w:rFonts w:ascii="Arial" w:hAnsi="Arial" w:cs="Arial"/>
+          <w:color w:val="000000"/>
+          <w:sz w:val="22"/>
+          <w:szCs w:val="22"/>
+        </w:rPr>
+        <w:t>consultancy</w:t>
+      </w:r>
+      <w:r>
+        <w:rPr>
+          <w:rFonts w:ascii="Arial" w:hAnsi="Arial" w:cs="Arial"/>
+          <w:color w:val="000000"/>
+          <w:sz w:val="22"/>
+          <w:szCs w:val="22"/>
+        </w:rPr>
+        <w:t>, I was tasked with ensuring that our product not only met all the client’s requirements but also maintained high-quality standards. This experience proved invaluable in developing my technical and project management skills, setting the stage for my future endeavours in computer science.</w:t>
       </w:r>
     </w:p>
     <w:p>
@@ -311,34 +543,234 @@
           <w:sz w:val="22"/>
           <w:szCs w:val="22"/>
         </w:rPr>
-        <w:t xml:space="preserve">The unique set of requirements from Cyberking Capitals, necessitated the development of two distinct websites. The first was a brochure website designed to showcase the company’s products and services while allowing potential clients to register for a callback, referred to as “leads” in the system. The second, which I had the opportunity to architect, </w:t>
-      </w:r>
-      <w:r>
-        <w:rPr>
-          <w:rFonts w:ascii="Arial" w:hAnsi="Arial" w:cs="Arial"/>
-          <w:color w:val="000000"/>
-          <w:sz w:val="22"/>
-          <w:szCs w:val="22"/>
-        </w:rPr>
-        <w:t xml:space="preserve">was a management website tailored for the company’s employees, each with specific roles such as telecallers, managers, and administrators. The platform enabled leads to be efficiently </w:t>
-      </w:r>
-      <w:r>
-        <w:rPr>
-          <w:rFonts w:ascii="Arial" w:hAnsi="Arial" w:cs="Arial"/>
-          <w:color w:val="000000"/>
-          <w:sz w:val="22"/>
-          <w:szCs w:val="22"/>
-        </w:rPr>
-        <w:t xml:space="preserve">batched and assigned to telecallers or managers. User credentials were securely stored in an encrypted format within an SQL database. Registered users could login in, view, and update lead information in a tabular format. Manager’s had the oversight of the telecaller’s work, while administrators enjoyed a holistic view of the entire system, complete with additional telemetry data such as the number of new leads and successful onboardings. </w:t>
-      </w:r>
-      <w:r>
-        <w:rPr>
-          <w:rFonts w:ascii="Arial" w:hAnsi="Arial" w:cs="Arial"/>
-          <w:color w:val="000000"/>
-          <w:sz w:val="22"/>
-          <w:szCs w:val="22"/>
-        </w:rPr>
-        <w:t xml:space="preserve">The registration of new users, lead assignment, and data viewing and updating were accomplished through calls to the backend server's API, constructed using NodeJS and </w:t>
+        <w:t xml:space="preserve">The unique set of requirements from </w:t>
+      </w:r>
+      <w:proofErr w:type="spellStart"/>
+      <w:r>
+        <w:rPr>
+          <w:rFonts w:ascii="Arial" w:hAnsi="Arial" w:cs="Arial"/>
+          <w:color w:val="000000"/>
+          <w:sz w:val="22"/>
+          <w:szCs w:val="22"/>
+        </w:rPr>
+        <w:t>Cyberking</w:t>
+      </w:r>
+      <w:proofErr w:type="spellEnd"/>
+      <w:r>
+        <w:rPr>
+          <w:rFonts w:ascii="Arial" w:hAnsi="Arial" w:cs="Arial"/>
+          <w:color w:val="000000"/>
+          <w:sz w:val="22"/>
+          <w:szCs w:val="22"/>
+        </w:rPr>
+        <w:t xml:space="preserve"> </w:t>
+      </w:r>
+      <w:proofErr w:type="gramStart"/>
+      <w:r>
+        <w:rPr>
+          <w:rFonts w:ascii="Arial" w:hAnsi="Arial" w:cs="Arial"/>
+          <w:color w:val="000000"/>
+          <w:sz w:val="22"/>
+          <w:szCs w:val="22"/>
+        </w:rPr>
+        <w:t>Capitals,</w:t>
+      </w:r>
+      <w:proofErr w:type="gramEnd"/>
+      <w:r>
+        <w:rPr>
+          <w:rFonts w:ascii="Arial" w:hAnsi="Arial" w:cs="Arial"/>
+          <w:color w:val="000000"/>
+          <w:sz w:val="22"/>
+          <w:szCs w:val="22"/>
+        </w:rPr>
+        <w:t xml:space="preserve"> necessitated the development of two distinct websites. The first was a brochure website designed to showcase the company’s products and services while allowing potential clients to register for a </w:t>
+      </w:r>
+      <w:proofErr w:type="spellStart"/>
+      <w:r>
+        <w:rPr>
+          <w:rFonts w:ascii="Arial" w:hAnsi="Arial" w:cs="Arial"/>
+          <w:color w:val="000000"/>
+          <w:sz w:val="22"/>
+          <w:szCs w:val="22"/>
+        </w:rPr>
+        <w:t>callback</w:t>
+      </w:r>
+      <w:proofErr w:type="spellEnd"/>
+      <w:r>
+        <w:rPr>
+          <w:rFonts w:ascii="Arial" w:hAnsi="Arial" w:cs="Arial"/>
+          <w:color w:val="000000"/>
+          <w:sz w:val="22"/>
+          <w:szCs w:val="22"/>
+        </w:rPr>
+        <w:t xml:space="preserve">, referred to as “leads” in the system. The second, which I had the opportunity to architect, </w:t>
+      </w:r>
+      <w:r>
+        <w:rPr>
+          <w:rFonts w:ascii="Arial" w:hAnsi="Arial" w:cs="Arial"/>
+          <w:color w:val="000000"/>
+          <w:sz w:val="22"/>
+          <w:szCs w:val="22"/>
+        </w:rPr>
+        <w:t xml:space="preserve">was a management website tailored for the company’s employees, each with specific roles such as </w:t>
+      </w:r>
+      <w:proofErr w:type="spellStart"/>
+      <w:r>
+        <w:rPr>
+          <w:rFonts w:ascii="Arial" w:hAnsi="Arial" w:cs="Arial"/>
+          <w:color w:val="000000"/>
+          <w:sz w:val="22"/>
+          <w:szCs w:val="22"/>
+        </w:rPr>
+        <w:t>telecallers</w:t>
+      </w:r>
+      <w:proofErr w:type="spellEnd"/>
+      <w:r>
+        <w:rPr>
+          <w:rFonts w:ascii="Arial" w:hAnsi="Arial" w:cs="Arial"/>
+          <w:color w:val="000000"/>
+          <w:sz w:val="22"/>
+          <w:szCs w:val="22"/>
+        </w:rPr>
+        <w:t xml:space="preserve">, managers, and administrators. The platform enabled leads to be efficiently </w:t>
+      </w:r>
+      <w:r>
+        <w:rPr>
+          <w:rFonts w:ascii="Arial" w:hAnsi="Arial" w:cs="Arial"/>
+          <w:color w:val="000000"/>
+          <w:sz w:val="22"/>
+          <w:szCs w:val="22"/>
+        </w:rPr>
+        <w:t xml:space="preserve">batched and assigned to </w:t>
+      </w:r>
+      <w:proofErr w:type="spellStart"/>
+      <w:r>
+        <w:rPr>
+          <w:rFonts w:ascii="Arial" w:hAnsi="Arial" w:cs="Arial"/>
+          <w:color w:val="000000"/>
+          <w:sz w:val="22"/>
+          <w:szCs w:val="22"/>
+        </w:rPr>
+        <w:t>telecallers</w:t>
+      </w:r>
+      <w:proofErr w:type="spellEnd"/>
+      <w:r>
+        <w:rPr>
+          <w:rFonts w:ascii="Arial" w:hAnsi="Arial" w:cs="Arial"/>
+          <w:color w:val="000000"/>
+          <w:sz w:val="22"/>
+          <w:szCs w:val="22"/>
+        </w:rPr>
+        <w:t xml:space="preserve"> or managers. User credentials were securely stored in an encrypted format within an SQL database. Registered users could login in, view, and update lead information in a tabular format. Manager’s had the oversight of the </w:t>
+      </w:r>
+      <w:proofErr w:type="spellStart"/>
+      <w:r>
+        <w:rPr>
+          <w:rFonts w:ascii="Arial" w:hAnsi="Arial" w:cs="Arial"/>
+          <w:color w:val="000000"/>
+          <w:sz w:val="22"/>
+          <w:szCs w:val="22"/>
+        </w:rPr>
+        <w:t>telecaller’s</w:t>
+      </w:r>
+      <w:proofErr w:type="spellEnd"/>
+      <w:r>
+        <w:rPr>
+          <w:rFonts w:ascii="Arial" w:hAnsi="Arial" w:cs="Arial"/>
+          <w:color w:val="000000"/>
+          <w:sz w:val="22"/>
+          <w:szCs w:val="22"/>
+        </w:rPr>
+        <w:t xml:space="preserve"> work, while administrators enjoyed a holistic view of the entire system, complete with additional telemetry data such as the number of new leads and successful </w:t>
+      </w:r>
+      <w:proofErr w:type="spellStart"/>
+      <w:r>
+        <w:rPr>
+          <w:rFonts w:ascii="Arial" w:hAnsi="Arial" w:cs="Arial"/>
+          <w:color w:val="000000"/>
+          <w:sz w:val="22"/>
+          <w:szCs w:val="22"/>
+        </w:rPr>
+        <w:t>onboardings</w:t>
+      </w:r>
+      <w:proofErr w:type="spellEnd"/>
+      <w:r>
+        <w:rPr>
+          <w:rFonts w:ascii="Arial" w:hAnsi="Arial" w:cs="Arial"/>
+          <w:color w:val="000000"/>
+          <w:sz w:val="22"/>
+          <w:szCs w:val="22"/>
+        </w:rPr>
+        <w:t xml:space="preserve">. </w:t>
+      </w:r>
+      <w:r>
+        <w:rPr>
+          <w:rFonts w:ascii="Arial" w:hAnsi="Arial" w:cs="Arial"/>
+          <w:color w:val="000000"/>
+          <w:sz w:val="22"/>
+          <w:szCs w:val="22"/>
+        </w:rPr>
+        <w:t xml:space="preserve">The registration of new users, lead assignment, and data viewing and updating were accomplished through calls to the backend server's API, constructed using </w:t>
+      </w:r>
+      <w:proofErr w:type="spellStart"/>
+      <w:r>
+        <w:rPr>
+          <w:rFonts w:ascii="Arial" w:hAnsi="Arial" w:cs="Arial"/>
+          <w:color w:val="000000"/>
+          <w:sz w:val="22"/>
+          <w:szCs w:val="22"/>
+        </w:rPr>
+        <w:t>NodeJS</w:t>
+      </w:r>
+      <w:proofErr w:type="spellEnd"/>
+      <w:r>
+        <w:rPr>
+          <w:rFonts w:ascii="Arial" w:hAnsi="Arial" w:cs="Arial"/>
+          <w:color w:val="000000"/>
+          <w:sz w:val="22"/>
+          <w:szCs w:val="22"/>
+        </w:rPr>
+        <w:t xml:space="preserve"> and </w:t>
+      </w:r>
+      <w:proofErr w:type="spellStart"/>
+      <w:r>
+        <w:rPr>
+          <w:rFonts w:ascii="Arial" w:hAnsi="Arial" w:cs="Arial"/>
+          <w:color w:val="000000"/>
+          <w:sz w:val="22"/>
+          <w:szCs w:val="22"/>
+        </w:rPr>
+        <w:t>ExpressJS</w:t>
+      </w:r>
+      <w:proofErr w:type="spellEnd"/>
+      <w:r>
+        <w:rPr>
+          <w:rFonts w:ascii="Arial" w:hAnsi="Arial" w:cs="Arial"/>
+          <w:color w:val="000000"/>
+          <w:sz w:val="22"/>
+          <w:szCs w:val="22"/>
+        </w:rPr>
+        <w:t xml:space="preserve">. This backend acted as a bridge between the </w:t>
+      </w:r>
+      <w:proofErr w:type="spellStart"/>
+      <w:r>
+        <w:rPr>
+          <w:rFonts w:ascii="Arial" w:hAnsi="Arial" w:cs="Arial"/>
+          <w:color w:val="000000"/>
+          <w:sz w:val="22"/>
+          <w:szCs w:val="22"/>
+        </w:rPr>
+        <w:t>PostgreSQL</w:t>
+      </w:r>
+      <w:proofErr w:type="spellEnd"/>
+      <w:r>
+        <w:rPr>
+          <w:rFonts w:ascii="Arial" w:hAnsi="Arial" w:cs="Arial"/>
+          <w:color w:val="000000"/>
+          <w:sz w:val="22"/>
+          <w:szCs w:val="22"/>
+        </w:rPr>
+        <w:t xml:space="preserve"> database and the </w:t>
       </w:r>
       <w:r>
         <w:rPr>
@@ -348,7 +780,7 @@
           <w:szCs w:val="22"/>
         </w:rPr>
         <w:lastRenderedPageBreak/>
-        <w:t>ExpressJS. This backend acted as a bridge between the PostgreSQL database and the frontend, performing intermediate processing, including authentication, pagination of database records, and data extraction for presentation to administrators</w:t>
+        <w:t>frontend, performing intermediate processing, including authentication, pagination of database records, and data extraction for presentation to administrators</w:t>
       </w:r>
       <w:r>
         <w:rPr>
@@ -366,7 +798,65 @@
           <w:sz w:val="22"/>
           <w:szCs w:val="22"/>
         </w:rPr>
-        <w:t>Initially, the system operated seamlessly for up to 10,000 leads. However, as the number of leads and client requirements grew, we encountered both technical and non-technical challenges. On the technical side, we faced issues with inefficient application state management, which led to UI lag. To address this, I implemented Redux, a JavaScript library for centralized state management, decoupling components and improving the user experience. We also adopted GraphQL to streamline network calls, reducing latency when loading the UI.</w:t>
+        <w:t xml:space="preserve">Initially, the system operated seamlessly for up to 10,000 leads. However, as the number of leads and client requirements grew, we encountered </w:t>
+      </w:r>
+      <w:r>
+        <w:rPr>
+          <w:rFonts w:ascii="Arial" w:hAnsi="Arial" w:cs="Arial"/>
+          <w:color w:val="000000"/>
+          <w:sz w:val="22"/>
+          <w:szCs w:val="22"/>
+        </w:rPr>
+        <w:t xml:space="preserve">various </w:t>
+      </w:r>
+      <w:r>
+        <w:rPr>
+          <w:rFonts w:ascii="Arial" w:hAnsi="Arial" w:cs="Arial"/>
+          <w:color w:val="000000"/>
+          <w:sz w:val="22"/>
+          <w:szCs w:val="22"/>
+        </w:rPr>
+        <w:t xml:space="preserve">challenges. On the technical side, we faced issues with inefficient application state management, which led to UI lag. To address this, I implemented </w:t>
+      </w:r>
+      <w:proofErr w:type="spellStart"/>
+      <w:r>
+        <w:rPr>
+          <w:rFonts w:ascii="Arial" w:hAnsi="Arial" w:cs="Arial"/>
+          <w:color w:val="000000"/>
+          <w:sz w:val="22"/>
+          <w:szCs w:val="22"/>
+        </w:rPr>
+        <w:t>Redux</w:t>
+      </w:r>
+      <w:proofErr w:type="spellEnd"/>
+      <w:r>
+        <w:rPr>
+          <w:rFonts w:ascii="Arial" w:hAnsi="Arial" w:cs="Arial"/>
+          <w:color w:val="000000"/>
+          <w:sz w:val="22"/>
+          <w:szCs w:val="22"/>
+        </w:rPr>
+        <w:t xml:space="preserve">, a JavaScript library for centralized state management, decoupling components and improving the user experience. We also adopted </w:t>
+      </w:r>
+      <w:proofErr w:type="spellStart"/>
+      <w:r>
+        <w:rPr>
+          <w:rFonts w:ascii="Arial" w:hAnsi="Arial" w:cs="Arial"/>
+          <w:color w:val="000000"/>
+          <w:sz w:val="22"/>
+          <w:szCs w:val="22"/>
+        </w:rPr>
+        <w:t>GraphQL</w:t>
+      </w:r>
+      <w:proofErr w:type="spellEnd"/>
+      <w:r>
+        <w:rPr>
+          <w:rFonts w:ascii="Arial" w:hAnsi="Arial" w:cs="Arial"/>
+          <w:color w:val="000000"/>
+          <w:sz w:val="22"/>
+          <w:szCs w:val="22"/>
+        </w:rPr>
+        <w:t xml:space="preserve"> to streamline network calls, reducing latency when loading the UI.</w:t>
       </w:r>
       <w:r>
         <w:rPr>
@@ -402,7 +892,27 @@
           <w:sz w:val="22"/>
           <w:szCs w:val="22"/>
         </w:rPr>
-        <w:t>Beyond these technical challenges, our startup experience taught us valuable lessons in project management. We transitioned from the traditional waterfall methodology to the agile approach, facilitating regular requirement discussions, documentation, and efficient project scheduling.</w:t>
+        <w:t xml:space="preserve">Beyond these technical challenges, our </w:t>
+      </w:r>
+      <w:proofErr w:type="spellStart"/>
+      <w:r>
+        <w:rPr>
+          <w:rFonts w:ascii="Arial" w:hAnsi="Arial" w:cs="Arial"/>
+          <w:color w:val="000000"/>
+          <w:sz w:val="22"/>
+          <w:szCs w:val="22"/>
+        </w:rPr>
+        <w:t>startup</w:t>
+      </w:r>
+      <w:proofErr w:type="spellEnd"/>
+      <w:r>
+        <w:rPr>
+          <w:rFonts w:ascii="Arial" w:hAnsi="Arial" w:cs="Arial"/>
+          <w:color w:val="000000"/>
+          <w:sz w:val="22"/>
+          <w:szCs w:val="22"/>
+        </w:rPr>
+        <w:t xml:space="preserve"> experience taught us valuable lessons in project management. We transitioned from the traditional waterfall methodology to the agile approach, facilitating regular requirement discussions, documentation, and efficient project scheduling.</w:t>
       </w:r>
       <w:r>
         <w:rPr>
@@ -488,14 +998,25 @@
         </w:rPr>
         <w:t xml:space="preserve">. Additionally, learned about </w:t>
       </w:r>
-      <w:r>
-        <w:rPr>
-          <w:rFonts w:ascii="Arial" w:hAnsi="Arial" w:cs="Arial"/>
-          <w:color w:val="000000"/>
-          <w:sz w:val="22"/>
-          <w:szCs w:val="22"/>
-        </w:rPr>
-        <w:t>Hyper ledger</w:t>
+      <w:proofErr w:type="gramStart"/>
+      <w:r>
+        <w:rPr>
+          <w:rFonts w:ascii="Arial" w:hAnsi="Arial" w:cs="Arial"/>
+          <w:color w:val="000000"/>
+          <w:sz w:val="22"/>
+          <w:szCs w:val="22"/>
+        </w:rPr>
+        <w:t>Hyper</w:t>
+      </w:r>
+      <w:proofErr w:type="gramEnd"/>
+      <w:r>
+        <w:rPr>
+          <w:rFonts w:ascii="Arial" w:hAnsi="Arial" w:cs="Arial"/>
+          <w:color w:val="000000"/>
+          <w:sz w:val="22"/>
+          <w:szCs w:val="22"/>
+        </w:rPr>
+        <w:t xml:space="preserve"> ledger</w:t>
       </w:r>
       <w:r>
         <w:rPr>
@@ -690,25 +1211,52 @@
           <w:sz w:val="22"/>
           <w:szCs w:val="22"/>
         </w:rPr>
-        <w:t xml:space="preserve">Despite being very active academically, I was equally passionate about sports, especially soccer. Being a very competitive person, the game provided me with an outlet for my competitive spirit, and allowed me to push and exceed my boundaries and fostered personal growth. Playing football instilled in me the values of hard work and persistence, and made me realise that no success comes without </w:t>
-      </w:r>
-      <w:r>
-        <w:rPr>
-          <w:rFonts w:ascii="Arial" w:hAnsi="Arial" w:cs="Arial"/>
-          <w:color w:val="000000"/>
-          <w:sz w:val="22"/>
-          <w:szCs w:val="22"/>
-        </w:rPr>
-        <w:t>hard work</w:t>
-      </w:r>
-      <w:r>
-        <w:rPr>
-          <w:rFonts w:ascii="Arial" w:hAnsi="Arial" w:cs="Arial"/>
-          <w:color w:val="000000"/>
-          <w:sz w:val="22"/>
-          <w:szCs w:val="22"/>
-        </w:rPr>
-        <w:t xml:space="preserve">. These principles have stayed with me </w:t>
+        <w:t>Despite being very active academically, I was equally passionate about sports, especially soccer. Being a very competitive person, the game provided me with an outlet for my competitive spirit, and allowed me to push and exceed my boundaries and fostered personal grow</w:t>
+      </w:r>
+      <w:r>
+        <w:rPr>
+          <w:rFonts w:ascii="Arial" w:hAnsi="Arial" w:cs="Arial"/>
+          <w:color w:val="000000"/>
+          <w:sz w:val="22"/>
+          <w:szCs w:val="22"/>
+        </w:rPr>
+        <w:t>th</w:t>
+      </w:r>
+      <w:r>
+        <w:rPr>
+          <w:rFonts w:ascii="Arial" w:hAnsi="Arial" w:cs="Arial"/>
+          <w:color w:val="000000"/>
+          <w:sz w:val="22"/>
+          <w:szCs w:val="22"/>
+        </w:rPr>
+        <w:t>. As an introverted individual, stepping onto the field and playing in front of a crowd and securing victories helped me bolster my confidence, and taught me the transf</w:t>
+      </w:r>
+      <w:r>
+        <w:rPr>
+          <w:rFonts w:ascii="Arial" w:hAnsi="Arial" w:cs="Arial"/>
+          <w:color w:val="000000"/>
+          <w:sz w:val="22"/>
+          <w:szCs w:val="22"/>
+        </w:rPr>
+        <w:t xml:space="preserve">ormative power of stepping out </w:t>
+      </w:r>
+      <w:r>
+        <w:rPr>
+          <w:rFonts w:ascii="Arial" w:hAnsi="Arial" w:cs="Arial"/>
+          <w:color w:val="000000"/>
+          <w:sz w:val="22"/>
+          <w:szCs w:val="22"/>
+        </w:rPr>
+        <w:t xml:space="preserve">of one’s comfort zone. As a part of the team, </w:t>
+      </w:r>
+      <w:r>
+        <w:rPr>
+          <w:rFonts w:ascii="Arial" w:hAnsi="Arial" w:cs="Arial"/>
+          <w:color w:val="000000"/>
+          <w:sz w:val="22"/>
+          <w:szCs w:val="22"/>
+        </w:rPr>
+        <w:t xml:space="preserve">we achieved many </w:t>
       </w:r>
       <w:r>
         <w:rPr>
@@ -718,62 +1266,45 @@
           <w:szCs w:val="22"/>
         </w:rPr>
         <w:lastRenderedPageBreak/>
-        <w:t xml:space="preserve">and transcended the </w:t>
-      </w:r>
-      <w:r>
-        <w:rPr>
-          <w:rFonts w:ascii="Arial" w:hAnsi="Arial" w:cs="Arial"/>
-          <w:color w:val="000000"/>
-          <w:sz w:val="22"/>
-          <w:szCs w:val="22"/>
-        </w:rPr>
-        <w:t>field,</w:t>
-      </w:r>
-      <w:r>
-        <w:rPr>
-          <w:rFonts w:ascii="Arial" w:hAnsi="Arial" w:cs="Arial"/>
-          <w:color w:val="000000"/>
-          <w:sz w:val="22"/>
-          <w:szCs w:val="22"/>
-        </w:rPr>
-        <w:t xml:space="preserve"> influencing various aspects of my life. As an introverted individual, stepping onto the field and playing in front of a crowd and securing victories helped me bolster my confidence, and taught me the transf</w:t>
-      </w:r>
-      <w:r>
-        <w:rPr>
-          <w:rFonts w:ascii="Arial" w:hAnsi="Arial" w:cs="Arial"/>
-          <w:color w:val="000000"/>
-          <w:sz w:val="22"/>
-          <w:szCs w:val="22"/>
-        </w:rPr>
-        <w:t xml:space="preserve">ormative power of stepping out </w:t>
-      </w:r>
-      <w:r>
-        <w:rPr>
-          <w:rFonts w:ascii="Arial" w:hAnsi="Arial" w:cs="Arial"/>
-          <w:color w:val="000000"/>
-          <w:sz w:val="22"/>
-          <w:szCs w:val="22"/>
-        </w:rPr>
-        <w:t xml:space="preserve">of one’s comfort zone. As a part of the team, </w:t>
-      </w:r>
-      <w:r>
-        <w:rPr>
-          <w:rFonts w:ascii="Arial" w:hAnsi="Arial" w:cs="Arial"/>
-          <w:color w:val="000000"/>
-          <w:sz w:val="22"/>
-          <w:szCs w:val="22"/>
-        </w:rPr>
-        <w:t xml:space="preserve">we achieved many milestones, finishing as runner-up in the AIT Sports Fest, a state-level inter-collegiate tournament, and clinching victory </w:t>
-      </w:r>
-      <w:r>
-        <w:rPr>
-          <w:rFonts w:ascii="Arial" w:hAnsi="Arial" w:cs="Arial"/>
-          <w:color w:val="000000"/>
-          <w:sz w:val="22"/>
-          <w:szCs w:val="22"/>
-        </w:rPr>
-        <w:tab/>
-        <w:t>in the Shahu Trophy, another prestigious state-level soccer tournament organised by AI</w:t>
+        <w:t>milestones, finishing as runner-up in the AIT Sports Fest, a state-level inter-collegiate tou</w:t>
+      </w:r>
+      <w:r>
+        <w:rPr>
+          <w:rFonts w:ascii="Arial" w:hAnsi="Arial" w:cs="Arial"/>
+          <w:color w:val="000000"/>
+          <w:sz w:val="22"/>
+          <w:szCs w:val="22"/>
+        </w:rPr>
+        <w:t xml:space="preserve">rnament, and clinching victory </w:t>
+      </w:r>
+      <w:r>
+        <w:rPr>
+          <w:rFonts w:ascii="Arial" w:hAnsi="Arial" w:cs="Arial"/>
+          <w:color w:val="000000"/>
+          <w:sz w:val="22"/>
+          <w:szCs w:val="22"/>
+        </w:rPr>
+        <w:t xml:space="preserve">in the </w:t>
+      </w:r>
+      <w:proofErr w:type="spellStart"/>
+      <w:r>
+        <w:rPr>
+          <w:rFonts w:ascii="Arial" w:hAnsi="Arial" w:cs="Arial"/>
+          <w:color w:val="000000"/>
+          <w:sz w:val="22"/>
+          <w:szCs w:val="22"/>
+        </w:rPr>
+        <w:t>Shahu</w:t>
+      </w:r>
+      <w:proofErr w:type="spellEnd"/>
+      <w:r>
+        <w:rPr>
+          <w:rFonts w:ascii="Arial" w:hAnsi="Arial" w:cs="Arial"/>
+          <w:color w:val="000000"/>
+          <w:sz w:val="22"/>
+          <w:szCs w:val="22"/>
+        </w:rPr>
+        <w:t xml:space="preserve"> Trophy, another prestigious state-level soccer tournament organised by AI</w:t>
       </w:r>
       <w:r>
         <w:rPr>
@@ -800,26 +1331,73 @@
           <w:sz w:val="22"/>
           <w:szCs w:val="22"/>
         </w:rPr>
-        <w:t xml:space="preserve"> These experiences </w:t>
-      </w:r>
-      <w:r>
-        <w:rPr>
-          <w:rFonts w:ascii="Arial" w:hAnsi="Arial" w:cs="Arial"/>
-          <w:color w:val="000000"/>
-          <w:sz w:val="22"/>
-          <w:szCs w:val="22"/>
-        </w:rPr>
-        <w:t>reinforced the notion that teamwork, determination and self-improvement are integral components of success, both on and off the field.</w:t>
-      </w:r>
-      <w:r>
-        <w:rPr>
-          <w:rFonts w:ascii="Arial" w:hAnsi="Arial" w:cs="Arial"/>
-          <w:color w:val="000000"/>
-          <w:sz w:val="22"/>
-          <w:szCs w:val="22"/>
-        </w:rPr>
         <w:t xml:space="preserve"> </w:t>
       </w:r>
+      <w:r>
+        <w:rPr>
+          <w:rFonts w:ascii="Arial" w:hAnsi="Arial" w:cs="Arial"/>
+          <w:color w:val="000000"/>
+          <w:sz w:val="22"/>
+          <w:szCs w:val="22"/>
+        </w:rPr>
+        <w:t xml:space="preserve">These experiences </w:t>
+      </w:r>
+      <w:r>
+        <w:rPr>
+          <w:rFonts w:ascii="Arial" w:hAnsi="Arial" w:cs="Arial"/>
+          <w:color w:val="000000"/>
+          <w:sz w:val="22"/>
+          <w:szCs w:val="22"/>
+        </w:rPr>
+        <w:t xml:space="preserve">reinforced the notion </w:t>
+      </w:r>
+      <w:r>
+        <w:rPr>
+          <w:rFonts w:ascii="Arial" w:hAnsi="Arial" w:cs="Arial"/>
+          <w:color w:val="000000"/>
+          <w:sz w:val="22"/>
+          <w:szCs w:val="22"/>
+        </w:rPr>
+        <w:t xml:space="preserve">that teamwork, determination, self-improvement and persistence </w:t>
+      </w:r>
+      <w:r>
+        <w:rPr>
+          <w:rFonts w:ascii="Arial" w:hAnsi="Arial" w:cs="Arial"/>
+          <w:color w:val="000000"/>
+          <w:sz w:val="22"/>
+          <w:szCs w:val="22"/>
+        </w:rPr>
+        <w:t>are integral components of success, both on and off the field.</w:t>
+      </w:r>
+      <w:r>
+        <w:rPr>
+          <w:rFonts w:ascii="Arial" w:hAnsi="Arial" w:cs="Arial"/>
+          <w:color w:val="000000"/>
+          <w:sz w:val="22"/>
+          <w:szCs w:val="22"/>
+        </w:rPr>
+        <w:t xml:space="preserve"> </w:t>
+      </w:r>
+      <w:r>
+        <w:rPr>
+          <w:rFonts w:ascii="Arial" w:hAnsi="Arial" w:cs="Arial"/>
+          <w:color w:val="000000"/>
+          <w:sz w:val="22"/>
+          <w:szCs w:val="22"/>
+        </w:rPr>
+        <w:t>These principles have stayed with me and transcended the field, influencing various aspects of my life</w:t>
+      </w:r>
+      <w:r>
+        <w:rPr>
+          <w:rFonts w:ascii="Arial" w:hAnsi="Arial" w:cs="Arial"/>
+          <w:color w:val="000000"/>
+          <w:sz w:val="22"/>
+          <w:szCs w:val="22"/>
+        </w:rPr>
+        <w:t>.</w:t>
+      </w:r>
+      <w:bookmarkStart w:id="0" w:name="_GoBack"/>
+      <w:bookmarkEnd w:id="0"/>
     </w:p>
     <w:p>
       <w:pPr>
@@ -857,7 +1435,27 @@
           <w:sz w:val="22"/>
           <w:szCs w:val="22"/>
         </w:rPr>
-        <w:t xml:space="preserve">during my undergraduate studies, my experience being a part of a start-up environment focused mainly on web technology, my current role as a full-stack developer, and learning about blockchain technology and its potential to create digital platforms that are more secure, interoperable and private. I am driven to </w:t>
+        <w:t xml:space="preserve">during my undergraduate studies, my experience being a part of a start-up environment, my current role as a full-stack developer, and learning about </w:t>
+      </w:r>
+      <w:proofErr w:type="spellStart"/>
+      <w:r>
+        <w:rPr>
+          <w:rFonts w:ascii="Arial" w:hAnsi="Arial" w:cs="Arial"/>
+          <w:color w:val="000000"/>
+          <w:sz w:val="22"/>
+          <w:szCs w:val="22"/>
+        </w:rPr>
+        <w:t>blockchain</w:t>
+      </w:r>
+      <w:proofErr w:type="spellEnd"/>
+      <w:r>
+        <w:rPr>
+          <w:rFonts w:ascii="Arial" w:hAnsi="Arial" w:cs="Arial"/>
+          <w:color w:val="000000"/>
+          <w:sz w:val="22"/>
+          <w:szCs w:val="22"/>
+        </w:rPr>
+        <w:t xml:space="preserve"> technology and its potential to create digital platforms that are more secure, interoperable and private. I am driven to </w:t>
       </w:r>
       <w:r>
         <w:rPr>
@@ -875,7 +1473,27 @@
           <w:sz w:val="22"/>
           <w:szCs w:val="22"/>
         </w:rPr>
-        <w:t xml:space="preserve">. I aim to become a blockchain developer developing decentralized applications capable of revolutionizing </w:t>
+        <w:t xml:space="preserve">. I aim to become a </w:t>
+      </w:r>
+      <w:proofErr w:type="spellStart"/>
+      <w:r>
+        <w:rPr>
+          <w:rFonts w:ascii="Arial" w:hAnsi="Arial" w:cs="Arial"/>
+          <w:color w:val="000000"/>
+          <w:sz w:val="22"/>
+          <w:szCs w:val="22"/>
+        </w:rPr>
+        <w:t>blockchain</w:t>
+      </w:r>
+      <w:proofErr w:type="spellEnd"/>
+      <w:r>
+        <w:rPr>
+          <w:rFonts w:ascii="Arial" w:hAnsi="Arial" w:cs="Arial"/>
+          <w:color w:val="000000"/>
+          <w:sz w:val="22"/>
+          <w:szCs w:val="22"/>
+        </w:rPr>
+        <w:t xml:space="preserve"> developer developing decentralized applications capable of revolutionizing </w:t>
       </w:r>
       <w:r>
         <w:rPr>
@@ -889,14 +1507,25 @@
       <w:r>
         <w:t xml:space="preserve"> </w:t>
       </w:r>
-      <w:r>
-        <w:rPr>
-          <w:rFonts w:ascii="Arial" w:hAnsi="Arial" w:cs="Arial"/>
-          <w:color w:val="000000"/>
-          <w:sz w:val="22"/>
-          <w:szCs w:val="22"/>
-        </w:rPr>
-        <w:t>Blockchain technology is built upon the fundamental concepts of computer networking, cryptography, and distributed systems</w:t>
+      <w:proofErr w:type="spellStart"/>
+      <w:r>
+        <w:rPr>
+          <w:rFonts w:ascii="Arial" w:hAnsi="Arial" w:cs="Arial"/>
+          <w:color w:val="000000"/>
+          <w:sz w:val="22"/>
+          <w:szCs w:val="22"/>
+        </w:rPr>
+        <w:t>Blockchain</w:t>
+      </w:r>
+      <w:proofErr w:type="spellEnd"/>
+      <w:r>
+        <w:rPr>
+          <w:rFonts w:ascii="Arial" w:hAnsi="Arial" w:cs="Arial"/>
+          <w:color w:val="000000"/>
+          <w:sz w:val="22"/>
+          <w:szCs w:val="22"/>
+        </w:rPr>
+        <w:t xml:space="preserve"> technology is built upon the fundamental concepts of computer networking, cryptography, and distributed systems</w:t>
       </w:r>
       <w:r>
         <w:rPr>
@@ -959,7 +1588,27 @@
           <w:sz w:val="22"/>
           <w:szCs w:val="22"/>
         </w:rPr>
-        <w:t xml:space="preserve">. Pursuing a computer science degree in the United States offers the flexibility that aligns with my learning style. Therefore, I am convinced that your organization's program will provide me with a comprehensive understanding of the core concepts integral to blockchain technology. This adaptable approach to </w:t>
+        <w:t xml:space="preserve">. Pursuing a computer science degree in the United States offers the flexibility that aligns with my learning style. Therefore, I am convinced that your organization's program will provide me with a comprehensive understanding of the core concepts integral to </w:t>
+      </w:r>
+      <w:proofErr w:type="spellStart"/>
+      <w:r>
+        <w:rPr>
+          <w:rFonts w:ascii="Arial" w:hAnsi="Arial" w:cs="Arial"/>
+          <w:color w:val="000000"/>
+          <w:sz w:val="22"/>
+          <w:szCs w:val="22"/>
+        </w:rPr>
+        <w:t>blockchain</w:t>
+      </w:r>
+      <w:proofErr w:type="spellEnd"/>
+      <w:r>
+        <w:rPr>
+          <w:rFonts w:ascii="Arial" w:hAnsi="Arial" w:cs="Arial"/>
+          <w:color w:val="000000"/>
+          <w:sz w:val="22"/>
+          <w:szCs w:val="22"/>
+        </w:rPr>
+        <w:t xml:space="preserve"> technology. This adaptable approach to </w:t>
       </w:r>
       <w:r>
         <w:rPr>
@@ -995,7 +1644,27 @@
           <w:sz w:val="22"/>
           <w:szCs w:val="22"/>
         </w:rPr>
-        <w:t>a competitive advantage and a robust foundation to excel as a blockchain developer.</w:t>
+        <w:t xml:space="preserve">a competitive advantage and a robust foundation to excel as a </w:t>
+      </w:r>
+      <w:proofErr w:type="spellStart"/>
+      <w:r>
+        <w:rPr>
+          <w:rFonts w:ascii="Arial" w:hAnsi="Arial" w:cs="Arial"/>
+          <w:color w:val="000000"/>
+          <w:sz w:val="22"/>
+          <w:szCs w:val="22"/>
+        </w:rPr>
+        <w:t>blockchain</w:t>
+      </w:r>
+      <w:proofErr w:type="spellEnd"/>
+      <w:r>
+        <w:rPr>
+          <w:rFonts w:ascii="Arial" w:hAnsi="Arial" w:cs="Arial"/>
+          <w:color w:val="000000"/>
+          <w:sz w:val="22"/>
+          <w:szCs w:val="22"/>
+        </w:rPr>
+        <w:t xml:space="preserve"> developer.</w:t>
       </w:r>
       <w:r>
         <w:rPr>
@@ -1025,7 +1694,185 @@
           <w:sz w:val="22"/>
           <w:szCs w:val="22"/>
         </w:rPr>
-        <w:t>After completing my master’s in computer science, I am eager to join companies such as Medichain and CoralHealth, where cutting-edge research is underway to leverage blockchain for secure medical data sharing and the traceabilility of medical records. Additionally, I am keen on contributing my expertise to IBM’s esteemed blockchain department, known for its pioneering role in enterprise solutions. This experience will enable me to develop decentralised applications and gain industry-standard insights. My ultimate goal is to bring this knowledge back to my homeland, collaborating with innovative firms like Vitraya, which focuses on blockchain-driven health insurance claim management solutions. With a growing interest in digitalizing healthcare processes in my country, I’m determined to make a significant impact. Furthermore, I’m excited about the prospect of driving adoption of a blockchain-based Adhaar-card, providing a secure and tamper-proof universal proof of identity and address for Indian residents, thereby reducing fraudulent activities and enhancing securities</w:t>
+        <w:t xml:space="preserve">After completing my master’s in computer science, I am eager to join companies such as </w:t>
+      </w:r>
+      <w:proofErr w:type="spellStart"/>
+      <w:r>
+        <w:rPr>
+          <w:rFonts w:ascii="Arial" w:hAnsi="Arial" w:cs="Arial"/>
+          <w:color w:val="000000"/>
+          <w:sz w:val="22"/>
+          <w:szCs w:val="22"/>
+        </w:rPr>
+        <w:t>Medichain</w:t>
+      </w:r>
+      <w:proofErr w:type="spellEnd"/>
+      <w:r>
+        <w:rPr>
+          <w:rFonts w:ascii="Arial" w:hAnsi="Arial" w:cs="Arial"/>
+          <w:color w:val="000000"/>
+          <w:sz w:val="22"/>
+          <w:szCs w:val="22"/>
+        </w:rPr>
+        <w:t xml:space="preserve"> and </w:t>
+      </w:r>
+      <w:proofErr w:type="spellStart"/>
+      <w:r>
+        <w:rPr>
+          <w:rFonts w:ascii="Arial" w:hAnsi="Arial" w:cs="Arial"/>
+          <w:color w:val="000000"/>
+          <w:sz w:val="22"/>
+          <w:szCs w:val="22"/>
+        </w:rPr>
+        <w:t>CoralHealth</w:t>
+      </w:r>
+      <w:proofErr w:type="spellEnd"/>
+      <w:r>
+        <w:rPr>
+          <w:rFonts w:ascii="Arial" w:hAnsi="Arial" w:cs="Arial"/>
+          <w:color w:val="000000"/>
+          <w:sz w:val="22"/>
+          <w:szCs w:val="22"/>
+        </w:rPr>
+        <w:t xml:space="preserve">, where cutting-edge research is underway to leverage </w:t>
+      </w:r>
+      <w:proofErr w:type="spellStart"/>
+      <w:r>
+        <w:rPr>
+          <w:rFonts w:ascii="Arial" w:hAnsi="Arial" w:cs="Arial"/>
+          <w:color w:val="000000"/>
+          <w:sz w:val="22"/>
+          <w:szCs w:val="22"/>
+        </w:rPr>
+        <w:t>blockchain</w:t>
+      </w:r>
+      <w:proofErr w:type="spellEnd"/>
+      <w:r>
+        <w:rPr>
+          <w:rFonts w:ascii="Arial" w:hAnsi="Arial" w:cs="Arial"/>
+          <w:color w:val="000000"/>
+          <w:sz w:val="22"/>
+          <w:szCs w:val="22"/>
+        </w:rPr>
+        <w:t xml:space="preserve"> for secure medical data sharing and the </w:t>
+      </w:r>
+      <w:r>
+        <w:rPr>
+          <w:rFonts w:ascii="Arial" w:hAnsi="Arial" w:cs="Arial"/>
+          <w:color w:val="000000"/>
+          <w:sz w:val="22"/>
+          <w:szCs w:val="22"/>
+        </w:rPr>
+        <w:t>traceability</w:t>
+      </w:r>
+      <w:r>
+        <w:rPr>
+          <w:rFonts w:ascii="Arial" w:hAnsi="Arial" w:cs="Arial"/>
+          <w:color w:val="000000"/>
+          <w:sz w:val="22"/>
+          <w:szCs w:val="22"/>
+        </w:rPr>
+        <w:t xml:space="preserve"> of medical records. Additionally, I am keen on contributing my expertise to IBM’s esteemed </w:t>
+      </w:r>
+      <w:proofErr w:type="spellStart"/>
+      <w:r>
+        <w:rPr>
+          <w:rFonts w:ascii="Arial" w:hAnsi="Arial" w:cs="Arial"/>
+          <w:color w:val="000000"/>
+          <w:sz w:val="22"/>
+          <w:szCs w:val="22"/>
+        </w:rPr>
+        <w:t>blockchain</w:t>
+      </w:r>
+      <w:proofErr w:type="spellEnd"/>
+      <w:r>
+        <w:rPr>
+          <w:rFonts w:ascii="Arial" w:hAnsi="Arial" w:cs="Arial"/>
+          <w:color w:val="000000"/>
+          <w:sz w:val="22"/>
+          <w:szCs w:val="22"/>
+        </w:rPr>
+        <w:t xml:space="preserve"> department, known for its pioneering role in enterprise solutions. This experience will enable me to develop decentralised applications and gain industry-standard insights. My ultimate goal is to bring this knowledge back to my homeland, collaborating with innovative firms like </w:t>
+      </w:r>
+      <w:proofErr w:type="spellStart"/>
+      <w:r>
+        <w:rPr>
+          <w:rFonts w:ascii="Arial" w:hAnsi="Arial" w:cs="Arial"/>
+          <w:color w:val="000000"/>
+          <w:sz w:val="22"/>
+          <w:szCs w:val="22"/>
+        </w:rPr>
+        <w:t>Vitraya</w:t>
+      </w:r>
+      <w:proofErr w:type="spellEnd"/>
+      <w:r>
+        <w:rPr>
+          <w:rFonts w:ascii="Arial" w:hAnsi="Arial" w:cs="Arial"/>
+          <w:color w:val="000000"/>
+          <w:sz w:val="22"/>
+          <w:szCs w:val="22"/>
+        </w:rPr>
+        <w:t xml:space="preserve">, which focuses on </w:t>
+      </w:r>
+      <w:proofErr w:type="spellStart"/>
+      <w:r>
+        <w:rPr>
+          <w:rFonts w:ascii="Arial" w:hAnsi="Arial" w:cs="Arial"/>
+          <w:color w:val="000000"/>
+          <w:sz w:val="22"/>
+          <w:szCs w:val="22"/>
+        </w:rPr>
+        <w:t>blockchain</w:t>
+      </w:r>
+      <w:proofErr w:type="spellEnd"/>
+      <w:r>
+        <w:rPr>
+          <w:rFonts w:ascii="Arial" w:hAnsi="Arial" w:cs="Arial"/>
+          <w:color w:val="000000"/>
+          <w:sz w:val="22"/>
+          <w:szCs w:val="22"/>
+        </w:rPr>
+        <w:t xml:space="preserve">-driven health insurance claim management solutions. With a growing interest in digitalizing healthcare processes in my country, I’m determined to make a significant impact. Furthermore, I’m excited about the prospect of driving adoption of a </w:t>
+      </w:r>
+      <w:proofErr w:type="spellStart"/>
+      <w:r>
+        <w:rPr>
+          <w:rFonts w:ascii="Arial" w:hAnsi="Arial" w:cs="Arial"/>
+          <w:color w:val="000000"/>
+          <w:sz w:val="22"/>
+          <w:szCs w:val="22"/>
+        </w:rPr>
+        <w:t>blockchain</w:t>
+      </w:r>
+      <w:proofErr w:type="spellEnd"/>
+      <w:r>
+        <w:rPr>
+          <w:rFonts w:ascii="Arial" w:hAnsi="Arial" w:cs="Arial"/>
+          <w:color w:val="000000"/>
+          <w:sz w:val="22"/>
+          <w:szCs w:val="22"/>
+        </w:rPr>
+        <w:t xml:space="preserve">-based </w:t>
+      </w:r>
+      <w:proofErr w:type="spellStart"/>
+      <w:r>
+        <w:rPr>
+          <w:rFonts w:ascii="Arial" w:hAnsi="Arial" w:cs="Arial"/>
+          <w:color w:val="000000"/>
+          <w:sz w:val="22"/>
+          <w:szCs w:val="22"/>
+        </w:rPr>
+        <w:t>Adhaar</w:t>
+      </w:r>
+      <w:proofErr w:type="spellEnd"/>
+      <w:r>
+        <w:rPr>
+          <w:rFonts w:ascii="Arial" w:hAnsi="Arial" w:cs="Arial"/>
+          <w:color w:val="000000"/>
+          <w:sz w:val="22"/>
+          <w:szCs w:val="22"/>
+        </w:rPr>
+        <w:t>-card, providing a secure and tamper-proof universal proof of identity and address for Indian residents, thereby reducing fraudulent activities and enhancing securities</w:t>
       </w:r>
       <w:r>
         <w:rPr>
@@ -1036,8 +1883,6 @@
         </w:rPr>
         <w:t>.</w:t>
       </w:r>
-      <w:bookmarkStart w:id="0" w:name="_GoBack"/>
-      <w:bookmarkEnd w:id="0"/>
     </w:p>
     <w:p>
       <w:pPr>
@@ -1925,7 +2770,7 @@
 </file>
 
 <file path=customXml/itemProps1.xml><?xml version="1.0" encoding="utf-8"?>
-<ds:datastoreItem xmlns:ds="http://schemas.openxmlformats.org/officeDocument/2006/customXml" ds:itemID="{92D6BA1E-522B-4B38-B780-2239C0EAC452}">
+<ds:datastoreItem xmlns:ds="http://schemas.openxmlformats.org/officeDocument/2006/customXml" ds:itemID="{7B690DF0-64BE-498A-9DB3-4C71D59DB45A}">
   <ds:schemaRefs>
     <ds:schemaRef ds:uri="http://schemas.openxmlformats.org/officeDocument/2006/bibliography"/>
   </ds:schemaRefs>

</xml_diff>

<commit_message>
Final changes to condense
</commit_message>
<xml_diff>
--- a/SOP.docx
+++ b/SOP.docx
@@ -406,10 +406,18 @@
           <w:sz w:val="22"/>
           <w:szCs w:val="22"/>
         </w:rPr>
-        <w:t xml:space="preserve"> framework for front-end development and building robust backend servers using </w:t>
-      </w:r>
-      <w:proofErr w:type="spellStart"/>
-      <w:proofErr w:type="gramStart"/>
+        <w:t xml:space="preserve"> framework for front-end development and building robust backend servers usin</w:t>
+      </w:r>
+      <w:r>
+        <w:rPr>
+          <w:rFonts w:ascii="Arial" w:hAnsi="Arial" w:cs="Arial"/>
+          <w:color w:val="000000"/>
+          <w:sz w:val="22"/>
+          <w:szCs w:val="22"/>
+        </w:rPr>
+        <w:t xml:space="preserve">g </w:t>
+      </w:r>
+      <w:proofErr w:type="spellStart"/>
       <w:r>
         <w:rPr>
           <w:rFonts w:ascii="Arial" w:hAnsi="Arial" w:cs="Arial"/>
@@ -427,37 +435,34 @@
           <w:sz w:val="22"/>
           <w:szCs w:val="22"/>
         </w:rPr>
-        <w:t>.</w:t>
-      </w:r>
-      <w:proofErr w:type="gramEnd"/>
-      <w:r>
-        <w:rPr>
-          <w:rFonts w:ascii="Arial" w:hAnsi="Arial" w:cs="Arial"/>
-          <w:color w:val="000000"/>
-          <w:sz w:val="22"/>
-          <w:szCs w:val="22"/>
-        </w:rPr>
-        <w:t xml:space="preserve"> These servers not only handled authentication </w:t>
-      </w:r>
-      <w:proofErr w:type="gramStart"/>
-      <w:r>
-        <w:rPr>
-          <w:rFonts w:ascii="Arial" w:hAnsi="Arial" w:cs="Arial"/>
-          <w:color w:val="000000"/>
-          <w:sz w:val="22"/>
-          <w:szCs w:val="22"/>
-        </w:rPr>
-        <w:t>and  API</w:t>
-      </w:r>
-      <w:proofErr w:type="gramEnd"/>
-      <w:r>
-        <w:rPr>
-          <w:rFonts w:ascii="Arial" w:hAnsi="Arial" w:cs="Arial"/>
-          <w:color w:val="000000"/>
-          <w:sz w:val="22"/>
-          <w:szCs w:val="22"/>
-        </w:rPr>
-        <w:t xml:space="preserve"> calls from the front end but also seamlessly interacted with databases, allowing for data storage and modification. To leverage the skills acquired during the lockdown, a classmate and I initiated a start-up venture, providing services to the local businesses transitioning to online platforms due to the pandemic. In my role as the system architect</w:t>
+        <w:t xml:space="preserve"> which</w:t>
+      </w:r>
+      <w:r>
+        <w:rPr>
+          <w:rFonts w:ascii="Arial" w:hAnsi="Arial" w:cs="Arial"/>
+          <w:color w:val="000000"/>
+          <w:sz w:val="22"/>
+          <w:szCs w:val="22"/>
+        </w:rPr>
+        <w:t xml:space="preserve"> handled authenticatio</w:t>
+      </w:r>
+      <w:r>
+        <w:rPr>
+          <w:rFonts w:ascii="Arial" w:hAnsi="Arial" w:cs="Arial"/>
+          <w:color w:val="000000"/>
+          <w:sz w:val="22"/>
+          <w:szCs w:val="22"/>
+        </w:rPr>
+        <w:t>n and API calls from the front end and</w:t>
+      </w:r>
+      <w:r>
+        <w:rPr>
+          <w:rFonts w:ascii="Arial" w:hAnsi="Arial" w:cs="Arial"/>
+          <w:color w:val="000000"/>
+          <w:sz w:val="22"/>
+          <w:szCs w:val="22"/>
+        </w:rPr>
+        <w:t xml:space="preserve"> also seamlessly interacted with databases, allowing for data storage and modification. To leverage the skills acquired during the lockdown, a classmate and I initiated a start-up venture, providing services to the local businesses transitioning to online platforms due to the pandemic. In my role as the system architect</w:t>
       </w:r>
       <w:r>
         <w:rPr>
@@ -612,7 +617,18 @@
           <w:sz w:val="22"/>
           <w:szCs w:val="22"/>
         </w:rPr>
-        <w:t xml:space="preserve">was a management website tailored for the company’s employees, each with specific roles such as </w:t>
+        <w:t>was a management website tailored for the compa</w:t>
+      </w:r>
+      <w:bookmarkStart w:id="0" w:name="_GoBack"/>
+      <w:bookmarkEnd w:id="0"/>
+      <w:r>
+        <w:rPr>
+          <w:rFonts w:ascii="Arial" w:hAnsi="Arial" w:cs="Arial"/>
+          <w:color w:val="000000"/>
+          <w:sz w:val="22"/>
+          <w:szCs w:val="22"/>
+        </w:rPr>
+        <w:t xml:space="preserve">ny’s employees, each with specific roles such as </w:t>
       </w:r>
       <w:proofErr w:type="spellStart"/>
       <w:r>
@@ -1376,16 +1392,7 @@
           <w:sz w:val="22"/>
           <w:szCs w:val="22"/>
         </w:rPr>
-        <w:t xml:space="preserve"> </w:t>
-      </w:r>
-      <w:r>
-        <w:rPr>
-          <w:rFonts w:ascii="Arial" w:hAnsi="Arial" w:cs="Arial"/>
-          <w:color w:val="000000"/>
-          <w:sz w:val="22"/>
-          <w:szCs w:val="22"/>
-        </w:rPr>
-        <w:t>These principles have stayed with me and transcended the field, influencing various aspects of my life</w:t>
+        <w:t xml:space="preserve"> These principles have stayed with me and transcended the field, influencing various aspects of my life</w:t>
       </w:r>
       <w:r>
         <w:rPr>
@@ -1396,8 +1403,6 @@
         </w:rPr>
         <w:t>.</w:t>
       </w:r>
-      <w:bookmarkStart w:id="0" w:name="_GoBack"/>
-      <w:bookmarkEnd w:id="0"/>
     </w:p>
     <w:p>
       <w:pPr>
@@ -2770,7 +2775,7 @@
 </file>
 
 <file path=customXml/itemProps1.xml><?xml version="1.0" encoding="utf-8"?>
-<ds:datastoreItem xmlns:ds="http://schemas.openxmlformats.org/officeDocument/2006/customXml" ds:itemID="{7B690DF0-64BE-498A-9DB3-4C71D59DB45A}">
+<ds:datastoreItem xmlns:ds="http://schemas.openxmlformats.org/officeDocument/2006/customXml" ds:itemID="{083245ED-09F5-447C-888C-2F4D79EA8F93}">
   <ds:schemaRefs>
     <ds:schemaRef ds:uri="http://schemas.openxmlformats.org/officeDocument/2006/bibliography"/>
   </ds:schemaRefs>

</xml_diff>